<commit_message>
Update TEMPLATE - FORMATAÇÃO E REGRAS PARA A ELABORAÇÃO DO ARTIGO.docx
Versão 2
</commit_message>
<xml_diff>
--- a/TEMPLATE - FORMATAÇÃO E REGRAS PARA A ELABORAÇÃO DO ARTIGO.docx
+++ b/TEMPLATE - FORMATAÇÃO E REGRAS PARA A ELABORAÇÃO DO ARTIGO.docx
@@ -12,7 +12,6 @@
           <w:color w:val="000000" w:themeColor="text1"/>
         </w:rPr>
       </w:pPr>
-      <w:proofErr w:type="spellStart"/>
       <w:r>
         <w:rPr>
           <w:rFonts w:asciiTheme="minorHAnsi" w:hAnsiTheme="minorHAnsi"/>
@@ -22,7 +21,6 @@
         </w:rPr>
         <w:t>Template</w:t>
       </w:r>
-      <w:proofErr w:type="spellEnd"/>
       <w:r>
         <w:rPr>
           <w:rFonts w:asciiTheme="minorHAnsi" w:hAnsiTheme="minorHAnsi"/>
@@ -136,25 +134,7 @@
           <w:b/>
           <w:color w:val="000000" w:themeColor="text1"/>
         </w:rPr>
-        <w:t xml:space="preserve"> Titulação (</w:t>
-      </w:r>
-      <w:proofErr w:type="spellStart"/>
-      <w:r>
-        <w:rPr>
-          <w:rFonts w:asciiTheme="minorHAnsi" w:hAnsiTheme="minorHAnsi" w:cs="Arial"/>
-          <w:b/>
-          <w:color w:val="000000" w:themeColor="text1"/>
-        </w:rPr>
-        <w:t>MSc</w:t>
-      </w:r>
-      <w:proofErr w:type="spellEnd"/>
-      <w:r>
-        <w:rPr>
-          <w:rFonts w:asciiTheme="minorHAnsi" w:hAnsiTheme="minorHAnsi" w:cs="Arial"/>
-          <w:b/>
-          <w:color w:val="000000" w:themeColor="text1"/>
-        </w:rPr>
-        <w:t xml:space="preserve"> e/ou</w:t>
+        <w:t xml:space="preserve"> Titulação (MSc e/ou</w:t>
       </w:r>
       <w:r>
         <w:rPr>
@@ -484,7 +464,6 @@
         </w:rPr>
         <w:t xml:space="preserve">como </w:t>
       </w:r>
-      <w:proofErr w:type="spellStart"/>
       <w:r>
         <w:rPr>
           <w:rFonts w:asciiTheme="minorHAnsi" w:hAnsiTheme="minorHAnsi"/>
@@ -492,7 +471,6 @@
         </w:rPr>
         <w:t>template</w:t>
       </w:r>
-      <w:proofErr w:type="spellEnd"/>
       <w:r>
         <w:rPr>
           <w:rFonts w:asciiTheme="minorHAnsi" w:hAnsiTheme="minorHAnsi"/>
@@ -1326,26 +1304,16 @@
           <w:i/>
           <w:color w:val="000000" w:themeColor="text1"/>
         </w:rPr>
-        <w:t xml:space="preserve">a disciplina Metodologia da Pesquisa </w:t>
-      </w:r>
-      <w:proofErr w:type="spellStart"/>
+        <w:t>a disciplina Metodologia da Pesquisa Científica</w:t>
+      </w:r>
       <w:r>
         <w:rPr>
           <w:rFonts w:asciiTheme="minorHAnsi" w:hAnsiTheme="minorHAnsi" w:cs="Courier New"/>
           <w:i/>
           <w:color w:val="000000" w:themeColor="text1"/>
         </w:rPr>
-        <w:t>Científica</w:t>
-      </w:r>
-      <w:r>
-        <w:rPr>
-          <w:rFonts w:asciiTheme="minorHAnsi" w:hAnsiTheme="minorHAnsi" w:cs="Courier New"/>
-          <w:i/>
-          <w:color w:val="000000" w:themeColor="text1"/>
-        </w:rPr>
         <w:t>_EaD</w:t>
       </w:r>
-      <w:proofErr w:type="spellEnd"/>
       <w:r>
         <w:rPr>
           <w:rFonts w:asciiTheme="minorHAnsi" w:hAnsiTheme="minorHAnsi" w:cs="Arial"/>
@@ -1625,7 +1593,6 @@
         </w:rPr>
         <w:t xml:space="preserve">respeito ao </w:t>
       </w:r>
-      <w:proofErr w:type="spellStart"/>
       <w:r>
         <w:rPr>
           <w:rFonts w:asciiTheme="minorHAnsi" w:eastAsiaTheme="minorHAnsi" w:hAnsiTheme="minorHAnsi" w:cs="Arial"/>
@@ -1634,7 +1601,6 @@
         </w:rPr>
         <w:t>template</w:t>
       </w:r>
-      <w:proofErr w:type="spellEnd"/>
       <w:r>
         <w:rPr>
           <w:rFonts w:asciiTheme="minorHAnsi" w:eastAsiaTheme="minorHAnsi" w:hAnsiTheme="minorHAnsi" w:cs="Arial"/>
@@ -1720,7 +1686,6 @@
         </w:rPr>
         <w:t xml:space="preserve">com as </w:t>
       </w:r>
-      <w:proofErr w:type="spellStart"/>
       <w:r>
         <w:rPr>
           <w:rFonts w:asciiTheme="minorHAnsi" w:eastAsiaTheme="minorHAnsi" w:hAnsiTheme="minorHAnsi" w:cs="Helvetica"/>
@@ -1729,7 +1694,6 @@
         </w:rPr>
         <w:t>keywords</w:t>
       </w:r>
-      <w:proofErr w:type="spellEnd"/>
       <w:r>
         <w:rPr>
           <w:rFonts w:asciiTheme="minorHAnsi" w:eastAsiaTheme="minorHAnsi" w:hAnsiTheme="minorHAnsi" w:cs="Helvetica"/>
@@ -1752,7 +1716,6 @@
         </w:rPr>
         <w:t xml:space="preserve"> e as </w:t>
       </w:r>
-      <w:proofErr w:type="spellStart"/>
       <w:r>
         <w:rPr>
           <w:rFonts w:asciiTheme="minorHAnsi" w:eastAsiaTheme="minorHAnsi" w:hAnsiTheme="minorHAnsi" w:cs="Helvetica"/>
@@ -1761,7 +1724,6 @@
         </w:rPr>
         <w:t>keywords</w:t>
       </w:r>
-      <w:proofErr w:type="spellEnd"/>
       <w:r>
         <w:rPr>
           <w:rFonts w:asciiTheme="minorHAnsi" w:eastAsiaTheme="minorHAnsi" w:hAnsiTheme="minorHAnsi" w:cs="Helvetica"/>
@@ -3332,7 +3294,6 @@
         </w:rPr>
         <w:t xml:space="preserve">acordo com </w:t>
       </w:r>
-      <w:proofErr w:type="spellStart"/>
       <w:r>
         <w:rPr>
           <w:rFonts w:asciiTheme="minorHAnsi" w:eastAsiaTheme="minorHAnsi" w:hAnsiTheme="minorHAnsi" w:cs="Helvetica"/>
@@ -3340,7 +3301,6 @@
         </w:rPr>
         <w:t>Furasté</w:t>
       </w:r>
-      <w:proofErr w:type="spellEnd"/>
       <w:r>
         <w:rPr>
           <w:rFonts w:asciiTheme="minorHAnsi" w:eastAsiaTheme="minorHAnsi" w:hAnsiTheme="minorHAnsi" w:cs="Helvetica"/>
@@ -4027,7 +3987,6 @@
         </w:rPr>
         <w:t>Campanhas maliciosas de e-mails (</w:t>
       </w:r>
-      <w:proofErr w:type="spellStart"/>
       <w:r>
         <w:rPr>
           <w:rFonts w:asciiTheme="minorHAnsi" w:eastAsiaTheme="minorHAnsi" w:hAnsiTheme="minorHAnsi" w:cs="TimesNewRomanPSMT"/>
@@ -4056,7 +4015,6 @@
         </w:rPr>
         <w:t>ing</w:t>
       </w:r>
-      <w:proofErr w:type="spellEnd"/>
       <w:r>
         <w:rPr>
           <w:rFonts w:asciiTheme="minorHAnsi" w:eastAsiaTheme="minorHAnsi" w:hAnsiTheme="minorHAnsi" w:cs="TimesNewRomanPSMT"/>
@@ -4333,21 +4291,7 @@
           <w:rFonts w:asciiTheme="minorHAnsi" w:eastAsiaTheme="minorHAnsi" w:hAnsiTheme="minorHAnsi" w:cs="Helvetica"/>
           <w:color w:val="000000" w:themeColor="text1"/>
         </w:rPr>
-        <w:t xml:space="preserve">Sem não houver backups que possam restaurar os arquivos </w:t>
-      </w:r>
-      <w:r>
-        <w:rPr>
-          <w:rFonts w:asciiTheme="minorHAnsi" w:eastAsiaTheme="minorHAnsi" w:hAnsiTheme="minorHAnsi" w:cs="Helvetica"/>
-          <w:color w:val="000000" w:themeColor="text1"/>
-        </w:rPr>
-        <w:t>– se não foram apagados no processo</w:t>
-      </w:r>
-      <w:r>
-        <w:rPr>
-          <w:rFonts w:asciiTheme="minorHAnsi" w:eastAsiaTheme="minorHAnsi" w:hAnsiTheme="minorHAnsi" w:cs="Helvetica"/>
-          <w:color w:val="000000" w:themeColor="text1"/>
-        </w:rPr>
-        <w:t>, ou vacinas no mercado para descriptografia, um ataque bem sucedido tende a ser devastador.</w:t>
+        <w:t>Sem não houver backups que possam restaurar os arquivos, ou vacinas no mercado para descriptografia, um ataque bem sucedido tende a ser devastador.</w:t>
       </w:r>
       <w:r>
         <w:rPr>
@@ -4374,7 +4318,21 @@
           <w:color w:val="000000" w:themeColor="text1"/>
         </w:rPr>
         <w:tab/>
-        <w:t>No contexto de um ambiente corporativo, onde possa existir uma rede de computadores, sofrer um ataque é, deveras, de maior magnitude do que o ser apenas em uma máquina dentro de uma ou mais computadores em um ambiente doméstico. Mormente porque naquele podem ser anos de informações acumuladas, todo o aparato de gestão empresarial e comercial, etc. Por isso, um maior rigor nas políticas internas de segurança</w:t>
+        <w:t>No contexto de um ambiente corporativo, onde possa existir uma rede de computadores, sofrer um ataque é, deveras, de maior magnitude do que o ser apenas em um ambiente doméstico. Mormente porque naquele podem</w:t>
+      </w:r>
+      <w:r>
+        <w:rPr>
+          <w:rFonts w:asciiTheme="minorHAnsi" w:eastAsiaTheme="minorHAnsi" w:hAnsiTheme="minorHAnsi" w:cs="Helvetica"/>
+          <w:color w:val="000000" w:themeColor="text1"/>
+        </w:rPr>
+        <w:t xml:space="preserve"> existir</w:t>
+      </w:r>
+      <w:r>
+        <w:rPr>
+          <w:rFonts w:asciiTheme="minorHAnsi" w:eastAsiaTheme="minorHAnsi" w:hAnsiTheme="minorHAnsi" w:cs="Helvetica"/>
+          <w:color w:val="000000" w:themeColor="text1"/>
+        </w:rPr>
+        <w:t xml:space="preserve"> anos de informações acumuladas, todo o aparato de gestão empresarial e comercial, etc. Por isso, um maior rigor nas políticas internas de segurança</w:t>
       </w:r>
       <w:r>
         <w:rPr>
@@ -4415,178 +4373,283 @@
           <w:rFonts w:asciiTheme="minorHAnsi" w:eastAsiaTheme="minorHAnsi" w:hAnsiTheme="minorHAnsi" w:cs="Helvetica"/>
           <w:color w:val="000000" w:themeColor="text1"/>
         </w:rPr>
-        <w:t>Eis, a seguir, algumas precauções que podem ser e</w:t>
-      </w:r>
-      <w:r>
-        <w:rPr>
-          <w:rFonts w:asciiTheme="minorHAnsi" w:eastAsiaTheme="minorHAnsi" w:hAnsiTheme="minorHAnsi" w:cs="Helvetica"/>
-          <w:color w:val="000000" w:themeColor="text1"/>
-        </w:rPr>
-        <w:t>ficazes:</w:t>
+        <w:t>Uma das maneiras de prevenção é d</w:t>
+      </w:r>
+      <w:r>
+        <w:rPr>
+          <w:rFonts w:asciiTheme="minorHAnsi" w:eastAsiaTheme="minorHAnsi" w:hAnsiTheme="minorHAnsi" w:cs="Helvetica"/>
+          <w:color w:val="000000" w:themeColor="text1"/>
+        </w:rPr>
+        <w:t xml:space="preserve">esabilitar </w:t>
+      </w:r>
+      <w:r>
+        <w:rPr>
+          <w:rFonts w:asciiTheme="minorHAnsi" w:eastAsiaTheme="minorHAnsi" w:hAnsiTheme="minorHAnsi" w:cs="Helvetica"/>
+          <w:color w:val="000000" w:themeColor="text1"/>
+        </w:rPr>
+        <w:t xml:space="preserve">as </w:t>
+      </w:r>
+      <w:r>
+        <w:rPr>
+          <w:rFonts w:asciiTheme="minorHAnsi" w:eastAsiaTheme="minorHAnsi" w:hAnsiTheme="minorHAnsi" w:cs="Helvetica"/>
+          <w:color w:val="000000" w:themeColor="text1"/>
+        </w:rPr>
+        <w:t>m</w:t>
+      </w:r>
+      <w:r>
+        <w:rPr>
+          <w:rFonts w:asciiTheme="minorHAnsi" w:eastAsiaTheme="minorHAnsi" w:hAnsiTheme="minorHAnsi" w:cs="Helvetica"/>
+          <w:color w:val="000000" w:themeColor="text1"/>
+        </w:rPr>
+        <w:t>acros do pacote Office</w:t>
+      </w:r>
+      <w:r>
+        <w:rPr>
+          <w:rFonts w:asciiTheme="minorHAnsi" w:eastAsiaTheme="minorHAnsi" w:hAnsiTheme="minorHAnsi" w:cs="Helvetica"/>
+          <w:color w:val="000000" w:themeColor="text1"/>
+        </w:rPr>
+        <w:t xml:space="preserve"> da Microsoft, já que</w:t>
+      </w:r>
+      <w:r>
+        <w:rPr>
+          <w:rFonts w:asciiTheme="minorHAnsi" w:eastAsiaTheme="minorHAnsi" w:hAnsiTheme="minorHAnsi" w:cs="Helvetica"/>
+          <w:color w:val="000000" w:themeColor="text1"/>
+        </w:rPr>
+        <w:t xml:space="preserve"> </w:t>
+      </w:r>
+      <w:r>
+        <w:rPr>
+          <w:rFonts w:asciiTheme="minorHAnsi" w:eastAsiaTheme="minorHAnsi" w:hAnsiTheme="minorHAnsi" w:cs="Helvetica"/>
+          <w:color w:val="000000" w:themeColor="text1"/>
+        </w:rPr>
+        <w:t>u</w:t>
+      </w:r>
+      <w:r>
+        <w:rPr>
+          <w:rFonts w:asciiTheme="minorHAnsi" w:eastAsiaTheme="minorHAnsi" w:hAnsiTheme="minorHAnsi" w:cs="Helvetica"/>
+          <w:color w:val="000000" w:themeColor="text1"/>
+        </w:rPr>
+        <w:t>ma grande parte das ofensivas notoriamente se dão</w:t>
+      </w:r>
+      <w:r>
+        <w:rPr>
+          <w:rFonts w:asciiTheme="minorHAnsi" w:eastAsiaTheme="minorHAnsi" w:hAnsiTheme="minorHAnsi" w:cs="Helvetica"/>
+          <w:color w:val="000000" w:themeColor="text1"/>
+        </w:rPr>
+        <w:t xml:space="preserve"> através </w:t>
+      </w:r>
+      <w:r>
+        <w:rPr>
+          <w:rFonts w:asciiTheme="minorHAnsi" w:eastAsiaTheme="minorHAnsi" w:hAnsiTheme="minorHAnsi" w:cs="Helvetica"/>
+          <w:color w:val="000000" w:themeColor="text1"/>
+        </w:rPr>
+        <w:t>delas</w:t>
+      </w:r>
+      <w:r>
+        <w:rPr>
+          <w:rFonts w:asciiTheme="minorHAnsi" w:eastAsiaTheme="minorHAnsi" w:hAnsiTheme="minorHAnsi" w:cs="Helvetica"/>
+          <w:color w:val="000000" w:themeColor="text1"/>
+        </w:rPr>
+        <w:t>, pois possuem elementos que interagem diretamente com o sistema operacional.</w:t>
       </w:r>
     </w:p>
     <w:p>
       <w:pPr>
-        <w:pStyle w:val="PargrafodaLista"/>
-        <w:numPr>
-          <w:ilvl w:val="0"/>
-          <w:numId w:val="48"/>
-        </w:numPr>
         <w:autoSpaceDE w:val="0"/>
         <w:autoSpaceDN w:val="0"/>
         <w:adjustRightInd w:val="0"/>
+        <w:ind w:firstLine="708"/>
         <w:jc w:val="both"/>
         <w:rPr>
-          <w:rFonts w:asciiTheme="minorHAnsi" w:eastAsiaTheme="minorHAnsi" w:hAnsiTheme="minorHAnsi" w:cs="TimesNewRomanPSMT"/>
-          <w:color w:val="000000" w:themeColor="text1"/>
-        </w:rPr>
-      </w:pPr>
-      <w:r>
-        <w:rPr>
-          <w:rFonts w:asciiTheme="minorHAnsi" w:eastAsiaTheme="minorHAnsi" w:hAnsiTheme="minorHAnsi" w:cs="Helvetica"/>
-          <w:color w:val="000000" w:themeColor="text1"/>
-        </w:rPr>
-        <w:t>Desabilitar m</w:t>
-      </w:r>
-      <w:r>
-        <w:rPr>
-          <w:rFonts w:asciiTheme="minorHAnsi" w:eastAsiaTheme="minorHAnsi" w:hAnsiTheme="minorHAnsi" w:cs="Helvetica"/>
-          <w:color w:val="000000" w:themeColor="text1"/>
-        </w:rPr>
-        <w:t>acros do pacote Office</w:t>
-      </w:r>
-      <w:r>
-        <w:rPr>
-          <w:rFonts w:asciiTheme="minorHAnsi" w:eastAsiaTheme="minorHAnsi" w:hAnsiTheme="minorHAnsi" w:cs="Helvetica"/>
-          <w:color w:val="000000" w:themeColor="text1"/>
-        </w:rPr>
-        <w:t xml:space="preserve"> da Microsoft, já que</w:t>
-      </w:r>
-      <w:r>
-        <w:rPr>
-          <w:rFonts w:asciiTheme="minorHAnsi" w:eastAsiaTheme="minorHAnsi" w:hAnsiTheme="minorHAnsi" w:cs="Helvetica"/>
-          <w:color w:val="000000" w:themeColor="text1"/>
-        </w:rPr>
-        <w:t xml:space="preserve"> </w:t>
-      </w:r>
-      <w:r>
-        <w:rPr>
-          <w:rFonts w:asciiTheme="minorHAnsi" w:eastAsiaTheme="minorHAnsi" w:hAnsiTheme="minorHAnsi" w:cs="Helvetica"/>
-          <w:color w:val="000000" w:themeColor="text1"/>
-        </w:rPr>
-        <w:t>u</w:t>
-      </w:r>
-      <w:r>
-        <w:rPr>
-          <w:rFonts w:asciiTheme="minorHAnsi" w:eastAsiaTheme="minorHAnsi" w:hAnsiTheme="minorHAnsi" w:cs="Helvetica"/>
-          <w:color w:val="000000" w:themeColor="text1"/>
-        </w:rPr>
-        <w:t>ma grande parte das ofensivas notoriamente se dão</w:t>
-      </w:r>
-      <w:r>
-        <w:rPr>
-          <w:rFonts w:asciiTheme="minorHAnsi" w:eastAsiaTheme="minorHAnsi" w:hAnsiTheme="minorHAnsi" w:cs="Helvetica"/>
-          <w:color w:val="000000" w:themeColor="text1"/>
-        </w:rPr>
-        <w:t xml:space="preserve"> através do uso delas</w:t>
-      </w:r>
-      <w:r>
-        <w:rPr>
-          <w:rFonts w:asciiTheme="minorHAnsi" w:eastAsiaTheme="minorHAnsi" w:hAnsiTheme="minorHAnsi" w:cs="Helvetica"/>
-          <w:color w:val="000000" w:themeColor="text1"/>
-        </w:rPr>
-        <w:t>, pois possuem elementos que interagem diretamente com o sistema operacional.</w:t>
+          <w:rFonts w:asciiTheme="minorHAnsi" w:eastAsiaTheme="minorHAnsi" w:hAnsiTheme="minorHAnsi" w:cs="Helvetica"/>
+          <w:color w:val="000000" w:themeColor="text1"/>
+        </w:rPr>
+      </w:pPr>
+      <w:r>
+        <w:rPr>
+          <w:rFonts w:asciiTheme="minorHAnsi" w:eastAsiaTheme="minorHAnsi" w:hAnsiTheme="minorHAnsi" w:cs="Helvetica"/>
+          <w:color w:val="000000" w:themeColor="text1"/>
+        </w:rPr>
+        <w:t>Outra, seria evitar baixar e/ou abrir documentos de caráter duvidoso como alguns arquivos em formato PDF. Se não houver certeza da origem e procedência, descartar o arquivo é indicado.</w:t>
       </w:r>
     </w:p>
     <w:p>
       <w:pPr>
-        <w:pStyle w:val="PargrafodaLista"/>
-        <w:numPr>
-          <w:ilvl w:val="0"/>
-          <w:numId w:val="48"/>
-        </w:numPr>
         <w:autoSpaceDE w:val="0"/>
         <w:autoSpaceDN w:val="0"/>
         <w:adjustRightInd w:val="0"/>
+        <w:ind w:firstLine="708"/>
         <w:jc w:val="both"/>
         <w:rPr>
-          <w:rFonts w:asciiTheme="minorHAnsi" w:eastAsiaTheme="minorHAnsi" w:hAnsiTheme="minorHAnsi" w:cs="TimesNewRomanPSMT"/>
-          <w:color w:val="000000" w:themeColor="text1"/>
-        </w:rPr>
-      </w:pPr>
-      <w:r>
-        <w:rPr>
-          <w:rFonts w:asciiTheme="minorHAnsi" w:eastAsiaTheme="minorHAnsi" w:hAnsiTheme="minorHAnsi" w:cs="TimesNewRomanPSMT"/>
+          <w:rFonts w:asciiTheme="minorHAnsi" w:eastAsiaTheme="minorHAnsi" w:hAnsiTheme="minorHAnsi" w:cs="Helvetica"/>
+          <w:color w:val="000000" w:themeColor="text1"/>
+        </w:rPr>
+      </w:pPr>
+      <w:r>
+        <w:rPr>
+          <w:rFonts w:asciiTheme="minorHAnsi" w:eastAsiaTheme="minorHAnsi" w:hAnsiTheme="minorHAnsi" w:cs="Helvetica"/>
           <w:color w:val="000000" w:themeColor="text1"/>
         </w:rPr>
         <w:lastRenderedPageBreak/>
-        <w:t>Cuidados ao baixar e manusear documentos .</w:t>
-      </w:r>
-      <w:proofErr w:type="spellStart"/>
-      <w:r>
-        <w:rPr>
-          <w:rFonts w:asciiTheme="minorHAnsi" w:eastAsiaTheme="minorHAnsi" w:hAnsiTheme="minorHAnsi" w:cs="TimesNewRomanPSMT"/>
-          <w:color w:val="000000" w:themeColor="text1"/>
-        </w:rPr>
-        <w:t>pdf</w:t>
-      </w:r>
-      <w:proofErr w:type="spellEnd"/>
-      <w:r>
-        <w:rPr>
-          <w:rFonts w:asciiTheme="minorHAnsi" w:eastAsiaTheme="minorHAnsi" w:hAnsiTheme="minorHAnsi" w:cs="TimesNewRomanPSMT"/>
-          <w:color w:val="000000" w:themeColor="text1"/>
-        </w:rPr>
-        <w:t xml:space="preserve"> suspeitos. Existindo dúvida, se o mesmo foi enviado por </w:t>
-      </w:r>
-      <w:proofErr w:type="spellStart"/>
-      <w:r>
-        <w:rPr>
-          <w:rFonts w:asciiTheme="minorHAnsi" w:eastAsiaTheme="minorHAnsi" w:hAnsiTheme="minorHAnsi" w:cs="TimesNewRomanPSMT"/>
-          <w:color w:val="000000" w:themeColor="text1"/>
-        </w:rPr>
-        <w:t>email</w:t>
-      </w:r>
-      <w:proofErr w:type="spellEnd"/>
-      <w:r>
-        <w:rPr>
-          <w:rFonts w:asciiTheme="minorHAnsi" w:eastAsiaTheme="minorHAnsi" w:hAnsiTheme="minorHAnsi" w:cs="TimesNewRomanPSMT"/>
-          <w:color w:val="000000" w:themeColor="text1"/>
-        </w:rPr>
-        <w:t>, não abrir a mensagem e excluí-la de pronto.</w:t>
+        <w:t>Bloquear extensões sabidamente usadas em ofensivas já no gateway do servidor SMTP também é uma boa prática, que evitaria mensagens não validadas de chegarem a caixa de entrada do correio eletrônico dos usuários.</w:t>
       </w:r>
     </w:p>
     <w:p>
       <w:pPr>
-        <w:pStyle w:val="PargrafodaLista"/>
-        <w:numPr>
-          <w:ilvl w:val="0"/>
-          <w:numId w:val="48"/>
-        </w:numPr>
         <w:autoSpaceDE w:val="0"/>
         <w:autoSpaceDN w:val="0"/>
         <w:adjustRightInd w:val="0"/>
+        <w:ind w:firstLine="708"/>
         <w:jc w:val="both"/>
         <w:rPr>
-          <w:rFonts w:asciiTheme="minorHAnsi" w:eastAsiaTheme="minorHAnsi" w:hAnsiTheme="minorHAnsi" w:cs="TimesNewRomanPSMT"/>
-          <w:color w:val="000000" w:themeColor="text1"/>
-        </w:rPr>
-      </w:pPr>
-      <w:r>
-        <w:rPr>
-          <w:rFonts w:asciiTheme="minorHAnsi" w:eastAsiaTheme="minorHAnsi" w:hAnsiTheme="minorHAnsi" w:cs="TimesNewRomanPSMT"/>
-          <w:color w:val="000000" w:themeColor="text1"/>
-        </w:rPr>
-        <w:t xml:space="preserve">Montar camada de proteção, fazendo o bloqueio de extensões comumente usados em campanhas </w:t>
-      </w:r>
-      <w:r>
-        <w:rPr>
-          <w:rFonts w:asciiTheme="minorHAnsi" w:eastAsiaTheme="minorHAnsi" w:hAnsiTheme="minorHAnsi" w:cs="TimesNewRomanPSMT"/>
-          <w:color w:val="000000" w:themeColor="text1"/>
-        </w:rPr>
-        <w:t>maliciosas já no gateway do servidor SMTP.</w:t>
-      </w:r>
-      <w:bookmarkStart w:id="0" w:name="_GoBack"/>
-      <w:bookmarkEnd w:id="0"/>
+          <w:rFonts w:asciiTheme="minorHAnsi" w:eastAsiaTheme="minorHAnsi" w:hAnsiTheme="minorHAnsi" w:cs="Helvetica"/>
+          <w:color w:val="000000" w:themeColor="text1"/>
+        </w:rPr>
+      </w:pPr>
+      <w:r>
+        <w:rPr>
+          <w:rFonts w:asciiTheme="minorHAnsi" w:eastAsiaTheme="minorHAnsi" w:hAnsiTheme="minorHAnsi" w:cs="Helvetica"/>
+          <w:color w:val="000000" w:themeColor="text1"/>
+        </w:rPr>
+        <w:t>Existem investidas criminosas muito sofisticadas – e a tendência é serem cada vez mais complexas e difíceis de combater, mas mensagens falsas por e-mail, usando engenharia social, ainda é um dos métodos mais antigos, usados e rentáveis aos criminosos.</w:t>
+      </w:r>
+      <w:r>
+        <w:rPr>
+          <w:rFonts w:asciiTheme="minorHAnsi" w:eastAsiaTheme="minorHAnsi" w:hAnsiTheme="minorHAnsi" w:cs="Helvetica"/>
+          <w:color w:val="000000" w:themeColor="text1"/>
+        </w:rPr>
+        <w:t xml:space="preserve"> Por isso, não se deve apenas confiar de que os destinatários têm os conhecimentos básicos de cibercrime, de que não abrirão mensagens duvidosas. É preciso o uso e apoio da tecnologia para que as caixas de entrada dos correios eletrônicos sejam </w:t>
+      </w:r>
+      <w:r>
+        <w:rPr>
+          <w:rFonts w:asciiTheme="minorHAnsi" w:eastAsiaTheme="minorHAnsi" w:hAnsiTheme="minorHAnsi" w:cs="Helvetica"/>
+          <w:color w:val="000000" w:themeColor="text1"/>
+        </w:rPr>
+        <w:t>automaticamente</w:t>
+      </w:r>
+      <w:r>
+        <w:rPr>
+          <w:rFonts w:asciiTheme="minorHAnsi" w:eastAsiaTheme="minorHAnsi" w:hAnsiTheme="minorHAnsi" w:cs="Helvetica"/>
+          <w:color w:val="000000" w:themeColor="text1"/>
+        </w:rPr>
+        <w:t xml:space="preserve"> analisadas e processadas a procura de algo potencialmente nocivo.</w:t>
+      </w:r>
+      <w:r>
+        <w:rPr>
+          <w:rFonts w:asciiTheme="minorHAnsi" w:eastAsiaTheme="minorHAnsi" w:hAnsiTheme="minorHAnsi" w:cs="Helvetica"/>
+          <w:color w:val="000000" w:themeColor="text1"/>
+        </w:rPr>
+        <w:t xml:space="preserve"> Existem muitas ferramentas no mercado que fazem isso e, em tópico posterior, se terá a oportunidade de se apresentar uma.</w:t>
+      </w:r>
+    </w:p>
+    <w:p>
+      <w:pPr>
+        <w:autoSpaceDE w:val="0"/>
+        <w:autoSpaceDN w:val="0"/>
+        <w:adjustRightInd w:val="0"/>
+        <w:ind w:firstLine="708"/>
+        <w:jc w:val="both"/>
+        <w:rPr>
+          <w:rFonts w:asciiTheme="minorHAnsi" w:eastAsiaTheme="minorHAnsi" w:hAnsiTheme="minorHAnsi" w:cs="Helvetica"/>
+          <w:color w:val="000000" w:themeColor="text1"/>
+        </w:rPr>
+      </w:pPr>
+      <w:r>
+        <w:rPr>
+          <w:rFonts w:asciiTheme="minorHAnsi" w:eastAsiaTheme="minorHAnsi" w:hAnsiTheme="minorHAnsi" w:cs="Helvetica"/>
+          <w:color w:val="000000" w:themeColor="text1"/>
+        </w:rPr>
+        <w:t xml:space="preserve">Outra prática que deve ser cuidadosamente deliberada, é o uso de drives compartilhados entre computadores em rede. A disseminação de um Ransoware entre os computadores </w:t>
+      </w:r>
+      <w:r>
+        <w:rPr>
+          <w:rFonts w:asciiTheme="minorHAnsi" w:eastAsiaTheme="minorHAnsi" w:hAnsiTheme="minorHAnsi" w:cs="Helvetica"/>
+          <w:color w:val="000000" w:themeColor="text1"/>
+        </w:rPr>
+        <w:t>interligados</w:t>
+      </w:r>
+      <w:r>
+        <w:rPr>
+          <w:rFonts w:asciiTheme="minorHAnsi" w:eastAsiaTheme="minorHAnsi" w:hAnsiTheme="minorHAnsi" w:cs="Helvetica"/>
+          <w:color w:val="000000" w:themeColor="text1"/>
+        </w:rPr>
+        <w:t xml:space="preserve"> é certa se houver drives compartilhados e com permissões totais de acesso, de escrita e leitura em pastas e arquivos. A depender da atividade e da quantidade de dispositivos que acessam esses compartilhamentos, a gerência e controle é mais difícil.</w:t>
+      </w:r>
+      <w:r>
+        <w:rPr>
+          <w:rFonts w:asciiTheme="minorHAnsi" w:eastAsiaTheme="minorHAnsi" w:hAnsiTheme="minorHAnsi" w:cs="Helvetica"/>
+          <w:color w:val="000000" w:themeColor="text1"/>
+        </w:rPr>
+        <w:t xml:space="preserve"> Por tanto, restringir ou mesmo não usar esse meio de comunicação interna trará mais uma camada de segurança à organização. O mesmo se aplica para acessos remotos.</w:t>
+      </w:r>
+    </w:p>
+    <w:p>
+      <w:pPr>
+        <w:autoSpaceDE w:val="0"/>
+        <w:autoSpaceDN w:val="0"/>
+        <w:adjustRightInd w:val="0"/>
+        <w:ind w:firstLine="708"/>
+        <w:jc w:val="both"/>
+        <w:rPr>
+          <w:rFonts w:asciiTheme="minorHAnsi" w:eastAsiaTheme="minorHAnsi" w:hAnsiTheme="minorHAnsi" w:cs="Helvetica"/>
+          <w:color w:val="000000" w:themeColor="text1"/>
+        </w:rPr>
+      </w:pPr>
+      <w:r>
+        <w:rPr>
+          <w:rFonts w:asciiTheme="minorHAnsi" w:eastAsiaTheme="minorHAnsi" w:hAnsiTheme="minorHAnsi" w:cs="Helvetica"/>
+          <w:color w:val="000000" w:themeColor="text1"/>
+        </w:rPr>
+        <w:t>O uso crescente de HMTL5 por muitas plataformas web deve ser um incentivo para eliminar plug-ins Adobe Flash nos browses, pois o Flash é mais um dos recursos preferidos para orquestrar ações de sequestro de dados, para posterior estelionato dos indefesos.</w:t>
+      </w:r>
+    </w:p>
+    <w:p>
+      <w:pPr>
+        <w:autoSpaceDE w:val="0"/>
+        <w:autoSpaceDN w:val="0"/>
+        <w:adjustRightInd w:val="0"/>
+        <w:ind w:firstLine="708"/>
+        <w:jc w:val="both"/>
+        <w:rPr>
+          <w:rFonts w:asciiTheme="minorHAnsi" w:eastAsiaTheme="minorHAnsi" w:hAnsiTheme="minorHAnsi" w:cs="TimesNewRomanPSMT"/>
+          <w:color w:val="000000" w:themeColor="text1"/>
+        </w:rPr>
+      </w:pPr>
+      <w:r>
+        <w:rPr>
+          <w:rFonts w:asciiTheme="minorHAnsi" w:eastAsiaTheme="minorHAnsi" w:hAnsiTheme="minorHAnsi" w:cs="Helvetica"/>
+          <w:color w:val="000000" w:themeColor="text1"/>
+        </w:rPr>
+        <w:t>É interessante também que se tenha um inventário dos hardwares e softwares que estão sendo usados, bem como um acompanhamento se as versões utilizadas conté</w:t>
+      </w:r>
+      <w:r>
+        <w:rPr>
+          <w:rFonts w:asciiTheme="minorHAnsi" w:eastAsiaTheme="minorHAnsi" w:hAnsiTheme="minorHAnsi" w:cs="Helvetica"/>
+          <w:color w:val="000000" w:themeColor="text1"/>
+        </w:rPr>
+        <w:t>m algum tipo de vulnerabilidade</w:t>
+      </w:r>
+      <w:r>
+        <w:rPr>
+          <w:rFonts w:asciiTheme="minorHAnsi" w:eastAsiaTheme="minorHAnsi" w:hAnsiTheme="minorHAnsi" w:cs="Helvetica"/>
+          <w:color w:val="000000" w:themeColor="text1"/>
+        </w:rPr>
+        <w:t xml:space="preserve"> e se as devidas correções já estão disponíveis à comunidade.</w:t>
+      </w:r>
+      <w:r>
+        <w:rPr>
+          <w:rFonts w:asciiTheme="minorHAnsi" w:eastAsiaTheme="minorHAnsi" w:hAnsiTheme="minorHAnsi" w:cs="Helvetica"/>
+          <w:color w:val="000000" w:themeColor="text1"/>
+        </w:rPr>
+        <w:t xml:space="preserve"> Mais uma vez, buscar apoio tecnológico para automatizar e detalhar essas informações é imperioso. Existem muitos softwares com esse propósito. A saber, alguns: Corvil, TripWire, End-point management da Symantec.</w:t>
+      </w:r>
+      <w:r>
+        <w:rPr>
+          <w:rFonts w:asciiTheme="minorHAnsi" w:eastAsiaTheme="minorHAnsi" w:hAnsiTheme="minorHAnsi" w:cs="Helvetica"/>
+          <w:color w:val="000000" w:themeColor="text1"/>
+        </w:rPr>
+        <w:t xml:space="preserve"> Em suma, ter o inventário e saber se o ecossistema computacional está atualizado é crítico.</w:t>
+      </w:r>
     </w:p>
     <w:p>
       <w:pPr>
@@ -4627,7 +4690,15 @@
           <w:b/>
           <w:color w:val="000000" w:themeColor="text1"/>
         </w:rPr>
-        <w:t xml:space="preserve"> Linguagem para escrita de um artigo científico</w:t>
+        <w:t xml:space="preserve"> </w:t>
+      </w:r>
+      <w:r>
+        <w:rPr>
+          <w:rFonts w:asciiTheme="minorHAnsi" w:eastAsiaTheme="minorHAnsi" w:hAnsiTheme="minorHAnsi" w:cs="TimesNewRomanPSMT"/>
+          <w:b/>
+          <w:color w:val="000000" w:themeColor="text1"/>
+        </w:rPr>
+        <w:t>Protegendo a força de trabalho</w:t>
       </w:r>
     </w:p>
     <w:p>
@@ -4638,492 +4709,138 @@
         <w:ind w:firstLine="709"/>
         <w:jc w:val="both"/>
         <w:rPr>
-          <w:rFonts w:asciiTheme="minorHAnsi" w:eastAsiaTheme="minorHAnsi" w:hAnsiTheme="minorHAnsi" w:cs="TimesNewRomanPSMT"/>
-          <w:color w:val="000000" w:themeColor="text1"/>
-        </w:rPr>
-      </w:pPr>
-      <w:r>
-        <w:rPr>
-          <w:rFonts w:asciiTheme="minorHAnsi" w:eastAsiaTheme="minorHAnsi" w:hAnsiTheme="minorHAnsi" w:cs="TimesNewRomanPSMT"/>
-          <w:color w:val="000000" w:themeColor="text1"/>
-        </w:rPr>
-        <w:t xml:space="preserve">A linguagem, como instrumento de comunicação acadêmica, deve </w:t>
-      </w:r>
-      <w:r>
-        <w:rPr>
-          <w:rFonts w:asciiTheme="minorHAnsi" w:eastAsiaTheme="minorHAnsi" w:hAnsiTheme="minorHAnsi" w:cs="TimesNewRomanPSMT"/>
-          <w:color w:val="000000" w:themeColor="text1"/>
-        </w:rPr>
-        <w:t xml:space="preserve">seguir </w:t>
-      </w:r>
-      <w:r>
-        <w:rPr>
-          <w:rFonts w:asciiTheme="minorHAnsi" w:eastAsiaTheme="minorHAnsi" w:hAnsiTheme="minorHAnsi" w:cs="TimesNewRomanPSMT"/>
-          <w:color w:val="000000" w:themeColor="text1"/>
-        </w:rPr>
-        <w:t>os</w:t>
-      </w:r>
-      <w:r>
-        <w:rPr>
-          <w:rFonts w:asciiTheme="minorHAnsi" w:eastAsiaTheme="minorHAnsi" w:hAnsiTheme="minorHAnsi" w:cs="TimesNewRomanPSMT"/>
-          <w:color w:val="000000" w:themeColor="text1"/>
-        </w:rPr>
-        <w:t xml:space="preserve"> </w:t>
-      </w:r>
-      <w:r>
-        <w:rPr>
-          <w:rFonts w:asciiTheme="minorHAnsi" w:eastAsiaTheme="minorHAnsi" w:hAnsiTheme="minorHAnsi" w:cs="TimesNewRomanPSMT"/>
-          <w:color w:val="000000" w:themeColor="text1"/>
-        </w:rPr>
-        <w:t xml:space="preserve">padrões da </w:t>
-      </w:r>
-      <w:r>
-        <w:rPr>
-          <w:rFonts w:asciiTheme="minorHAnsi" w:eastAsiaTheme="minorHAnsi" w:hAnsiTheme="minorHAnsi" w:cs="TimesNewRomanPSMT"/>
-          <w:color w:val="000000" w:themeColor="text1"/>
-        </w:rPr>
-        <w:t>norma culta, o que implica em se escrever o texto apresentando</w:t>
-      </w:r>
-      <w:r>
-        <w:rPr>
-          <w:rFonts w:asciiTheme="minorHAnsi" w:eastAsiaTheme="minorHAnsi" w:hAnsiTheme="minorHAnsi" w:cs="TimesNewRomanPSMT"/>
-          <w:color w:val="000000" w:themeColor="text1"/>
-        </w:rPr>
-        <w:t xml:space="preserve"> correção, objetividade, concisão, clareza e</w:t>
-      </w:r>
-      <w:r>
-        <w:rPr>
-          <w:rFonts w:asciiTheme="minorHAnsi" w:eastAsiaTheme="minorHAnsi" w:hAnsiTheme="minorHAnsi" w:cs="TimesNewRomanPSMT"/>
-          <w:color w:val="000000" w:themeColor="text1"/>
-        </w:rPr>
-        <w:t xml:space="preserve"> </w:t>
-      </w:r>
-      <w:r>
-        <w:rPr>
-          <w:rFonts w:asciiTheme="minorHAnsi" w:eastAsiaTheme="minorHAnsi" w:hAnsiTheme="minorHAnsi" w:cs="TimesNewRomanPSMT"/>
-          <w:color w:val="000000" w:themeColor="text1"/>
-        </w:rPr>
-        <w:t>precisão, destacando-se, aind</w:t>
-      </w:r>
-      <w:r>
-        <w:rPr>
-          <w:rFonts w:asciiTheme="minorHAnsi" w:eastAsiaTheme="minorHAnsi" w:hAnsiTheme="minorHAnsi" w:cs="TimesNewRomanPSMT"/>
-          <w:color w:val="000000" w:themeColor="text1"/>
-        </w:rPr>
-        <w:t xml:space="preserve">a, a sobriedade. </w:t>
-      </w:r>
-      <w:r>
-        <w:rPr>
-          <w:rFonts w:asciiTheme="minorHAnsi" w:eastAsiaTheme="minorHAnsi" w:hAnsiTheme="minorHAnsi" w:cs="TimesNewRomanPSMT"/>
-          <w:color w:val="000000" w:themeColor="text1"/>
-        </w:rPr>
-        <w:t>Para tanto</w:t>
-      </w:r>
-      <w:r>
-        <w:rPr>
-          <w:rFonts w:asciiTheme="minorHAnsi" w:eastAsiaTheme="minorHAnsi" w:hAnsiTheme="minorHAnsi" w:cs="TimesNewRomanPSMT"/>
-          <w:color w:val="000000" w:themeColor="text1"/>
-        </w:rPr>
-        <w:t>,</w:t>
-      </w:r>
-      <w:r>
-        <w:rPr>
-          <w:rFonts w:asciiTheme="minorHAnsi" w:eastAsiaTheme="minorHAnsi" w:hAnsiTheme="minorHAnsi" w:cs="TimesNewRomanPSMT"/>
-          <w:color w:val="000000" w:themeColor="text1"/>
-        </w:rPr>
-        <w:t xml:space="preserve"> é indicado o uso da terceira pessoa. </w:t>
-      </w:r>
-      <w:r>
-        <w:rPr>
-          <w:rFonts w:asciiTheme="minorHAnsi" w:eastAsiaTheme="minorHAnsi" w:hAnsiTheme="minorHAnsi" w:cs="TimesNewRomanPSMT"/>
-          <w:color w:val="000000" w:themeColor="text1"/>
-        </w:rPr>
-        <w:t xml:space="preserve">Isso significa que os autores nunca devem se posicionar em primeira pessoa do singular ou do plural, usando eu ou nós. Também </w:t>
-      </w:r>
-      <w:r>
-        <w:rPr>
-          <w:rFonts w:asciiTheme="minorHAnsi" w:eastAsiaTheme="minorHAnsi" w:hAnsiTheme="minorHAnsi" w:cs="TimesNewRomanPSMT"/>
-          <w:color w:val="000000" w:themeColor="text1"/>
-        </w:rPr>
-        <w:t>não se deve</w:t>
-      </w:r>
-      <w:r>
-        <w:rPr>
-          <w:rFonts w:asciiTheme="minorHAnsi" w:eastAsiaTheme="minorHAnsi" w:hAnsiTheme="minorHAnsi" w:cs="TimesNewRomanPSMT"/>
-          <w:color w:val="000000" w:themeColor="text1"/>
-        </w:rPr>
-        <w:t xml:space="preserve"> utiliza</w:t>
-      </w:r>
-      <w:r>
-        <w:rPr>
-          <w:rFonts w:asciiTheme="minorHAnsi" w:eastAsiaTheme="minorHAnsi" w:hAnsiTheme="minorHAnsi" w:cs="TimesNewRomanPSMT"/>
-          <w:color w:val="000000" w:themeColor="text1"/>
-        </w:rPr>
-        <w:t>r</w:t>
-      </w:r>
-      <w:r>
-        <w:rPr>
-          <w:rFonts w:asciiTheme="minorHAnsi" w:eastAsiaTheme="minorHAnsi" w:hAnsiTheme="minorHAnsi" w:cs="TimesNewRomanPSMT"/>
-          <w:color w:val="000000" w:themeColor="text1"/>
-        </w:rPr>
-        <w:t xml:space="preserve"> termo</w:t>
-      </w:r>
-      <w:r>
-        <w:rPr>
-          <w:rFonts w:asciiTheme="minorHAnsi" w:eastAsiaTheme="minorHAnsi" w:hAnsiTheme="minorHAnsi" w:cs="TimesNewRomanPSMT"/>
-          <w:color w:val="000000" w:themeColor="text1"/>
-        </w:rPr>
-        <w:t>s</w:t>
-      </w:r>
-      <w:r>
-        <w:rPr>
-          <w:rFonts w:asciiTheme="minorHAnsi" w:eastAsiaTheme="minorHAnsi" w:hAnsiTheme="minorHAnsi" w:cs="TimesNewRomanPSMT"/>
-          <w:color w:val="000000" w:themeColor="text1"/>
-        </w:rPr>
-        <w:t xml:space="preserve"> </w:t>
-      </w:r>
-      <w:r>
-        <w:rPr>
-          <w:rFonts w:asciiTheme="minorHAnsi" w:eastAsiaTheme="minorHAnsi" w:hAnsiTheme="minorHAnsi" w:cs="TimesNewRomanPSMT"/>
-          <w:color w:val="000000" w:themeColor="text1"/>
-        </w:rPr>
-        <w:t>d</w:t>
-      </w:r>
-      <w:r>
-        <w:rPr>
-          <w:rFonts w:asciiTheme="minorHAnsi" w:eastAsiaTheme="minorHAnsi" w:hAnsiTheme="minorHAnsi" w:cs="TimesNewRomanPSMT"/>
-          <w:color w:val="000000" w:themeColor="text1"/>
-        </w:rPr>
-        <w:t>o</w:t>
-      </w:r>
-      <w:r>
-        <w:rPr>
-          <w:rFonts w:asciiTheme="minorHAnsi" w:eastAsiaTheme="minorHAnsi" w:hAnsiTheme="minorHAnsi" w:cs="TimesNewRomanPSMT"/>
-          <w:color w:val="000000" w:themeColor="text1"/>
-        </w:rPr>
-        <w:t xml:space="preserve"> linguajar banal</w:t>
-      </w:r>
-      <w:r>
-        <w:rPr>
-          <w:rFonts w:asciiTheme="minorHAnsi" w:eastAsiaTheme="minorHAnsi" w:hAnsiTheme="minorHAnsi" w:cs="TimesNewRomanPSMT"/>
-          <w:color w:val="000000" w:themeColor="text1"/>
-        </w:rPr>
-        <w:t>, como gírias</w:t>
-      </w:r>
-      <w:r>
-        <w:rPr>
-          <w:rFonts w:asciiTheme="minorHAnsi" w:eastAsiaTheme="minorHAnsi" w:hAnsiTheme="minorHAnsi" w:cs="TimesNewRomanPSMT"/>
-          <w:color w:val="000000" w:themeColor="text1"/>
-        </w:rPr>
-        <w:t>,</w:t>
-      </w:r>
-      <w:r>
-        <w:rPr>
-          <w:rFonts w:asciiTheme="minorHAnsi" w:eastAsiaTheme="minorHAnsi" w:hAnsiTheme="minorHAnsi" w:cs="TimesNewRomanPSMT"/>
-          <w:color w:val="000000" w:themeColor="text1"/>
-        </w:rPr>
-        <w:t xml:space="preserve"> modismos d</w:t>
-      </w:r>
-      <w:r>
-        <w:rPr>
-          <w:rFonts w:asciiTheme="minorHAnsi" w:eastAsiaTheme="minorHAnsi" w:hAnsiTheme="minorHAnsi" w:cs="TimesNewRomanPSMT"/>
-          <w:color w:val="000000" w:themeColor="text1"/>
-        </w:rPr>
-        <w:t>a</w:t>
-      </w:r>
-      <w:r>
-        <w:rPr>
-          <w:rFonts w:asciiTheme="minorHAnsi" w:eastAsiaTheme="minorHAnsi" w:hAnsiTheme="minorHAnsi" w:cs="TimesNewRomanPSMT"/>
-          <w:color w:val="000000" w:themeColor="text1"/>
-        </w:rPr>
-        <w:t xml:space="preserve"> linguagem informal</w:t>
-      </w:r>
-      <w:r>
-        <w:rPr>
-          <w:rFonts w:asciiTheme="minorHAnsi" w:eastAsiaTheme="minorHAnsi" w:hAnsiTheme="minorHAnsi" w:cs="TimesNewRomanPSMT"/>
-          <w:color w:val="000000" w:themeColor="text1"/>
-        </w:rPr>
-        <w:t xml:space="preserve"> e</w:t>
-      </w:r>
-      <w:r>
-        <w:rPr>
-          <w:rFonts w:asciiTheme="minorHAnsi" w:eastAsiaTheme="minorHAnsi" w:hAnsiTheme="minorHAnsi" w:cs="TimesNewRomanPSMT"/>
-          <w:color w:val="000000" w:themeColor="text1"/>
-        </w:rPr>
-        <w:t xml:space="preserve"> jargões que, mesmo tendo seu uso </w:t>
-      </w:r>
-      <w:r>
-        <w:rPr>
-          <w:rFonts w:asciiTheme="minorHAnsi" w:eastAsiaTheme="minorHAnsi" w:hAnsiTheme="minorHAnsi" w:cs="TimesNewRomanPSMT"/>
-          <w:color w:val="000000" w:themeColor="text1"/>
-        </w:rPr>
-        <w:t>consagrado, comprometem a qualidade do trabalho acadêmico</w:t>
-      </w:r>
-      <w:r>
-        <w:rPr>
-          <w:rFonts w:asciiTheme="minorHAnsi" w:eastAsiaTheme="minorHAnsi" w:hAnsiTheme="minorHAnsi" w:cs="TimesNewRomanPSMT"/>
-          <w:color w:val="000000" w:themeColor="text1"/>
-        </w:rPr>
-        <w:t>, podendo provocar sua reprovação</w:t>
-      </w:r>
-      <w:r>
-        <w:rPr>
-          <w:rFonts w:asciiTheme="minorHAnsi" w:eastAsiaTheme="minorHAnsi" w:hAnsiTheme="minorHAnsi" w:cs="TimesNewRomanPSMT"/>
+          <w:rFonts w:asciiTheme="minorHAnsi" w:hAnsiTheme="minorHAnsi" w:cs="Lucida Sans Unicode"/>
+          <w:color w:val="000000" w:themeColor="text1"/>
+        </w:rPr>
+      </w:pPr>
+      <w:r>
+        <w:rPr>
+          <w:rFonts w:asciiTheme="minorHAnsi" w:eastAsiaTheme="minorHAnsi" w:hAnsiTheme="minorHAnsi" w:cs="TimesNewRomanPSMT"/>
+          <w:color w:val="000000" w:themeColor="text1"/>
+        </w:rPr>
+        <w:t>Alguns Ran</w:t>
+      </w:r>
+      <w:r>
+        <w:rPr>
+          <w:rFonts w:asciiTheme="minorHAnsi" w:hAnsiTheme="minorHAnsi" w:cs="Lucida Sans Unicode"/>
+          <w:color w:val="000000" w:themeColor="text1"/>
+        </w:rPr>
+        <w:t>sowares mais modernos não necessitam mais de interação humana no processo de infecção, como as variantes mais recentes do WannaCry.</w:t>
+      </w:r>
+      <w:r>
+        <w:rPr>
+          <w:rFonts w:asciiTheme="minorHAnsi" w:hAnsiTheme="minorHAnsi" w:cs="Lucida Sans Unicode"/>
+          <w:color w:val="000000" w:themeColor="text1"/>
+        </w:rPr>
+        <w:t xml:space="preserve"> Porém, muitos ainda dependem dessa ação.</w:t>
+      </w:r>
+      <w:r>
+        <w:rPr>
+          <w:rFonts w:asciiTheme="minorHAnsi" w:hAnsiTheme="minorHAnsi" w:cs="Lucida Sans Unicode"/>
+          <w:color w:val="000000" w:themeColor="text1"/>
+        </w:rPr>
+        <w:t xml:space="preserve"> Logo, o usuário continua sendo peça chave na barreira para evitar a proliferação desse mal.</w:t>
+      </w:r>
+      <w:r>
+        <w:rPr>
+          <w:rFonts w:asciiTheme="minorHAnsi" w:hAnsiTheme="minorHAnsi" w:cs="Lucida Sans Unicode"/>
+          <w:color w:val="000000" w:themeColor="text1"/>
+        </w:rPr>
+        <w:t xml:space="preserve"> E mediante ao que outra fora exposto sobre manter em dia as atualizações de software, evitar abrir mensagens de procedência e origem duvidosas, n</w:t>
+      </w:r>
+      <w:r>
+        <w:rPr>
+          <w:rFonts w:asciiTheme="minorHAnsi" w:hAnsiTheme="minorHAnsi" w:cs="Lucida Sans Unicode"/>
+          <w:color w:val="000000" w:themeColor="text1"/>
+        </w:rPr>
+        <w:t>ão clicar em links suspeitos, entre outros</w:t>
+      </w:r>
+      <w:r>
+        <w:rPr>
+          <w:rFonts w:asciiTheme="minorHAnsi" w:hAnsiTheme="minorHAnsi" w:cs="Lucida Sans Unicode"/>
+          <w:color w:val="000000" w:themeColor="text1"/>
+        </w:rPr>
+        <w:t>; Manter um cronograma de treinamento e conscientização dos usuários poderá reduzir drasticamente as ocorrências de sucesso dos crimes virtuais.</w:t>
+      </w:r>
+      <w:r>
+        <w:rPr>
+          <w:rFonts w:asciiTheme="minorHAnsi" w:hAnsiTheme="minorHAnsi" w:cs="Lucida Sans Unicode"/>
+          <w:color w:val="000000" w:themeColor="text1"/>
+        </w:rPr>
+        <w:t xml:space="preserve"> Por exemplo, muitas empresas fazem</w:t>
+      </w:r>
+      <w:r>
+        <w:rPr>
+          <w:rFonts w:asciiTheme="minorHAnsi" w:hAnsiTheme="minorHAnsi" w:cs="Lucida Sans Unicode"/>
+          <w:color w:val="000000" w:themeColor="text1"/>
+        </w:rPr>
+        <w:t xml:space="preserve"> a</w:t>
+      </w:r>
+      <w:r>
+        <w:rPr>
+          <w:rFonts w:asciiTheme="minorHAnsi" w:hAnsiTheme="minorHAnsi" w:cs="Lucida Sans Unicode"/>
+          <w:color w:val="000000" w:themeColor="text1"/>
+        </w:rPr>
+        <w:t xml:space="preserve"> SIPAT (Semana Interna de Prevenção a Acidentes de Trabalho)</w:t>
+      </w:r>
+      <w:r>
+        <w:rPr>
+          <w:rFonts w:asciiTheme="minorHAnsi" w:hAnsiTheme="minorHAnsi" w:cs="Lucida Sans Unicode"/>
+          <w:color w:val="000000" w:themeColor="text1"/>
+        </w:rPr>
+        <w:t xml:space="preserve"> e poderia ser montado um programa tal como SIPATI (Semana Interna de Prevenção a Acidentes em Tecnologia da Informação), onde várias palestras, simulações a atividades poderiam ser elaboradas com este fim: manter os colaboradores informados dos incidentes que estão ocorrendo e como cada um poderá contribuir para manter a empresa protegida</w:t>
+      </w:r>
+      <w:bookmarkStart w:id="0" w:name="_GoBack"/>
+      <w:bookmarkEnd w:id="0"/>
+      <w:r>
+        <w:rPr>
+          <w:rFonts w:asciiTheme="minorHAnsi" w:hAnsiTheme="minorHAnsi" w:cs="Lucida Sans Unicode"/>
           <w:color w:val="000000" w:themeColor="text1"/>
         </w:rPr>
         <w:t>.</w:t>
       </w:r>
-      <w:r>
-        <w:rPr>
-          <w:rFonts w:asciiTheme="minorHAnsi" w:eastAsiaTheme="minorHAnsi" w:hAnsiTheme="minorHAnsi" w:cs="TimesNewRomanPSMT"/>
-          <w:color w:val="000000" w:themeColor="text1"/>
-        </w:rPr>
-        <w:t xml:space="preserve"> </w:t>
-      </w:r>
-      <w:r>
-        <w:rPr>
-          <w:rFonts w:asciiTheme="minorHAnsi" w:eastAsiaTheme="minorHAnsi" w:hAnsiTheme="minorHAnsi" w:cs="TimesNewRomanPSMT"/>
-          <w:color w:val="000000" w:themeColor="text1"/>
-        </w:rPr>
-        <w:t>A</w:t>
-      </w:r>
-      <w:r>
-        <w:rPr>
-          <w:rFonts w:asciiTheme="minorHAnsi" w:eastAsiaTheme="minorHAnsi" w:hAnsiTheme="minorHAnsi" w:cs="TimesNewRomanPSMT"/>
-          <w:color w:val="000000" w:themeColor="text1"/>
-        </w:rPr>
-        <w:t xml:space="preserve"> linguagem científica </w:t>
-      </w:r>
-      <w:r>
-        <w:rPr>
-          <w:rFonts w:asciiTheme="minorHAnsi" w:eastAsiaTheme="minorHAnsi" w:hAnsiTheme="minorHAnsi" w:cs="TimesNewRomanPSMT"/>
-          <w:color w:val="000000" w:themeColor="text1"/>
-        </w:rPr>
-        <w:t xml:space="preserve">deve </w:t>
-      </w:r>
-      <w:r>
-        <w:rPr>
-          <w:rFonts w:asciiTheme="minorHAnsi" w:eastAsiaTheme="minorHAnsi" w:hAnsiTheme="minorHAnsi" w:cs="TimesNewRomanPSMT"/>
-          <w:color w:val="000000" w:themeColor="text1"/>
-        </w:rPr>
-        <w:t>trata</w:t>
-      </w:r>
-      <w:r>
-        <w:rPr>
-          <w:rFonts w:asciiTheme="minorHAnsi" w:eastAsiaTheme="minorHAnsi" w:hAnsiTheme="minorHAnsi" w:cs="TimesNewRomanPSMT"/>
-          <w:color w:val="000000" w:themeColor="text1"/>
-        </w:rPr>
-        <w:t>r</w:t>
-      </w:r>
-      <w:r>
-        <w:rPr>
-          <w:rFonts w:asciiTheme="minorHAnsi" w:eastAsiaTheme="minorHAnsi" w:hAnsiTheme="minorHAnsi" w:cs="TimesNewRomanPSMT"/>
-          <w:color w:val="000000" w:themeColor="text1"/>
-        </w:rPr>
-        <w:t xml:space="preserve"> os assuntos de maneira direta e simples, com lógica</w:t>
-      </w:r>
-      <w:r>
-        <w:rPr>
-          <w:rFonts w:asciiTheme="minorHAnsi" w:eastAsiaTheme="minorHAnsi" w:hAnsiTheme="minorHAnsi" w:cs="TimesNewRomanPSMT"/>
-          <w:color w:val="000000" w:themeColor="text1"/>
-        </w:rPr>
-        <w:t xml:space="preserve"> </w:t>
-      </w:r>
-      <w:r>
-        <w:rPr>
-          <w:rFonts w:asciiTheme="minorHAnsi" w:eastAsiaTheme="minorHAnsi" w:hAnsiTheme="minorHAnsi" w:cs="TimesNewRomanPSMT"/>
-          <w:color w:val="000000" w:themeColor="text1"/>
-        </w:rPr>
-        <w:t>e continuidade, evita</w:t>
-      </w:r>
-      <w:r>
-        <w:rPr>
-          <w:rFonts w:asciiTheme="minorHAnsi" w:eastAsiaTheme="minorHAnsi" w:hAnsiTheme="minorHAnsi" w:cs="TimesNewRomanPSMT"/>
-          <w:color w:val="000000" w:themeColor="text1"/>
-        </w:rPr>
-        <w:t>ndo</w:t>
-      </w:r>
-      <w:r>
-        <w:rPr>
-          <w:rFonts w:asciiTheme="minorHAnsi" w:eastAsiaTheme="minorHAnsi" w:hAnsiTheme="minorHAnsi" w:cs="TimesNewRomanPSMT"/>
-          <w:color w:val="000000" w:themeColor="text1"/>
-        </w:rPr>
-        <w:t xml:space="preserve"> a ambiguidade no uso de termos </w:t>
-      </w:r>
-      <w:r>
-        <w:rPr>
-          <w:rFonts w:asciiTheme="minorHAnsi" w:eastAsiaTheme="minorHAnsi" w:hAnsiTheme="minorHAnsi" w:cs="TimesNewRomanPSMT"/>
-          <w:color w:val="000000" w:themeColor="text1"/>
-        </w:rPr>
-        <w:t xml:space="preserve">técnicos </w:t>
-      </w:r>
-      <w:r>
-        <w:rPr>
-          <w:rFonts w:asciiTheme="minorHAnsi" w:eastAsiaTheme="minorHAnsi" w:hAnsiTheme="minorHAnsi" w:cs="TimesNewRomanPSMT"/>
-          <w:color w:val="000000" w:themeColor="text1"/>
-        </w:rPr>
-        <w:t>e na</w:t>
-      </w:r>
-      <w:r>
-        <w:rPr>
-          <w:rFonts w:asciiTheme="minorHAnsi" w:eastAsiaTheme="minorHAnsi" w:hAnsiTheme="minorHAnsi" w:cs="TimesNewRomanPSMT"/>
-          <w:color w:val="000000" w:themeColor="text1"/>
-        </w:rPr>
-        <w:t xml:space="preserve"> construção de frases, períodos e</w:t>
-      </w:r>
-      <w:r>
-        <w:rPr>
-          <w:rFonts w:asciiTheme="minorHAnsi" w:eastAsiaTheme="minorHAnsi" w:hAnsiTheme="minorHAnsi" w:cs="TimesNewRomanPSMT"/>
-          <w:color w:val="000000" w:themeColor="text1"/>
-        </w:rPr>
-        <w:t xml:space="preserve"> </w:t>
-      </w:r>
-      <w:r>
-        <w:rPr>
-          <w:rFonts w:asciiTheme="minorHAnsi" w:eastAsiaTheme="minorHAnsi" w:hAnsiTheme="minorHAnsi" w:cs="TimesNewRomanPSMT"/>
-          <w:color w:val="000000" w:themeColor="text1"/>
-        </w:rPr>
-        <w:t>parágraf</w:t>
-      </w:r>
-      <w:r>
-        <w:rPr>
-          <w:rFonts w:asciiTheme="minorHAnsi" w:eastAsiaTheme="minorHAnsi" w:hAnsiTheme="minorHAnsi" w:cs="TimesNewRomanPSMT"/>
-          <w:color w:val="000000" w:themeColor="text1"/>
-        </w:rPr>
-        <w:t xml:space="preserve">os. </w:t>
-      </w:r>
-      <w:r>
-        <w:rPr>
-          <w:rFonts w:asciiTheme="minorHAnsi" w:eastAsiaTheme="minorHAnsi" w:hAnsiTheme="minorHAnsi" w:cs="TimesNewRomanPSMT"/>
-          <w:color w:val="000000" w:themeColor="text1"/>
-        </w:rPr>
-        <w:t>De</w:t>
-      </w:r>
-      <w:r>
-        <w:rPr>
-          <w:rFonts w:asciiTheme="minorHAnsi" w:eastAsiaTheme="minorHAnsi" w:hAnsiTheme="minorHAnsi" w:cs="TimesNewRomanPSMT"/>
-          <w:color w:val="000000" w:themeColor="text1"/>
-        </w:rPr>
-        <w:t>ve</w:t>
-      </w:r>
-      <w:r>
-        <w:rPr>
-          <w:rFonts w:asciiTheme="minorHAnsi" w:eastAsiaTheme="minorHAnsi" w:hAnsiTheme="minorHAnsi" w:cs="TimesNewRomanPSMT"/>
-          <w:color w:val="000000" w:themeColor="text1"/>
-        </w:rPr>
-        <w:t>-se</w:t>
-      </w:r>
-      <w:r>
-        <w:rPr>
-          <w:rFonts w:asciiTheme="minorHAnsi" w:eastAsiaTheme="minorHAnsi" w:hAnsiTheme="minorHAnsi" w:cs="TimesNewRomanPSMT"/>
-          <w:color w:val="000000" w:themeColor="text1"/>
-        </w:rPr>
-        <w:t xml:space="preserve"> ter </w:t>
-      </w:r>
-      <w:r>
-        <w:rPr>
-          <w:rFonts w:asciiTheme="minorHAnsi" w:eastAsiaTheme="minorHAnsi" w:hAnsiTheme="minorHAnsi" w:cs="TimesNewRomanPSMT"/>
-          <w:color w:val="000000" w:themeColor="text1"/>
-        </w:rPr>
-        <w:t xml:space="preserve">muito cuidado </w:t>
-      </w:r>
-      <w:r>
-        <w:rPr>
-          <w:rFonts w:asciiTheme="minorHAnsi" w:eastAsiaTheme="minorHAnsi" w:hAnsiTheme="minorHAnsi" w:cs="TimesNewRomanPSMT"/>
-          <w:color w:val="000000" w:themeColor="text1"/>
-        </w:rPr>
-        <w:t xml:space="preserve">com </w:t>
-      </w:r>
-      <w:r>
-        <w:rPr>
-          <w:rFonts w:asciiTheme="minorHAnsi" w:eastAsiaTheme="minorHAnsi" w:hAnsiTheme="minorHAnsi" w:cs="TimesNewRomanPSMT"/>
-          <w:color w:val="000000" w:themeColor="text1"/>
-        </w:rPr>
-        <w:t xml:space="preserve">os sinais de pontuação, </w:t>
-      </w:r>
-      <w:r>
-        <w:rPr>
-          <w:rFonts w:asciiTheme="minorHAnsi" w:eastAsiaTheme="minorHAnsi" w:hAnsiTheme="minorHAnsi" w:cs="TimesNewRomanPSMT"/>
-          <w:color w:val="000000" w:themeColor="text1"/>
-        </w:rPr>
-        <w:t>cuja presença ou omissão pode</w:t>
-      </w:r>
-      <w:r>
-        <w:rPr>
-          <w:rFonts w:asciiTheme="minorHAnsi" w:eastAsiaTheme="minorHAnsi" w:hAnsiTheme="minorHAnsi" w:cs="TimesNewRomanPSMT"/>
-          <w:color w:val="000000" w:themeColor="text1"/>
-        </w:rPr>
-        <w:t>m</w:t>
-      </w:r>
-      <w:r>
-        <w:rPr>
-          <w:rFonts w:asciiTheme="minorHAnsi" w:eastAsiaTheme="minorHAnsi" w:hAnsiTheme="minorHAnsi" w:cs="TimesNewRomanPSMT"/>
-          <w:color w:val="000000" w:themeColor="text1"/>
-        </w:rPr>
-        <w:t xml:space="preserve"> </w:t>
-      </w:r>
-      <w:r>
-        <w:rPr>
-          <w:rFonts w:asciiTheme="minorHAnsi" w:eastAsiaTheme="minorHAnsi" w:hAnsiTheme="minorHAnsi" w:cs="TimesNewRomanPSMT"/>
-          <w:color w:val="000000" w:themeColor="text1"/>
-        </w:rPr>
-        <w:t>mudar o sentido do texto</w:t>
-      </w:r>
-      <w:r>
-        <w:rPr>
-          <w:rFonts w:asciiTheme="minorHAnsi" w:eastAsiaTheme="minorHAnsi" w:hAnsiTheme="minorHAnsi" w:cs="TimesNewRomanPSMT"/>
-          <w:color w:val="000000" w:themeColor="text1"/>
-        </w:rPr>
-        <w:t>. Também deve-se evitar a</w:t>
-      </w:r>
-      <w:r>
-        <w:rPr>
-          <w:rFonts w:asciiTheme="minorHAnsi" w:eastAsiaTheme="minorHAnsi" w:hAnsiTheme="minorHAnsi" w:cs="TimesNewRomanPSMT"/>
-          <w:color w:val="000000" w:themeColor="text1"/>
-        </w:rPr>
-        <w:t xml:space="preserve"> repetição de palavras, </w:t>
-      </w:r>
-      <w:r>
-        <w:rPr>
-          <w:rFonts w:asciiTheme="minorHAnsi" w:eastAsiaTheme="minorHAnsi" w:hAnsiTheme="minorHAnsi" w:cs="TimesNewRomanPSMT"/>
-          <w:color w:val="000000" w:themeColor="text1"/>
-        </w:rPr>
-        <w:t xml:space="preserve">o </w:t>
-      </w:r>
-      <w:r>
-        <w:rPr>
-          <w:rFonts w:asciiTheme="minorHAnsi" w:eastAsiaTheme="minorHAnsi" w:hAnsiTheme="minorHAnsi" w:cs="TimesNewRomanPSMT"/>
-          <w:color w:val="000000" w:themeColor="text1"/>
-        </w:rPr>
-        <w:t>uso</w:t>
-      </w:r>
-      <w:r>
-        <w:rPr>
-          <w:rFonts w:asciiTheme="minorHAnsi" w:eastAsiaTheme="minorHAnsi" w:hAnsiTheme="minorHAnsi" w:cs="TimesNewRomanPSMT"/>
-          <w:color w:val="000000" w:themeColor="text1"/>
-        </w:rPr>
-        <w:t xml:space="preserve"> de pronomes possessivos e</w:t>
-      </w:r>
-      <w:r>
-        <w:rPr>
-          <w:rFonts w:asciiTheme="minorHAnsi" w:eastAsiaTheme="minorHAnsi" w:hAnsiTheme="minorHAnsi" w:cs="TimesNewRomanPSMT"/>
-          <w:color w:val="000000" w:themeColor="text1"/>
-        </w:rPr>
-        <w:t xml:space="preserve"> </w:t>
-      </w:r>
-      <w:r>
-        <w:rPr>
-          <w:rFonts w:asciiTheme="minorHAnsi" w:eastAsiaTheme="minorHAnsi" w:hAnsiTheme="minorHAnsi" w:cs="TimesNewRomanPSMT"/>
-          <w:color w:val="000000" w:themeColor="text1"/>
-        </w:rPr>
-        <w:t xml:space="preserve">os </w:t>
-      </w:r>
-      <w:r>
-        <w:rPr>
-          <w:rFonts w:asciiTheme="minorHAnsi" w:eastAsiaTheme="minorHAnsi" w:hAnsiTheme="minorHAnsi" w:cs="TimesNewRomanPSMT"/>
-          <w:color w:val="000000" w:themeColor="text1"/>
-        </w:rPr>
-        <w:t>adjetivos desnecessários, principalmente os superlativos.</w:t>
+    </w:p>
+    <w:p>
+      <w:pPr>
+        <w:autoSpaceDE w:val="0"/>
+        <w:autoSpaceDN w:val="0"/>
+        <w:adjustRightInd w:val="0"/>
+        <w:ind w:left="720"/>
+        <w:jc w:val="both"/>
+        <w:rPr>
+          <w:rFonts w:asciiTheme="minorHAnsi" w:hAnsiTheme="minorHAnsi" w:cs="Lucida Sans Unicode"/>
+          <w:b/>
+          <w:color w:val="000000" w:themeColor="text1"/>
+        </w:rPr>
+      </w:pPr>
+    </w:p>
+    <w:p>
+      <w:pPr>
+        <w:autoSpaceDE w:val="0"/>
+        <w:autoSpaceDN w:val="0"/>
+        <w:adjustRightInd w:val="0"/>
+        <w:jc w:val="both"/>
+        <w:rPr>
+          <w:rFonts w:asciiTheme="minorHAnsi" w:eastAsiaTheme="minorHAnsi" w:hAnsiTheme="minorHAnsi" w:cs="TimesNewRomanPSMT"/>
+          <w:b/>
+          <w:color w:val="000000" w:themeColor="text1"/>
+        </w:rPr>
+      </w:pPr>
+      <w:r>
+        <w:rPr>
+          <w:rFonts w:asciiTheme="minorHAnsi" w:eastAsiaTheme="minorHAnsi" w:hAnsiTheme="minorHAnsi" w:cs="TimesNewRomanPSMT"/>
+          <w:b/>
+          <w:color w:val="000000" w:themeColor="text1"/>
+        </w:rPr>
+        <w:t>3.3</w:t>
+      </w:r>
+      <w:r>
+        <w:rPr>
+          <w:rFonts w:asciiTheme="minorHAnsi" w:eastAsiaTheme="minorHAnsi" w:hAnsiTheme="minorHAnsi" w:cs="TimesNewRomanPSMT"/>
+          <w:b/>
+          <w:color w:val="000000" w:themeColor="text1"/>
+        </w:rPr>
+        <w:t xml:space="preserve"> Regras de formatação do artigo científico</w:t>
       </w:r>
     </w:p>
     <w:p>
@@ -5134,670 +4851,338 @@
         <w:ind w:firstLine="709"/>
         <w:jc w:val="both"/>
         <w:rPr>
-          <w:rFonts w:asciiTheme="minorHAnsi" w:hAnsiTheme="minorHAnsi" w:cs="Lucida Sans Unicode"/>
-          <w:color w:val="000000" w:themeColor="text1"/>
-        </w:rPr>
-      </w:pPr>
-      <w:r>
-        <w:rPr>
-          <w:rFonts w:asciiTheme="minorHAnsi" w:eastAsiaTheme="minorHAnsi" w:hAnsiTheme="minorHAnsi" w:cs="TimesNewRomanPSMT"/>
-          <w:color w:val="000000" w:themeColor="text1"/>
-        </w:rPr>
-        <w:t>De uma maneira mais abrangente, as principais recomendações para red</w:t>
-      </w:r>
-      <w:r>
-        <w:rPr>
-          <w:rFonts w:asciiTheme="minorHAnsi" w:eastAsiaTheme="minorHAnsi" w:hAnsiTheme="minorHAnsi" w:cs="TimesNewRomanPSMT"/>
-          <w:color w:val="000000" w:themeColor="text1"/>
-        </w:rPr>
-        <w:t xml:space="preserve">ação do texto do artigo, fruto do TCC, </w:t>
-      </w:r>
-      <w:r>
-        <w:rPr>
-          <w:rFonts w:asciiTheme="minorHAnsi" w:eastAsiaTheme="minorHAnsi" w:hAnsiTheme="minorHAnsi" w:cs="TimesNewRomanPSMT"/>
-          <w:color w:val="000000" w:themeColor="text1"/>
-        </w:rPr>
-        <w:t>são:</w:t>
-      </w:r>
-      <w:r>
-        <w:rPr>
-          <w:rFonts w:asciiTheme="minorHAnsi" w:hAnsiTheme="minorHAnsi" w:cs="Lucida Sans Unicode"/>
-          <w:color w:val="000000" w:themeColor="text1"/>
+          <w:rFonts w:asciiTheme="minorHAnsi" w:eastAsiaTheme="minorHAnsi" w:hAnsiTheme="minorHAnsi" w:cs="TimesNewRomanPSMT"/>
+          <w:color w:val="000000" w:themeColor="text1"/>
+        </w:rPr>
+      </w:pPr>
+      <w:r>
+        <w:rPr>
+          <w:rFonts w:asciiTheme="minorHAnsi" w:eastAsiaTheme="minorHAnsi" w:hAnsiTheme="minorHAnsi" w:cs="TimesNewRomanPSMT"/>
+        </w:rPr>
+        <w:t xml:space="preserve">Este </w:t>
+      </w:r>
+      <w:r>
+        <w:rPr>
+          <w:rFonts w:asciiTheme="minorHAnsi" w:eastAsiaTheme="minorHAnsi" w:hAnsiTheme="minorHAnsi" w:cs="TimesNewRomanPSMT"/>
+          <w:i/>
+        </w:rPr>
+        <w:t>t</w:t>
+      </w:r>
+      <w:r>
+        <w:rPr>
+          <w:rFonts w:asciiTheme="minorHAnsi" w:eastAsiaTheme="minorHAnsi" w:hAnsiTheme="minorHAnsi" w:cs="TimesNewRomanPSMT"/>
+          <w:i/>
+        </w:rPr>
+        <w:t>emplate</w:t>
+      </w:r>
+      <w:r>
+        <w:rPr>
+          <w:rFonts w:asciiTheme="minorHAnsi" w:eastAsiaTheme="minorHAnsi" w:hAnsiTheme="minorHAnsi" w:cs="TimesNewRomanPSMT"/>
         </w:rPr>
         <w:t xml:space="preserve"> </w:t>
       </w:r>
-    </w:p>
-    <w:p>
-      <w:pPr>
-        <w:pStyle w:val="PargrafodaLista"/>
-        <w:numPr>
-          <w:ilvl w:val="0"/>
-          <w:numId w:val="45"/>
-        </w:numPr>
-        <w:autoSpaceDE w:val="0"/>
-        <w:autoSpaceDN w:val="0"/>
-        <w:adjustRightInd w:val="0"/>
-        <w:jc w:val="both"/>
-        <w:rPr>
-          <w:rFonts w:asciiTheme="minorHAnsi" w:eastAsiaTheme="minorHAnsi" w:hAnsiTheme="minorHAnsi" w:cs="TimesNewRomanPSMT"/>
-          <w:color w:val="000000" w:themeColor="text1"/>
-        </w:rPr>
-      </w:pPr>
-      <w:r>
-        <w:rPr>
-          <w:rFonts w:asciiTheme="minorHAnsi" w:hAnsiTheme="minorHAnsi" w:cs="Lucida Sans Unicode"/>
+      <w:r>
+        <w:rPr>
+          <w:rFonts w:asciiTheme="minorHAnsi" w:eastAsiaTheme="minorHAnsi" w:hAnsiTheme="minorHAnsi" w:cs="TimesNewRomanPSMT"/>
+        </w:rPr>
+        <w:t xml:space="preserve">está escrito no formato especificado para a entrega do </w:t>
+      </w:r>
+      <w:r>
+        <w:rPr>
+          <w:rFonts w:asciiTheme="minorHAnsi" w:eastAsiaTheme="minorHAnsi" w:hAnsiTheme="minorHAnsi" w:cs="TimesNewRomanPSMT"/>
+        </w:rPr>
+        <w:t>TCC</w:t>
+      </w:r>
+      <w:r>
+        <w:rPr>
+          <w:rFonts w:asciiTheme="minorHAnsi" w:eastAsiaTheme="minorHAnsi" w:hAnsiTheme="minorHAnsi" w:cs="TimesNewRomanPSMT"/>
+        </w:rPr>
+        <w:t xml:space="preserve"> e o aluno deve utilizá</w:t>
+      </w:r>
+      <w:r>
+        <w:rPr>
+          <w:rFonts w:asciiTheme="minorHAnsi" w:eastAsiaTheme="minorHAnsi" w:hAnsiTheme="minorHAnsi" w:cs="TimesNewRomanPSMT"/>
+        </w:rPr>
+        <w:t xml:space="preserve">-lo como </w:t>
+      </w:r>
+      <w:r>
+        <w:rPr>
+          <w:rFonts w:asciiTheme="minorHAnsi" w:eastAsiaTheme="minorHAnsi" w:hAnsiTheme="minorHAnsi" w:cs="TimesNewRomanPSMT"/>
+          <w:color w:val="000000" w:themeColor="text1"/>
+        </w:rPr>
+        <w:t>modelo na elaboração do trabalho</w:t>
+      </w:r>
+      <w:r>
+        <w:rPr>
+          <w:rFonts w:asciiTheme="minorHAnsi" w:eastAsiaTheme="minorHAnsi" w:hAnsiTheme="minorHAnsi" w:cs="TimesNewRomanPSMT"/>
+          <w:color w:val="000000" w:themeColor="text1"/>
+        </w:rPr>
+        <w:t xml:space="preserve">. </w:t>
+      </w:r>
+      <w:r>
+        <w:rPr>
+          <w:rFonts w:asciiTheme="minorHAnsi" w:eastAsiaTheme="minorHAnsi" w:hAnsiTheme="minorHAnsi" w:cs="TimesNewRomanPSMT"/>
+          <w:color w:val="000000" w:themeColor="text1"/>
+        </w:rPr>
+        <w:t xml:space="preserve">O orientador fará observações de ajuste ao formato ideal, no decorrer da orientação. </w:t>
+      </w:r>
+      <w:r>
+        <w:rPr>
+          <w:rFonts w:asciiTheme="minorHAnsi" w:eastAsiaTheme="minorHAnsi" w:hAnsiTheme="minorHAnsi" w:cs="TimesNewRomanPSMT"/>
+          <w:color w:val="000000" w:themeColor="text1"/>
+        </w:rPr>
+        <w:t xml:space="preserve">O artigo deve ser escrito em fonte </w:t>
+      </w:r>
+      <w:r>
+        <w:rPr>
+          <w:rFonts w:asciiTheme="minorHAnsi" w:eastAsiaTheme="minorHAnsi" w:hAnsiTheme="minorHAnsi" w:cs="TimesNewRomanPSMT"/>
+          <w:color w:val="000000" w:themeColor="text1"/>
+        </w:rPr>
+        <w:lastRenderedPageBreak/>
+        <w:t>Calibri, tamanho 12</w:t>
+      </w:r>
+      <w:r>
+        <w:rPr>
+          <w:rFonts w:asciiTheme="minorHAnsi" w:eastAsiaTheme="minorHAnsi" w:hAnsiTheme="minorHAnsi" w:cs="TimesNewRomanPSMT"/>
+          <w:color w:val="000000" w:themeColor="text1"/>
+        </w:rPr>
+        <w:t>, espaço simples</w:t>
+      </w:r>
+      <w:r>
+        <w:rPr>
+          <w:rFonts w:asciiTheme="minorHAnsi" w:eastAsiaTheme="minorHAnsi" w:hAnsiTheme="minorHAnsi" w:cs="TimesNewRomanPSMT"/>
+          <w:color w:val="000000" w:themeColor="text1"/>
+        </w:rPr>
+        <w:t xml:space="preserve">, </w:t>
+      </w:r>
+      <w:r>
+        <w:rPr>
+          <w:rFonts w:asciiTheme="minorHAnsi" w:eastAsiaTheme="minorHAnsi" w:hAnsiTheme="minorHAnsi" w:cs="TimesNewRomanPSMT"/>
+        </w:rPr>
+        <w:t xml:space="preserve">mas a fonte </w:t>
+      </w:r>
+      <w:r>
+        <w:rPr>
+          <w:rFonts w:ascii="Courier New" w:eastAsiaTheme="minorHAnsi" w:hAnsi="Courier New" w:cs="Courier New"/>
+        </w:rPr>
+        <w:t>Courier New</w:t>
+      </w:r>
+      <w:r>
+        <w:rPr>
+          <w:rFonts w:asciiTheme="minorHAnsi" w:eastAsiaTheme="minorHAnsi" w:hAnsiTheme="minorHAnsi" w:cs="Courier New"/>
+        </w:rPr>
+        <w:t xml:space="preserve"> deve </w:t>
+      </w:r>
+      <w:r>
+        <w:rPr>
+          <w:rFonts w:asciiTheme="minorHAnsi" w:eastAsiaTheme="minorHAnsi" w:hAnsiTheme="minorHAnsi" w:cs="Courier New"/>
+          <w:color w:val="000000" w:themeColor="text1"/>
+        </w:rPr>
+        <w:t>ser usada</w:t>
+      </w:r>
+      <w:r>
+        <w:rPr>
+          <w:rFonts w:asciiTheme="minorHAnsi" w:eastAsiaTheme="minorHAnsi" w:hAnsiTheme="minorHAnsi" w:cs="TimesNewRomanPSMT"/>
+          <w:color w:val="000000" w:themeColor="text1"/>
+        </w:rPr>
+        <w:t xml:space="preserve"> para os códigos de programas. </w:t>
+      </w:r>
+      <w:r>
+        <w:rPr>
+          <w:rFonts w:asciiTheme="minorHAnsi" w:eastAsiaTheme="minorHAnsi" w:hAnsiTheme="minorHAnsi" w:cs="TimesNewRomanPSMT"/>
+          <w:color w:val="000000" w:themeColor="text1"/>
+        </w:rPr>
+        <w:t>Deve</w:t>
+      </w:r>
+      <w:r>
+        <w:rPr>
+          <w:rFonts w:asciiTheme="minorHAnsi" w:eastAsiaTheme="minorHAnsi" w:hAnsiTheme="minorHAnsi" w:cs="TimesNewRomanPSMT"/>
+          <w:color w:val="000000" w:themeColor="text1"/>
+        </w:rPr>
+        <w:t>m</w:t>
+      </w:r>
+      <w:r>
+        <w:rPr>
+          <w:rFonts w:asciiTheme="minorHAnsi" w:eastAsiaTheme="minorHAnsi" w:hAnsiTheme="minorHAnsi" w:cs="TimesNewRomanPSMT"/>
+          <w:color w:val="000000" w:themeColor="text1"/>
+        </w:rPr>
+        <w:t>-se utilizar 2</w:t>
+      </w:r>
+      <w:r>
+        <w:rPr>
+          <w:rFonts w:asciiTheme="minorHAnsi" w:eastAsiaTheme="minorHAnsi" w:hAnsiTheme="minorHAnsi" w:cs="TimesNewRomanPSMT"/>
+          <w:color w:val="000000" w:themeColor="text1"/>
+        </w:rPr>
+        <w:t xml:space="preserve"> </w:t>
+      </w:r>
+      <w:r>
+        <w:rPr>
+          <w:rFonts w:asciiTheme="minorHAnsi" w:eastAsiaTheme="minorHAnsi" w:hAnsiTheme="minorHAnsi" w:cs="TimesNewRomanPSMT"/>
+          <w:color w:val="000000" w:themeColor="text1"/>
+        </w:rPr>
+        <w:t xml:space="preserve">cm nas margens inferior e superior </w:t>
+      </w:r>
+      <w:r>
+        <w:rPr>
+          <w:rFonts w:asciiTheme="minorHAnsi" w:eastAsiaTheme="minorHAnsi" w:hAnsiTheme="minorHAnsi" w:cs="TimesNewRomanPSMT"/>
+          <w:color w:val="000000" w:themeColor="text1"/>
+        </w:rPr>
+        <w:t>e 2</w:t>
+      </w:r>
+      <w:r>
+        <w:rPr>
+          <w:rFonts w:asciiTheme="minorHAnsi" w:eastAsiaTheme="minorHAnsi" w:hAnsiTheme="minorHAnsi" w:cs="TimesNewRomanPSMT"/>
+          <w:color w:val="000000" w:themeColor="text1"/>
+        </w:rPr>
+        <w:t>,</w:t>
+      </w:r>
+      <w:r>
+        <w:rPr>
+          <w:rFonts w:asciiTheme="minorHAnsi" w:eastAsiaTheme="minorHAnsi" w:hAnsiTheme="minorHAnsi" w:cs="TimesNewRomanPSMT"/>
+          <w:color w:val="000000" w:themeColor="text1"/>
+        </w:rPr>
+        <w:t xml:space="preserve">5 cm nas margens direita e esquerda da página, </w:t>
+      </w:r>
+      <w:r>
+        <w:rPr>
+          <w:rFonts w:asciiTheme="minorHAnsi" w:eastAsiaTheme="minorHAnsi" w:hAnsiTheme="minorHAnsi" w:cs="TimesNewRomanPSMT"/>
+          <w:color w:val="000000" w:themeColor="text1"/>
+        </w:rPr>
+        <w:t xml:space="preserve">cujo formato é A4. </w:t>
+      </w:r>
+      <w:r>
+        <w:rPr>
+          <w:rFonts w:asciiTheme="minorHAnsi" w:eastAsiaTheme="minorHAnsi" w:hAnsiTheme="minorHAnsi" w:cs="TimesNewRomanPSMT"/>
+          <w:color w:val="000000" w:themeColor="text1"/>
+        </w:rPr>
+        <w:t>Os títulos e subtítulos devem vir em negrito</w:t>
+      </w:r>
+      <w:r>
+        <w:rPr>
+          <w:rFonts w:asciiTheme="minorHAnsi" w:eastAsiaTheme="minorHAnsi" w:hAnsiTheme="minorHAnsi" w:cs="TimesNewRomanPSMT"/>
+          <w:color w:val="000000" w:themeColor="text1"/>
+        </w:rPr>
+        <w:t xml:space="preserve"> e sempre numerados, </w:t>
+      </w:r>
+      <w:r>
+        <w:rPr>
+          <w:rFonts w:asciiTheme="minorHAnsi" w:eastAsiaTheme="minorHAnsi" w:hAnsiTheme="minorHAnsi" w:cs="TimesNewRomanPSMT"/>
+        </w:rPr>
+        <w:t>alinhados à margem esquerda do texto</w:t>
+      </w:r>
+      <w:r>
+        <w:rPr>
+          <w:rFonts w:asciiTheme="minorHAnsi" w:eastAsiaTheme="minorHAnsi" w:hAnsiTheme="minorHAnsi" w:cs="TimesNewRomanPSMT"/>
+        </w:rPr>
+        <w:t xml:space="preserve">. O artigo deve ter no mínimo </w:t>
+      </w:r>
+      <w:r>
+        <w:rPr>
+          <w:rFonts w:asciiTheme="minorHAnsi" w:eastAsiaTheme="minorHAnsi" w:hAnsiTheme="minorHAnsi" w:cs="TimesNewRomanPSMT"/>
+        </w:rPr>
+        <w:t>8 e no máximo 10</w:t>
+      </w:r>
+      <w:r>
+        <w:rPr>
+          <w:rFonts w:asciiTheme="minorHAnsi" w:eastAsiaTheme="minorHAnsi" w:hAnsiTheme="minorHAnsi" w:cs="TimesNewRomanPSMT"/>
+        </w:rPr>
+        <w:t xml:space="preserve"> páginas. </w:t>
+      </w:r>
+      <w:r>
+        <w:rPr>
+          <w:rFonts w:asciiTheme="minorHAnsi" w:eastAsiaTheme="minorHAnsi" w:hAnsiTheme="minorHAnsi" w:cs="TimesNewRomanPSMT"/>
+        </w:rPr>
+        <w:t xml:space="preserve">O recuo de parágrafo deve ser 1,25cm. </w:t>
+      </w:r>
+      <w:r>
+        <w:rPr>
+          <w:rFonts w:asciiTheme="minorHAnsi" w:eastAsiaTheme="minorHAnsi" w:hAnsiTheme="minorHAnsi" w:cs="TimesNewRomanPSMT"/>
+        </w:rPr>
+        <w:t xml:space="preserve">Caso </w:t>
+      </w:r>
+      <w:r>
+        <w:rPr>
+          <w:rFonts w:asciiTheme="minorHAnsi" w:eastAsiaTheme="minorHAnsi" w:hAnsiTheme="minorHAnsi" w:cs="TimesNewRomanPSMT"/>
+          <w:color w:val="000000" w:themeColor="text1"/>
+        </w:rPr>
+        <w:t xml:space="preserve">haja anexos e apêndices, os mesmos não </w:t>
+      </w:r>
+      <w:r>
+        <w:rPr>
+          <w:rFonts w:asciiTheme="minorHAnsi" w:eastAsiaTheme="minorHAnsi" w:hAnsiTheme="minorHAnsi" w:cs="TimesNewRomanPSMT"/>
+          <w:color w:val="000000" w:themeColor="text1"/>
+        </w:rPr>
+        <w:t>serão</w:t>
+      </w:r>
+      <w:r>
+        <w:rPr>
+          <w:rFonts w:asciiTheme="minorHAnsi" w:eastAsiaTheme="minorHAnsi" w:hAnsiTheme="minorHAnsi" w:cs="TimesNewRomanPSMT"/>
+          <w:color w:val="000000" w:themeColor="text1"/>
+        </w:rPr>
+        <w:t xml:space="preserve"> </w:t>
+      </w:r>
+      <w:r>
+        <w:rPr>
+          <w:rFonts w:asciiTheme="minorHAnsi" w:eastAsiaTheme="minorHAnsi" w:hAnsiTheme="minorHAnsi" w:cs="TimesNewRomanPSMT"/>
+          <w:color w:val="000000" w:themeColor="text1"/>
+        </w:rPr>
+        <w:t>computados</w:t>
+      </w:r>
+      <w:r>
+        <w:rPr>
+          <w:rFonts w:asciiTheme="minorHAnsi" w:eastAsiaTheme="minorHAnsi" w:hAnsiTheme="minorHAnsi" w:cs="TimesNewRomanPSMT"/>
+          <w:color w:val="000000" w:themeColor="text1"/>
+        </w:rPr>
+        <w:t xml:space="preserve"> </w:t>
+      </w:r>
+      <w:r>
+        <w:rPr>
+          <w:rFonts w:asciiTheme="minorHAnsi" w:eastAsiaTheme="minorHAnsi" w:hAnsiTheme="minorHAnsi" w:cs="TimesNewRomanPSMT"/>
           <w:color w:val="000000" w:themeColor="text1"/>
         </w:rPr>
         <w:t>n</w:t>
       </w:r>
       <w:r>
         <w:rPr>
-          <w:rFonts w:asciiTheme="minorHAnsi" w:hAnsiTheme="minorHAnsi" w:cs="Lucida Sans Unicode"/>
-          <w:color w:val="000000" w:themeColor="text1"/>
-        </w:rPr>
-        <w:t>arrativa impessoal</w:t>
-      </w:r>
-      <w:r>
-        <w:rPr>
-          <w:rFonts w:asciiTheme="minorHAnsi" w:hAnsiTheme="minorHAnsi" w:cs="Lucida Sans Unicode"/>
-          <w:color w:val="000000" w:themeColor="text1"/>
-        </w:rPr>
-        <w:t xml:space="preserve"> e objetiva. É</w:t>
-      </w:r>
-      <w:r>
-        <w:rPr>
-          <w:rFonts w:asciiTheme="minorHAnsi" w:hAnsiTheme="minorHAnsi" w:cs="Lucida Sans Unicode"/>
-          <w:color w:val="000000" w:themeColor="text1"/>
-        </w:rPr>
-        <w:t xml:space="preserve"> o trabalho que será avaliado e não seus autores;</w:t>
-      </w:r>
-    </w:p>
-    <w:p>
-      <w:pPr>
-        <w:pStyle w:val="PargrafodaLista"/>
-        <w:numPr>
-          <w:ilvl w:val="0"/>
-          <w:numId w:val="45"/>
-        </w:numPr>
-        <w:autoSpaceDE w:val="0"/>
-        <w:autoSpaceDN w:val="0"/>
-        <w:adjustRightInd w:val="0"/>
-        <w:jc w:val="both"/>
-        <w:rPr>
-          <w:rFonts w:asciiTheme="minorHAnsi" w:hAnsiTheme="minorHAnsi" w:cs="Lucida Sans Unicode"/>
-          <w:color w:val="000000" w:themeColor="text1"/>
-        </w:rPr>
-      </w:pPr>
-      <w:r>
-        <w:rPr>
-          <w:rFonts w:asciiTheme="minorHAnsi" w:hAnsiTheme="minorHAnsi" w:cs="Lucida Sans Unicode"/>
-          <w:color w:val="000000" w:themeColor="text1"/>
-        </w:rPr>
-        <w:t>l</w:t>
-      </w:r>
-      <w:r>
-        <w:rPr>
-          <w:rFonts w:asciiTheme="minorHAnsi" w:hAnsiTheme="minorHAnsi" w:cs="Lucida Sans Unicode"/>
-          <w:color w:val="000000" w:themeColor="text1"/>
-        </w:rPr>
-        <w:t>inguagem</w:t>
-      </w:r>
-      <w:r>
-        <w:rPr>
-          <w:rFonts w:asciiTheme="minorHAnsi" w:hAnsiTheme="minorHAnsi" w:cs="Lucida Sans Unicode"/>
-          <w:color w:val="000000" w:themeColor="text1"/>
-        </w:rPr>
-        <w:t xml:space="preserve"> simples, mas precisa e formal, devendo privilegiar o uso d</w:t>
-      </w:r>
-      <w:r>
-        <w:rPr>
-          <w:rFonts w:asciiTheme="minorHAnsi" w:hAnsiTheme="minorHAnsi" w:cs="Lucida Sans Unicode"/>
-          <w:color w:val="000000" w:themeColor="text1"/>
-        </w:rPr>
-        <w:t>e frases e parágrafos curtos. O uso</w:t>
-      </w:r>
-      <w:r>
-        <w:rPr>
-          <w:rFonts w:asciiTheme="minorHAnsi" w:hAnsiTheme="minorHAnsi" w:cs="Lucida Sans Unicode"/>
-          <w:color w:val="000000" w:themeColor="text1"/>
-        </w:rPr>
-        <w:t xml:space="preserve"> da partícula apassivadora </w:t>
-      </w:r>
-      <w:r>
-        <w:rPr>
-          <w:rFonts w:asciiTheme="minorHAnsi" w:hAnsiTheme="minorHAnsi" w:cs="Lucida Sans Unicode"/>
-          <w:i/>
-          <w:color w:val="000000" w:themeColor="text1"/>
-        </w:rPr>
-        <w:t>se</w:t>
-      </w:r>
-      <w:r>
-        <w:rPr>
-          <w:rFonts w:asciiTheme="minorHAnsi" w:hAnsiTheme="minorHAnsi" w:cs="Lucida Sans Unicode"/>
-          <w:color w:val="00B050"/>
-        </w:rPr>
-        <w:t xml:space="preserve"> </w:t>
-      </w:r>
-      <w:r>
-        <w:rPr>
-          <w:rFonts w:asciiTheme="minorHAnsi" w:hAnsiTheme="minorHAnsi" w:cs="Lucida Sans Unicode"/>
-          <w:color w:val="000000" w:themeColor="text1"/>
-        </w:rPr>
-        <w:t>é recomendado;</w:t>
-      </w:r>
-    </w:p>
-    <w:p>
-      <w:pPr>
-        <w:pStyle w:val="PargrafodaLista"/>
-        <w:numPr>
-          <w:ilvl w:val="0"/>
-          <w:numId w:val="45"/>
-        </w:numPr>
-        <w:autoSpaceDE w:val="0"/>
-        <w:autoSpaceDN w:val="0"/>
-        <w:adjustRightInd w:val="0"/>
-        <w:jc w:val="both"/>
-        <w:rPr>
-          <w:rFonts w:asciiTheme="minorHAnsi" w:hAnsiTheme="minorHAnsi" w:cs="Lucida Sans Unicode"/>
-          <w:color w:val="000000" w:themeColor="text1"/>
-        </w:rPr>
-      </w:pPr>
-      <w:r>
-        <w:rPr>
-          <w:rFonts w:asciiTheme="minorHAnsi" w:hAnsiTheme="minorHAnsi" w:cs="Lucida Sans Unicode"/>
-          <w:color w:val="000000" w:themeColor="text1"/>
-        </w:rPr>
-        <w:t>utiliza</w:t>
-      </w:r>
-      <w:r>
-        <w:rPr>
-          <w:rFonts w:asciiTheme="minorHAnsi" w:hAnsiTheme="minorHAnsi" w:cs="Lucida Sans Unicode"/>
-          <w:color w:val="000000" w:themeColor="text1"/>
-        </w:rPr>
-        <w:t>r</w:t>
-      </w:r>
-      <w:r>
-        <w:rPr>
-          <w:rFonts w:asciiTheme="minorHAnsi" w:hAnsiTheme="minorHAnsi" w:cs="Lucida Sans Unicode"/>
-          <w:color w:val="000000" w:themeColor="text1"/>
-        </w:rPr>
-        <w:t xml:space="preserve"> o tempo presente, para se referir ao próprio trabalho</w:t>
-      </w:r>
-      <w:r>
-        <w:rPr>
-          <w:rFonts w:asciiTheme="minorHAnsi" w:hAnsiTheme="minorHAnsi" w:cs="Lucida Sans Unicode"/>
-          <w:color w:val="000000" w:themeColor="text1"/>
-        </w:rPr>
-        <w:t xml:space="preserve"> e</w:t>
-      </w:r>
-      <w:r>
-        <w:rPr>
-          <w:rFonts w:asciiTheme="minorHAnsi" w:hAnsiTheme="minorHAnsi" w:cs="Lucida Sans Unicode"/>
-          <w:color w:val="000000" w:themeColor="text1"/>
-        </w:rPr>
-        <w:t xml:space="preserve"> </w:t>
-      </w:r>
-      <w:r>
-        <w:rPr>
-          <w:rFonts w:asciiTheme="minorHAnsi" w:hAnsiTheme="minorHAnsi" w:cs="Lucida Sans Unicode"/>
-          <w:color w:val="000000" w:themeColor="text1"/>
-        </w:rPr>
-        <w:t>o pretérito</w:t>
-      </w:r>
-      <w:r>
-        <w:rPr>
-          <w:rFonts w:asciiTheme="minorHAnsi" w:hAnsiTheme="minorHAnsi" w:cs="Lucida Sans Unicode"/>
-          <w:color w:val="000000" w:themeColor="text1"/>
-        </w:rPr>
-        <w:t xml:space="preserve"> </w:t>
-      </w:r>
-      <w:r>
-        <w:rPr>
-          <w:rFonts w:asciiTheme="minorHAnsi" w:hAnsiTheme="minorHAnsi" w:cs="Lucida Sans Unicode"/>
-          <w:color w:val="000000" w:themeColor="text1"/>
-        </w:rPr>
-        <w:t xml:space="preserve">para </w:t>
-      </w:r>
-      <w:r>
-        <w:rPr>
-          <w:rFonts w:asciiTheme="minorHAnsi" w:hAnsiTheme="minorHAnsi" w:cs="Lucida Sans Unicode"/>
-          <w:color w:val="000000" w:themeColor="text1"/>
-        </w:rPr>
-        <w:t>outros trabalhos, uma vez que a investigação acabou antes de começar a redação;</w:t>
-      </w:r>
-    </w:p>
-    <w:p>
-      <w:pPr>
-        <w:pStyle w:val="PargrafodaLista"/>
-        <w:numPr>
-          <w:ilvl w:val="0"/>
-          <w:numId w:val="45"/>
-        </w:numPr>
-        <w:autoSpaceDE w:val="0"/>
-        <w:autoSpaceDN w:val="0"/>
-        <w:adjustRightInd w:val="0"/>
-        <w:jc w:val="both"/>
-        <w:rPr>
-          <w:rFonts w:asciiTheme="minorHAnsi" w:hAnsiTheme="minorHAnsi" w:cs="Lucida Sans Unicode"/>
-          <w:color w:val="000000" w:themeColor="text1"/>
-        </w:rPr>
-      </w:pPr>
-      <w:r>
-        <w:rPr>
-          <w:rFonts w:asciiTheme="minorHAnsi" w:hAnsiTheme="minorHAnsi" w:cs="Lucida Sans Unicode"/>
-          <w:color w:val="000000" w:themeColor="text1"/>
-        </w:rPr>
-        <w:t xml:space="preserve">narração em ordem cronológica, do geral para o particular, </w:t>
-      </w:r>
-      <w:r>
-        <w:rPr>
-          <w:rFonts w:asciiTheme="minorHAnsi" w:hAnsiTheme="minorHAnsi" w:cs="Lucida Sans Unicode"/>
-          <w:color w:val="000000" w:themeColor="text1"/>
-        </w:rPr>
-        <w:t>atentando</w:t>
-      </w:r>
-      <w:r>
-        <w:rPr>
-          <w:rFonts w:asciiTheme="minorHAnsi" w:hAnsiTheme="minorHAnsi" w:cs="Lucida Sans Unicode"/>
-          <w:color w:val="000000" w:themeColor="text1"/>
-        </w:rPr>
-        <w:t xml:space="preserve"> para o encadeamento lógico, preocupando-se com o entendimento por parte do leitor;</w:t>
-      </w:r>
-    </w:p>
-    <w:p>
-      <w:pPr>
-        <w:pStyle w:val="PargrafodaLista"/>
-        <w:numPr>
-          <w:ilvl w:val="0"/>
-          <w:numId w:val="45"/>
-        </w:numPr>
-        <w:autoSpaceDE w:val="0"/>
-        <w:autoSpaceDN w:val="0"/>
-        <w:adjustRightInd w:val="0"/>
-        <w:jc w:val="both"/>
-        <w:rPr>
-          <w:rFonts w:asciiTheme="minorHAnsi" w:hAnsiTheme="minorHAnsi" w:cs="Lucida Sans Unicode"/>
-          <w:color w:val="000000" w:themeColor="text1"/>
-        </w:rPr>
-      </w:pPr>
-      <w:r>
-        <w:rPr>
-          <w:rFonts w:asciiTheme="minorHAnsi" w:hAnsiTheme="minorHAnsi" w:cs="Lucida Sans Unicode"/>
-          <w:color w:val="000000" w:themeColor="text1"/>
-        </w:rPr>
-        <w:t xml:space="preserve">argumentação </w:t>
-      </w:r>
-      <w:r>
-        <w:rPr>
-          <w:rFonts w:asciiTheme="minorHAnsi" w:hAnsiTheme="minorHAnsi" w:cs="Lucida Sans Unicode"/>
-          <w:color w:val="000000" w:themeColor="text1"/>
-        </w:rPr>
-        <w:t xml:space="preserve">coerente e harmoniosa entre as partes e o todo do trabalho, mantendo as ideias compatíveis. </w:t>
-      </w:r>
-      <w:r>
-        <w:rPr>
-          <w:rFonts w:asciiTheme="minorHAnsi" w:hAnsiTheme="minorHAnsi" w:cs="Lucida Sans Unicode"/>
-          <w:color w:val="000000" w:themeColor="text1"/>
-        </w:rPr>
-        <w:t>O</w:t>
-      </w:r>
-      <w:r>
-        <w:rPr>
-          <w:rFonts w:asciiTheme="minorHAnsi" w:hAnsiTheme="minorHAnsi" w:cs="Lucida Sans Unicode"/>
-          <w:color w:val="000000" w:themeColor="text1"/>
-        </w:rPr>
-        <w:t xml:space="preserve"> texto deve se manter coeso, ou seja, deve-se respeitar a linha sequencial dos elementos ao longo do texto, de modo a manter o nexo entre as palavras no interior das frases;</w:t>
-      </w:r>
-    </w:p>
-    <w:p>
-      <w:pPr>
-        <w:pStyle w:val="PargrafodaLista"/>
-        <w:numPr>
-          <w:ilvl w:val="0"/>
-          <w:numId w:val="45"/>
-        </w:numPr>
-        <w:autoSpaceDE w:val="0"/>
-        <w:autoSpaceDN w:val="0"/>
-        <w:adjustRightInd w:val="0"/>
-        <w:jc w:val="both"/>
-        <w:rPr>
-          <w:rFonts w:asciiTheme="minorHAnsi" w:hAnsiTheme="minorHAnsi" w:cs="Lucida Sans Unicode"/>
-          <w:color w:val="000000" w:themeColor="text1"/>
-        </w:rPr>
-      </w:pPr>
-      <w:r>
-        <w:rPr>
-          <w:rFonts w:asciiTheme="minorHAnsi" w:hAnsiTheme="minorHAnsi" w:cs="Lucida Sans Unicode"/>
-          <w:color w:val="000000" w:themeColor="text1"/>
-        </w:rPr>
-        <w:t xml:space="preserve">usar o </w:t>
-      </w:r>
-      <w:r>
-        <w:rPr>
-          <w:rFonts w:asciiTheme="minorHAnsi" w:hAnsiTheme="minorHAnsi" w:cs="Lucida Sans Unicode"/>
-          <w:i/>
-          <w:color w:val="000000" w:themeColor="text1"/>
-        </w:rPr>
-        <w:t>brainstorm</w:t>
-      </w:r>
-      <w:r>
-        <w:rPr>
-          <w:rFonts w:asciiTheme="minorHAnsi" w:hAnsiTheme="minorHAnsi" w:cs="Lucida Sans Unicode"/>
-          <w:color w:val="000000" w:themeColor="text1"/>
-        </w:rPr>
-        <w:t xml:space="preserve"> como </w:t>
-      </w:r>
-      <w:r>
-        <w:rPr>
-          <w:rFonts w:asciiTheme="minorHAnsi" w:hAnsiTheme="minorHAnsi" w:cs="Lucida Sans Unicode"/>
-          <w:color w:val="000000" w:themeColor="text1"/>
-        </w:rPr>
-        <w:t xml:space="preserve">técnica de </w:t>
-      </w:r>
-      <w:proofErr w:type="spellStart"/>
-      <w:r>
-        <w:rPr>
-          <w:rFonts w:asciiTheme="minorHAnsi" w:hAnsiTheme="minorHAnsi" w:cs="Lucida Sans Unicode"/>
-          <w:color w:val="000000" w:themeColor="text1"/>
-        </w:rPr>
-        <w:t>pré</w:t>
-      </w:r>
-      <w:proofErr w:type="spellEnd"/>
-      <w:r>
-        <w:rPr>
-          <w:rFonts w:asciiTheme="minorHAnsi" w:hAnsiTheme="minorHAnsi" w:cs="Lucida Sans Unicode"/>
-          <w:color w:val="000000" w:themeColor="text1"/>
-        </w:rPr>
-        <w:t>-planejamento do texto que pode clarear as noções relativas ao assunto so</w:t>
-      </w:r>
-      <w:r>
-        <w:rPr>
-          <w:rFonts w:asciiTheme="minorHAnsi" w:hAnsiTheme="minorHAnsi" w:cs="Lucida Sans Unicode"/>
-          <w:color w:val="000000" w:themeColor="text1"/>
-        </w:rPr>
-        <w:t>bre o qual se escreverá o texto</w:t>
-      </w:r>
-      <w:r>
-        <w:rPr>
-          <w:rFonts w:asciiTheme="minorHAnsi" w:hAnsiTheme="minorHAnsi" w:cs="Lucida Sans Unicode"/>
-          <w:color w:val="000000" w:themeColor="text1"/>
-        </w:rPr>
-        <w:t>;</w:t>
-      </w:r>
-    </w:p>
-    <w:p>
-      <w:pPr>
-        <w:pStyle w:val="PargrafodaLista"/>
-        <w:numPr>
-          <w:ilvl w:val="0"/>
-          <w:numId w:val="45"/>
-        </w:numPr>
-        <w:autoSpaceDE w:val="0"/>
-        <w:autoSpaceDN w:val="0"/>
-        <w:adjustRightInd w:val="0"/>
-        <w:jc w:val="both"/>
-        <w:rPr>
-          <w:rFonts w:asciiTheme="minorHAnsi" w:hAnsiTheme="minorHAnsi" w:cs="Lucida Sans Unicode"/>
-          <w:color w:val="000000" w:themeColor="text1"/>
-        </w:rPr>
-      </w:pPr>
-      <w:r>
-        <w:rPr>
-          <w:rFonts w:asciiTheme="minorHAnsi" w:hAnsiTheme="minorHAnsi" w:cs="Lucida Sans Unicode"/>
-          <w:color w:val="000000" w:themeColor="text1"/>
-        </w:rPr>
-        <w:t>planej</w:t>
-      </w:r>
-      <w:r>
-        <w:rPr>
-          <w:rFonts w:asciiTheme="minorHAnsi" w:hAnsiTheme="minorHAnsi" w:cs="Lucida Sans Unicode"/>
-          <w:color w:val="000000" w:themeColor="text1"/>
-        </w:rPr>
-        <w:t>ar</w:t>
-      </w:r>
-      <w:r>
-        <w:rPr>
-          <w:rFonts w:asciiTheme="minorHAnsi" w:hAnsiTheme="minorHAnsi" w:cs="Lucida Sans Unicode"/>
-          <w:color w:val="000000" w:themeColor="text1"/>
-        </w:rPr>
-        <w:t xml:space="preserve"> o texto antes de começar a escrevê-lo, </w:t>
-      </w:r>
-      <w:r>
-        <w:rPr>
-          <w:rFonts w:asciiTheme="minorHAnsi" w:hAnsiTheme="minorHAnsi" w:cs="Lucida Sans Unicode"/>
-        </w:rPr>
-        <w:t xml:space="preserve">organizando um </w:t>
-      </w:r>
-      <w:r>
-        <w:rPr>
-          <w:rFonts w:asciiTheme="minorHAnsi" w:hAnsiTheme="minorHAnsi" w:cs="Lucida Sans Unicode"/>
-        </w:rPr>
-        <w:t xml:space="preserve">roteiro </w:t>
-      </w:r>
-      <w:r>
-        <w:rPr>
-          <w:rFonts w:asciiTheme="minorHAnsi" w:hAnsiTheme="minorHAnsi" w:cs="Lucida Sans Unicode"/>
-          <w:color w:val="000000" w:themeColor="text1"/>
-        </w:rPr>
-        <w:t>com os títulos e subtítulos, de forma a ter uma visão completa sobre o trabalho;</w:t>
-      </w:r>
-    </w:p>
-    <w:p>
-      <w:pPr>
-        <w:pStyle w:val="PargrafodaLista"/>
-        <w:numPr>
-          <w:ilvl w:val="0"/>
-          <w:numId w:val="45"/>
-        </w:numPr>
-        <w:autoSpaceDE w:val="0"/>
-        <w:autoSpaceDN w:val="0"/>
-        <w:adjustRightInd w:val="0"/>
-        <w:jc w:val="both"/>
-        <w:rPr>
-          <w:rFonts w:asciiTheme="minorHAnsi" w:hAnsiTheme="minorHAnsi" w:cs="Lucida Sans Unicode"/>
-          <w:color w:val="000000" w:themeColor="text1"/>
-        </w:rPr>
-      </w:pPr>
-      <w:r>
-        <w:rPr>
-          <w:rFonts w:asciiTheme="minorHAnsi" w:hAnsiTheme="minorHAnsi" w:cs="Lucida Sans Unicode"/>
-          <w:color w:val="000000" w:themeColor="text1"/>
-        </w:rPr>
-        <w:t>dirigir o</w:t>
-      </w:r>
-      <w:r>
-        <w:rPr>
-          <w:rFonts w:asciiTheme="minorHAnsi" w:hAnsiTheme="minorHAnsi" w:cs="Lucida Sans Unicode"/>
-          <w:color w:val="000000" w:themeColor="text1"/>
-        </w:rPr>
-        <w:t xml:space="preserve"> texto aos professores da banca examinadora do TCC, </w:t>
-      </w:r>
-      <w:r>
-        <w:rPr>
-          <w:rFonts w:asciiTheme="minorHAnsi" w:hAnsiTheme="minorHAnsi" w:cs="Lucida Sans Unicode"/>
-          <w:color w:val="000000" w:themeColor="text1"/>
-        </w:rPr>
-        <w:t xml:space="preserve">muitos deles </w:t>
-      </w:r>
-      <w:r>
-        <w:rPr>
-          <w:rFonts w:asciiTheme="minorHAnsi" w:hAnsiTheme="minorHAnsi" w:cs="Lucida Sans Unicode"/>
-          <w:color w:val="000000" w:themeColor="text1"/>
-        </w:rPr>
-        <w:t xml:space="preserve">mestres e doutores, </w:t>
-      </w:r>
-      <w:r>
-        <w:rPr>
-          <w:rFonts w:asciiTheme="minorHAnsi" w:hAnsiTheme="minorHAnsi" w:cs="Lucida Sans Unicode"/>
-          <w:color w:val="000000" w:themeColor="text1"/>
-        </w:rPr>
-        <w:t>evitando</w:t>
-      </w:r>
-      <w:r>
-        <w:rPr>
-          <w:rFonts w:asciiTheme="minorHAnsi" w:hAnsiTheme="minorHAnsi" w:cs="Lucida Sans Unicode"/>
-          <w:color w:val="000000" w:themeColor="text1"/>
-        </w:rPr>
-        <w:t xml:space="preserve"> tentar ensinar o que foi feito, mas explicar o trabalho de forma técnica, mostrando, com segurança, o que aprendeu ao longo do curso.</w:t>
-      </w:r>
-    </w:p>
-    <w:p>
-      <w:pPr>
-        <w:autoSpaceDE w:val="0"/>
-        <w:autoSpaceDN w:val="0"/>
-        <w:adjustRightInd w:val="0"/>
-        <w:ind w:left="720"/>
-        <w:jc w:val="both"/>
-        <w:rPr>
-          <w:rFonts w:asciiTheme="minorHAnsi" w:hAnsiTheme="minorHAnsi" w:cs="Lucida Sans Unicode"/>
-          <w:b/>
-          <w:color w:val="000000" w:themeColor="text1"/>
-        </w:rPr>
-      </w:pPr>
-    </w:p>
-    <w:p>
-      <w:pPr>
-        <w:autoSpaceDE w:val="0"/>
-        <w:autoSpaceDN w:val="0"/>
-        <w:adjustRightInd w:val="0"/>
-        <w:jc w:val="both"/>
-        <w:rPr>
-          <w:rFonts w:asciiTheme="minorHAnsi" w:eastAsiaTheme="minorHAnsi" w:hAnsiTheme="minorHAnsi" w:cs="TimesNewRomanPSMT"/>
-          <w:b/>
-          <w:color w:val="000000" w:themeColor="text1"/>
-        </w:rPr>
-      </w:pPr>
-      <w:r>
-        <w:rPr>
-          <w:rFonts w:asciiTheme="minorHAnsi" w:eastAsiaTheme="minorHAnsi" w:hAnsiTheme="minorHAnsi" w:cs="TimesNewRomanPSMT"/>
-          <w:b/>
-          <w:color w:val="000000" w:themeColor="text1"/>
-        </w:rPr>
-        <w:t>3.3</w:t>
-      </w:r>
-      <w:r>
-        <w:rPr>
-          <w:rFonts w:asciiTheme="minorHAnsi" w:eastAsiaTheme="minorHAnsi" w:hAnsiTheme="minorHAnsi" w:cs="TimesNewRomanPSMT"/>
-          <w:b/>
-          <w:color w:val="000000" w:themeColor="text1"/>
-        </w:rPr>
-        <w:t xml:space="preserve"> Regras de formatação do artigo científico</w:t>
-      </w:r>
-    </w:p>
-    <w:p>
-      <w:pPr>
-        <w:autoSpaceDE w:val="0"/>
-        <w:autoSpaceDN w:val="0"/>
-        <w:adjustRightInd w:val="0"/>
-        <w:ind w:firstLine="709"/>
-        <w:jc w:val="both"/>
-        <w:rPr>
-          <w:rFonts w:asciiTheme="minorHAnsi" w:eastAsiaTheme="minorHAnsi" w:hAnsiTheme="minorHAnsi" w:cs="TimesNewRomanPSMT"/>
-          <w:color w:val="000000" w:themeColor="text1"/>
-        </w:rPr>
-      </w:pPr>
-      <w:r>
-        <w:rPr>
-          <w:rFonts w:asciiTheme="minorHAnsi" w:eastAsiaTheme="minorHAnsi" w:hAnsiTheme="minorHAnsi" w:cs="TimesNewRomanPSMT"/>
-        </w:rPr>
-        <w:t xml:space="preserve">Este </w:t>
-      </w:r>
-      <w:proofErr w:type="spellStart"/>
-      <w:r>
-        <w:rPr>
-          <w:rFonts w:asciiTheme="minorHAnsi" w:eastAsiaTheme="minorHAnsi" w:hAnsiTheme="minorHAnsi" w:cs="TimesNewRomanPSMT"/>
-          <w:i/>
-        </w:rPr>
-        <w:t>t</w:t>
-      </w:r>
-      <w:r>
-        <w:rPr>
-          <w:rFonts w:asciiTheme="minorHAnsi" w:eastAsiaTheme="minorHAnsi" w:hAnsiTheme="minorHAnsi" w:cs="TimesNewRomanPSMT"/>
-          <w:i/>
-        </w:rPr>
-        <w:t>emplate</w:t>
-      </w:r>
-      <w:proofErr w:type="spellEnd"/>
-      <w:r>
-        <w:rPr>
-          <w:rFonts w:asciiTheme="minorHAnsi" w:eastAsiaTheme="minorHAnsi" w:hAnsiTheme="minorHAnsi" w:cs="TimesNewRomanPSMT"/>
-        </w:rPr>
-        <w:t xml:space="preserve"> </w:t>
-      </w:r>
-      <w:r>
-        <w:rPr>
-          <w:rFonts w:asciiTheme="minorHAnsi" w:eastAsiaTheme="minorHAnsi" w:hAnsiTheme="minorHAnsi" w:cs="TimesNewRomanPSMT"/>
-        </w:rPr>
-        <w:t xml:space="preserve">está escrito no formato especificado para a entrega do </w:t>
-      </w:r>
-      <w:r>
-        <w:rPr>
-          <w:rFonts w:asciiTheme="minorHAnsi" w:eastAsiaTheme="minorHAnsi" w:hAnsiTheme="minorHAnsi" w:cs="TimesNewRomanPSMT"/>
-        </w:rPr>
-        <w:t>TCC</w:t>
-      </w:r>
-      <w:r>
-        <w:rPr>
-          <w:rFonts w:asciiTheme="minorHAnsi" w:eastAsiaTheme="minorHAnsi" w:hAnsiTheme="minorHAnsi" w:cs="TimesNewRomanPSMT"/>
-        </w:rPr>
-        <w:t xml:space="preserve"> e o aluno deve utilizá</w:t>
-      </w:r>
-      <w:r>
-        <w:rPr>
-          <w:rFonts w:asciiTheme="minorHAnsi" w:eastAsiaTheme="minorHAnsi" w:hAnsiTheme="minorHAnsi" w:cs="TimesNewRomanPSMT"/>
-        </w:rPr>
-        <w:t xml:space="preserve">-lo como </w:t>
-      </w:r>
-      <w:r>
-        <w:rPr>
-          <w:rFonts w:asciiTheme="minorHAnsi" w:eastAsiaTheme="minorHAnsi" w:hAnsiTheme="minorHAnsi" w:cs="TimesNewRomanPSMT"/>
-          <w:color w:val="000000" w:themeColor="text1"/>
-        </w:rPr>
-        <w:t>modelo na elaboração do trabalho</w:t>
-      </w:r>
-      <w:r>
-        <w:rPr>
-          <w:rFonts w:asciiTheme="minorHAnsi" w:eastAsiaTheme="minorHAnsi" w:hAnsiTheme="minorHAnsi" w:cs="TimesNewRomanPSMT"/>
-          <w:color w:val="000000" w:themeColor="text1"/>
-        </w:rPr>
-        <w:t xml:space="preserve">. </w:t>
-      </w:r>
-      <w:r>
-        <w:rPr>
-          <w:rFonts w:asciiTheme="minorHAnsi" w:eastAsiaTheme="minorHAnsi" w:hAnsiTheme="minorHAnsi" w:cs="TimesNewRomanPSMT"/>
-          <w:color w:val="000000" w:themeColor="text1"/>
-        </w:rPr>
-        <w:t xml:space="preserve">O orientador fará observações de ajuste ao formato ideal, no decorrer da orientação. </w:t>
-      </w:r>
-      <w:r>
-        <w:rPr>
-          <w:rFonts w:asciiTheme="minorHAnsi" w:eastAsiaTheme="minorHAnsi" w:hAnsiTheme="minorHAnsi" w:cs="TimesNewRomanPSMT"/>
-          <w:color w:val="000000" w:themeColor="text1"/>
-        </w:rPr>
-        <w:t xml:space="preserve">O artigo deve ser escrito em fonte </w:t>
-      </w:r>
-      <w:proofErr w:type="spellStart"/>
-      <w:r>
-        <w:rPr>
-          <w:rFonts w:asciiTheme="minorHAnsi" w:eastAsiaTheme="minorHAnsi" w:hAnsiTheme="minorHAnsi" w:cs="TimesNewRomanPSMT"/>
-          <w:color w:val="000000" w:themeColor="text1"/>
-        </w:rPr>
-        <w:t>Calibri</w:t>
-      </w:r>
-      <w:proofErr w:type="spellEnd"/>
-      <w:r>
-        <w:rPr>
-          <w:rFonts w:asciiTheme="minorHAnsi" w:eastAsiaTheme="minorHAnsi" w:hAnsiTheme="minorHAnsi" w:cs="TimesNewRomanPSMT"/>
-          <w:color w:val="000000" w:themeColor="text1"/>
-        </w:rPr>
-        <w:t>, tamanho 12</w:t>
-      </w:r>
-      <w:r>
-        <w:rPr>
-          <w:rFonts w:asciiTheme="minorHAnsi" w:eastAsiaTheme="minorHAnsi" w:hAnsiTheme="minorHAnsi" w:cs="TimesNewRomanPSMT"/>
-          <w:color w:val="000000" w:themeColor="text1"/>
-        </w:rPr>
-        <w:t>, espaço simples</w:t>
+          <w:rFonts w:asciiTheme="minorHAnsi" w:eastAsiaTheme="minorHAnsi" w:hAnsiTheme="minorHAnsi" w:cs="TimesNewRomanPSMT"/>
+          <w:color w:val="000000" w:themeColor="text1"/>
+        </w:rPr>
+        <w:t xml:space="preserve">as </w:t>
+      </w:r>
+      <w:r>
+        <w:rPr>
+          <w:rFonts w:asciiTheme="minorHAnsi" w:eastAsiaTheme="minorHAnsi" w:hAnsiTheme="minorHAnsi" w:cs="TimesNewRomanPSMT"/>
+          <w:color w:val="000000" w:themeColor="text1"/>
+        </w:rPr>
+        <w:t>1</w:t>
+      </w:r>
+      <w:r>
+        <w:rPr>
+          <w:rFonts w:asciiTheme="minorHAnsi" w:eastAsiaTheme="minorHAnsi" w:hAnsiTheme="minorHAnsi" w:cs="TimesNewRomanPSMT"/>
+          <w:color w:val="000000" w:themeColor="text1"/>
+        </w:rPr>
+        <w:t>0</w:t>
+      </w:r>
+      <w:r>
+        <w:rPr>
+          <w:rFonts w:asciiTheme="minorHAnsi" w:eastAsiaTheme="minorHAnsi" w:hAnsiTheme="minorHAnsi" w:cs="TimesNewRomanPSMT"/>
+          <w:color w:val="000000" w:themeColor="text1"/>
+        </w:rPr>
+        <w:t xml:space="preserve"> páginas </w:t>
+      </w:r>
+      <w:r>
+        <w:rPr>
+          <w:rFonts w:asciiTheme="minorHAnsi" w:eastAsiaTheme="minorHAnsi" w:hAnsiTheme="minorHAnsi" w:cs="TimesNewRomanPSMT"/>
+          <w:color w:val="000000" w:themeColor="text1"/>
+        </w:rPr>
+        <w:t>máximas</w:t>
+      </w:r>
+      <w:r>
+        <w:rPr>
+          <w:rFonts w:asciiTheme="minorHAnsi" w:eastAsiaTheme="minorHAnsi" w:hAnsiTheme="minorHAnsi" w:cs="TimesNewRomanPSMT"/>
+          <w:color w:val="000000" w:themeColor="text1"/>
+        </w:rPr>
+        <w:t xml:space="preserve"> exigidas. As páginas devem ser numeradas no canto superior direito</w:t>
       </w:r>
       <w:r>
         <w:rPr>
@@ -5809,250 +5194,6 @@
       <w:r>
         <w:rPr>
           <w:rFonts w:asciiTheme="minorHAnsi" w:eastAsiaTheme="minorHAnsi" w:hAnsiTheme="minorHAnsi" w:cs="TimesNewRomanPSMT"/>
-        </w:rPr>
-        <w:t xml:space="preserve">mas a fonte </w:t>
-      </w:r>
-      <w:r>
-        <w:rPr>
-          <w:rFonts w:ascii="Courier New" w:eastAsiaTheme="minorHAnsi" w:hAnsi="Courier New" w:cs="Courier New"/>
-        </w:rPr>
-        <w:t>Courier New</w:t>
-      </w:r>
-      <w:r>
-        <w:rPr>
-          <w:rFonts w:asciiTheme="minorHAnsi" w:eastAsiaTheme="minorHAnsi" w:hAnsiTheme="minorHAnsi" w:cs="Courier New"/>
-        </w:rPr>
-        <w:t xml:space="preserve"> deve </w:t>
-      </w:r>
-      <w:r>
-        <w:rPr>
-          <w:rFonts w:asciiTheme="minorHAnsi" w:eastAsiaTheme="minorHAnsi" w:hAnsiTheme="minorHAnsi" w:cs="Courier New"/>
-          <w:color w:val="000000" w:themeColor="text1"/>
-        </w:rPr>
-        <w:t>ser usada</w:t>
-      </w:r>
-      <w:r>
-        <w:rPr>
-          <w:rFonts w:asciiTheme="minorHAnsi" w:eastAsiaTheme="minorHAnsi" w:hAnsiTheme="minorHAnsi" w:cs="TimesNewRomanPSMT"/>
-          <w:color w:val="000000" w:themeColor="text1"/>
-        </w:rPr>
-        <w:t xml:space="preserve"> para os </w:t>
-      </w:r>
-      <w:r>
-        <w:rPr>
-          <w:rFonts w:asciiTheme="minorHAnsi" w:eastAsiaTheme="minorHAnsi" w:hAnsiTheme="minorHAnsi" w:cs="TimesNewRomanPSMT"/>
-          <w:color w:val="000000" w:themeColor="text1"/>
-        </w:rPr>
-        <w:lastRenderedPageBreak/>
-        <w:t xml:space="preserve">códigos de programas. </w:t>
-      </w:r>
-      <w:r>
-        <w:rPr>
-          <w:rFonts w:asciiTheme="minorHAnsi" w:eastAsiaTheme="minorHAnsi" w:hAnsiTheme="minorHAnsi" w:cs="TimesNewRomanPSMT"/>
-          <w:color w:val="000000" w:themeColor="text1"/>
-        </w:rPr>
-        <w:t>Deve</w:t>
-      </w:r>
-      <w:r>
-        <w:rPr>
-          <w:rFonts w:asciiTheme="minorHAnsi" w:eastAsiaTheme="minorHAnsi" w:hAnsiTheme="minorHAnsi" w:cs="TimesNewRomanPSMT"/>
-          <w:color w:val="000000" w:themeColor="text1"/>
-        </w:rPr>
-        <w:t>m</w:t>
-      </w:r>
-      <w:r>
-        <w:rPr>
-          <w:rFonts w:asciiTheme="minorHAnsi" w:eastAsiaTheme="minorHAnsi" w:hAnsiTheme="minorHAnsi" w:cs="TimesNewRomanPSMT"/>
-          <w:color w:val="000000" w:themeColor="text1"/>
-        </w:rPr>
-        <w:t>-se utilizar 2</w:t>
-      </w:r>
-      <w:r>
-        <w:rPr>
-          <w:rFonts w:asciiTheme="minorHAnsi" w:eastAsiaTheme="minorHAnsi" w:hAnsiTheme="minorHAnsi" w:cs="TimesNewRomanPSMT"/>
-          <w:color w:val="000000" w:themeColor="text1"/>
-        </w:rPr>
-        <w:t xml:space="preserve"> </w:t>
-      </w:r>
-      <w:r>
-        <w:rPr>
-          <w:rFonts w:asciiTheme="minorHAnsi" w:eastAsiaTheme="minorHAnsi" w:hAnsiTheme="minorHAnsi" w:cs="TimesNewRomanPSMT"/>
-          <w:color w:val="000000" w:themeColor="text1"/>
-        </w:rPr>
-        <w:t xml:space="preserve">cm nas margens inferior e superior </w:t>
-      </w:r>
-      <w:r>
-        <w:rPr>
-          <w:rFonts w:asciiTheme="minorHAnsi" w:eastAsiaTheme="minorHAnsi" w:hAnsiTheme="minorHAnsi" w:cs="TimesNewRomanPSMT"/>
-          <w:color w:val="000000" w:themeColor="text1"/>
-        </w:rPr>
-        <w:t>e 2</w:t>
-      </w:r>
-      <w:r>
-        <w:rPr>
-          <w:rFonts w:asciiTheme="minorHAnsi" w:eastAsiaTheme="minorHAnsi" w:hAnsiTheme="minorHAnsi" w:cs="TimesNewRomanPSMT"/>
-          <w:color w:val="000000" w:themeColor="text1"/>
-        </w:rPr>
-        <w:t>,</w:t>
-      </w:r>
-      <w:r>
-        <w:rPr>
-          <w:rFonts w:asciiTheme="minorHAnsi" w:eastAsiaTheme="minorHAnsi" w:hAnsiTheme="minorHAnsi" w:cs="TimesNewRomanPSMT"/>
-          <w:color w:val="000000" w:themeColor="text1"/>
-        </w:rPr>
-        <w:t xml:space="preserve">5 cm nas margens direita e esquerda da página, </w:t>
-      </w:r>
-      <w:r>
-        <w:rPr>
-          <w:rFonts w:asciiTheme="minorHAnsi" w:eastAsiaTheme="minorHAnsi" w:hAnsiTheme="minorHAnsi" w:cs="TimesNewRomanPSMT"/>
-          <w:color w:val="000000" w:themeColor="text1"/>
-        </w:rPr>
-        <w:t xml:space="preserve">cujo formato é A4. </w:t>
-      </w:r>
-      <w:r>
-        <w:rPr>
-          <w:rFonts w:asciiTheme="minorHAnsi" w:eastAsiaTheme="minorHAnsi" w:hAnsiTheme="minorHAnsi" w:cs="TimesNewRomanPSMT"/>
-          <w:color w:val="000000" w:themeColor="text1"/>
-        </w:rPr>
-        <w:t>Os títulos e subtítulos devem vir em negrito</w:t>
-      </w:r>
-      <w:r>
-        <w:rPr>
-          <w:rFonts w:asciiTheme="minorHAnsi" w:eastAsiaTheme="minorHAnsi" w:hAnsiTheme="minorHAnsi" w:cs="TimesNewRomanPSMT"/>
-          <w:color w:val="000000" w:themeColor="text1"/>
-        </w:rPr>
-        <w:t xml:space="preserve"> e sempre numerados, </w:t>
-      </w:r>
-      <w:r>
-        <w:rPr>
-          <w:rFonts w:asciiTheme="minorHAnsi" w:eastAsiaTheme="minorHAnsi" w:hAnsiTheme="minorHAnsi" w:cs="TimesNewRomanPSMT"/>
-        </w:rPr>
-        <w:t>alinhados à margem esquerda do texto</w:t>
-      </w:r>
-      <w:r>
-        <w:rPr>
-          <w:rFonts w:asciiTheme="minorHAnsi" w:eastAsiaTheme="minorHAnsi" w:hAnsiTheme="minorHAnsi" w:cs="TimesNewRomanPSMT"/>
-        </w:rPr>
-        <w:t xml:space="preserve">. O artigo deve ter no mínimo </w:t>
-      </w:r>
-      <w:r>
-        <w:rPr>
-          <w:rFonts w:asciiTheme="minorHAnsi" w:eastAsiaTheme="minorHAnsi" w:hAnsiTheme="minorHAnsi" w:cs="TimesNewRomanPSMT"/>
-        </w:rPr>
-        <w:t>8 e no máximo 10</w:t>
-      </w:r>
-      <w:r>
-        <w:rPr>
-          <w:rFonts w:asciiTheme="minorHAnsi" w:eastAsiaTheme="minorHAnsi" w:hAnsiTheme="minorHAnsi" w:cs="TimesNewRomanPSMT"/>
-        </w:rPr>
-        <w:t xml:space="preserve"> páginas. </w:t>
-      </w:r>
-      <w:r>
-        <w:rPr>
-          <w:rFonts w:asciiTheme="minorHAnsi" w:eastAsiaTheme="minorHAnsi" w:hAnsiTheme="minorHAnsi" w:cs="TimesNewRomanPSMT"/>
-        </w:rPr>
-        <w:t xml:space="preserve">O recuo de parágrafo deve ser 1,25cm. </w:t>
-      </w:r>
-      <w:r>
-        <w:rPr>
-          <w:rFonts w:asciiTheme="minorHAnsi" w:eastAsiaTheme="minorHAnsi" w:hAnsiTheme="minorHAnsi" w:cs="TimesNewRomanPSMT"/>
-        </w:rPr>
-        <w:t xml:space="preserve">Caso </w:t>
-      </w:r>
-      <w:r>
-        <w:rPr>
-          <w:rFonts w:asciiTheme="minorHAnsi" w:eastAsiaTheme="minorHAnsi" w:hAnsiTheme="minorHAnsi" w:cs="TimesNewRomanPSMT"/>
-          <w:color w:val="000000" w:themeColor="text1"/>
-        </w:rPr>
-        <w:t xml:space="preserve">haja anexos e apêndices, os mesmos não </w:t>
-      </w:r>
-      <w:r>
-        <w:rPr>
-          <w:rFonts w:asciiTheme="minorHAnsi" w:eastAsiaTheme="minorHAnsi" w:hAnsiTheme="minorHAnsi" w:cs="TimesNewRomanPSMT"/>
-          <w:color w:val="000000" w:themeColor="text1"/>
-        </w:rPr>
-        <w:t>serão</w:t>
-      </w:r>
-      <w:r>
-        <w:rPr>
-          <w:rFonts w:asciiTheme="minorHAnsi" w:eastAsiaTheme="minorHAnsi" w:hAnsiTheme="minorHAnsi" w:cs="TimesNewRomanPSMT"/>
-          <w:color w:val="000000" w:themeColor="text1"/>
-        </w:rPr>
-        <w:t xml:space="preserve"> </w:t>
-      </w:r>
-      <w:r>
-        <w:rPr>
-          <w:rFonts w:asciiTheme="minorHAnsi" w:eastAsiaTheme="minorHAnsi" w:hAnsiTheme="minorHAnsi" w:cs="TimesNewRomanPSMT"/>
-          <w:color w:val="000000" w:themeColor="text1"/>
-        </w:rPr>
-        <w:t>computados</w:t>
-      </w:r>
-      <w:r>
-        <w:rPr>
-          <w:rFonts w:asciiTheme="minorHAnsi" w:eastAsiaTheme="minorHAnsi" w:hAnsiTheme="minorHAnsi" w:cs="TimesNewRomanPSMT"/>
-          <w:color w:val="000000" w:themeColor="text1"/>
-        </w:rPr>
-        <w:t xml:space="preserve"> </w:t>
-      </w:r>
-      <w:r>
-        <w:rPr>
-          <w:rFonts w:asciiTheme="minorHAnsi" w:eastAsiaTheme="minorHAnsi" w:hAnsiTheme="minorHAnsi" w:cs="TimesNewRomanPSMT"/>
-          <w:color w:val="000000" w:themeColor="text1"/>
-        </w:rPr>
-        <w:t>n</w:t>
-      </w:r>
-      <w:r>
-        <w:rPr>
-          <w:rFonts w:asciiTheme="minorHAnsi" w:eastAsiaTheme="minorHAnsi" w:hAnsiTheme="minorHAnsi" w:cs="TimesNewRomanPSMT"/>
-          <w:color w:val="000000" w:themeColor="text1"/>
-        </w:rPr>
-        <w:t xml:space="preserve">as </w:t>
-      </w:r>
-      <w:r>
-        <w:rPr>
-          <w:rFonts w:asciiTheme="minorHAnsi" w:eastAsiaTheme="minorHAnsi" w:hAnsiTheme="minorHAnsi" w:cs="TimesNewRomanPSMT"/>
-          <w:color w:val="000000" w:themeColor="text1"/>
-        </w:rPr>
-        <w:t>1</w:t>
-      </w:r>
-      <w:r>
-        <w:rPr>
-          <w:rFonts w:asciiTheme="minorHAnsi" w:eastAsiaTheme="minorHAnsi" w:hAnsiTheme="minorHAnsi" w:cs="TimesNewRomanPSMT"/>
-          <w:color w:val="000000" w:themeColor="text1"/>
-        </w:rPr>
-        <w:t>0</w:t>
-      </w:r>
-      <w:r>
-        <w:rPr>
-          <w:rFonts w:asciiTheme="minorHAnsi" w:eastAsiaTheme="minorHAnsi" w:hAnsiTheme="minorHAnsi" w:cs="TimesNewRomanPSMT"/>
-          <w:color w:val="000000" w:themeColor="text1"/>
-        </w:rPr>
-        <w:t xml:space="preserve"> páginas </w:t>
-      </w:r>
-      <w:r>
-        <w:rPr>
-          <w:rFonts w:asciiTheme="minorHAnsi" w:eastAsiaTheme="minorHAnsi" w:hAnsiTheme="minorHAnsi" w:cs="TimesNewRomanPSMT"/>
-          <w:color w:val="000000" w:themeColor="text1"/>
-        </w:rPr>
-        <w:t>máximas</w:t>
-      </w:r>
-      <w:r>
-        <w:rPr>
-          <w:rFonts w:asciiTheme="minorHAnsi" w:eastAsiaTheme="minorHAnsi" w:hAnsiTheme="minorHAnsi" w:cs="TimesNewRomanPSMT"/>
-          <w:color w:val="000000" w:themeColor="text1"/>
-        </w:rPr>
-        <w:t xml:space="preserve"> exigidas. As páginas devem ser numeradas no canto superior direito</w:t>
-      </w:r>
-      <w:r>
-        <w:rPr>
-          <w:rFonts w:asciiTheme="minorHAnsi" w:eastAsiaTheme="minorHAnsi" w:hAnsiTheme="minorHAnsi" w:cs="TimesNewRomanPSMT"/>
-          <w:color w:val="000000" w:themeColor="text1"/>
-        </w:rPr>
-        <w:t xml:space="preserve">, </w:t>
-      </w:r>
-      <w:r>
-        <w:rPr>
-          <w:rFonts w:asciiTheme="minorHAnsi" w:eastAsiaTheme="minorHAnsi" w:hAnsiTheme="minorHAnsi" w:cs="TimesNewRomanPSMT"/>
           <w:color w:val="000000" w:themeColor="text1"/>
         </w:rPr>
         <w:t>à exceção da primeira página, que não deve trazer numeração</w:t>
@@ -6103,16 +5244,8 @@
         <w:rPr>
           <w:rFonts w:asciiTheme="minorHAnsi" w:eastAsiaTheme="minorHAnsi" w:hAnsiTheme="minorHAnsi" w:cs="TimesNewRomanPSMT"/>
         </w:rPr>
-        <w:t xml:space="preserve">use </w:t>
-      </w:r>
-      <w:proofErr w:type="spellStart"/>
-      <w:r>
-        <w:rPr>
-          <w:rFonts w:asciiTheme="minorHAnsi" w:eastAsiaTheme="minorHAnsi" w:hAnsiTheme="minorHAnsi" w:cs="TimesNewRomanPSMT"/>
-        </w:rPr>
-        <w:t>MSc</w:t>
-      </w:r>
-      <w:proofErr w:type="spellEnd"/>
+        <w:t>use MSc</w:t>
+      </w:r>
       <w:r>
         <w:rPr>
           <w:rFonts w:asciiTheme="minorHAnsi" w:eastAsiaTheme="minorHAnsi" w:hAnsiTheme="minorHAnsi" w:cs="TimesNewRomanPSMT"/>
@@ -7128,6 +6261,7 @@
           <w:bCs/>
           <w:color w:val="000000" w:themeColor="text1"/>
         </w:rPr>
+        <w:lastRenderedPageBreak/>
         <w:t xml:space="preserve">Figura 1 – </w:t>
       </w:r>
       <w:r>
@@ -7163,7 +6297,6 @@
           <w:color w:val="000000" w:themeColor="text1"/>
           <w:lang w:eastAsia="pt-BR"/>
         </w:rPr>
-        <w:lastRenderedPageBreak/>
         <w:drawing>
           <wp:inline distT="0" distB="0" distL="0" distR="0" wp14:anchorId="260D1178" wp14:editId="260D1179">
             <wp:extent cx="3857625" cy="1771650"/>
@@ -7658,78 +6791,14 @@
         <w:rPr>
           <w:rFonts w:asciiTheme="minorHAnsi" w:hAnsiTheme="minorHAnsi" w:cs="Arial"/>
         </w:rPr>
-        <w:t xml:space="preserve"> </w:t>
-      </w:r>
-      <w:proofErr w:type="spellStart"/>
+        <w:t xml:space="preserve"> Django apresentou a melhor pontuação</w:t>
+      </w:r>
       <w:r>
         <w:rPr>
           <w:rFonts w:asciiTheme="minorHAnsi" w:hAnsiTheme="minorHAnsi" w:cs="Arial"/>
         </w:rPr>
-        <w:t>Django</w:t>
-      </w:r>
-      <w:proofErr w:type="spellEnd"/>
-      <w:r>
-        <w:rPr>
-          <w:rFonts w:asciiTheme="minorHAnsi" w:hAnsiTheme="minorHAnsi" w:cs="Arial"/>
-        </w:rPr>
-        <w:t xml:space="preserve"> apresentou a melhor pontuação</w:t>
-      </w:r>
-      <w:r>
-        <w:rPr>
-          <w:rFonts w:asciiTheme="minorHAnsi" w:hAnsiTheme="minorHAnsi" w:cs="Arial"/>
-        </w:rPr>
-        <w:t xml:space="preserve"> comparado a </w:t>
-      </w:r>
-      <w:proofErr w:type="spellStart"/>
-      <w:r>
-        <w:rPr>
-          <w:rFonts w:asciiTheme="minorHAnsi" w:hAnsiTheme="minorHAnsi" w:cs="Arial"/>
-        </w:rPr>
-        <w:t>Ruby</w:t>
-      </w:r>
-      <w:proofErr w:type="spellEnd"/>
-      <w:r>
-        <w:rPr>
-          <w:rFonts w:asciiTheme="minorHAnsi" w:hAnsiTheme="minorHAnsi" w:cs="Arial"/>
-        </w:rPr>
-        <w:t xml:space="preserve"> </w:t>
-      </w:r>
-      <w:proofErr w:type="spellStart"/>
-      <w:r>
-        <w:rPr>
-          <w:rFonts w:asciiTheme="minorHAnsi" w:hAnsiTheme="minorHAnsi" w:cs="Arial"/>
-        </w:rPr>
-        <w:t>on</w:t>
-      </w:r>
-      <w:proofErr w:type="spellEnd"/>
-      <w:r>
-        <w:rPr>
-          <w:rFonts w:asciiTheme="minorHAnsi" w:hAnsiTheme="minorHAnsi" w:cs="Arial"/>
-        </w:rPr>
-        <w:t xml:space="preserve"> </w:t>
-      </w:r>
-      <w:proofErr w:type="spellStart"/>
-      <w:r>
-        <w:rPr>
-          <w:rFonts w:asciiTheme="minorHAnsi" w:hAnsiTheme="minorHAnsi" w:cs="Arial"/>
-        </w:rPr>
-        <w:t>Rails</w:t>
-      </w:r>
-      <w:proofErr w:type="spellEnd"/>
-      <w:r>
-        <w:rPr>
-          <w:rFonts w:asciiTheme="minorHAnsi" w:hAnsiTheme="minorHAnsi" w:cs="Arial"/>
-        </w:rPr>
-        <w:t xml:space="preserve"> e </w:t>
-      </w:r>
-      <w:proofErr w:type="spellStart"/>
-      <w:r>
-        <w:rPr>
-          <w:rFonts w:asciiTheme="minorHAnsi" w:hAnsiTheme="minorHAnsi" w:cs="Arial"/>
-        </w:rPr>
-        <w:t>CakePHP</w:t>
-      </w:r>
-      <w:proofErr w:type="spellEnd"/>
+        <w:t xml:space="preserve"> comparado a Ruby on Rails e CakePHP</w:t>
+      </w:r>
       <w:r>
         <w:rPr>
           <w:rFonts w:asciiTheme="minorHAnsi" w:hAnsiTheme="minorHAnsi" w:cs="Arial"/>
@@ -7903,7 +6972,6 @@
                 <w:color w:val="000000" w:themeColor="text1"/>
               </w:rPr>
             </w:pPr>
-            <w:proofErr w:type="spellStart"/>
             <w:r>
               <w:rPr>
                 <w:rFonts w:ascii="Calibri" w:hAnsi="Calibri" w:cs="Arial"/>
@@ -7913,7 +6981,6 @@
               </w:rPr>
               <w:t>Django</w:t>
             </w:r>
-            <w:proofErr w:type="spellEnd"/>
           </w:p>
         </w:tc>
         <w:tc>
@@ -7933,7 +7000,6 @@
                 <w:color w:val="000000" w:themeColor="text1"/>
               </w:rPr>
             </w:pPr>
-            <w:proofErr w:type="spellStart"/>
             <w:r>
               <w:rPr>
                 <w:rFonts w:ascii="Calibri" w:hAnsi="Calibri" w:cs="Arial"/>
@@ -7941,49 +7007,8 @@
                 <w:sz w:val="22"/>
                 <w:szCs w:val="22"/>
               </w:rPr>
-              <w:t>Ruby</w:t>
+              <w:t>Ruby on Rails</w:t>
             </w:r>
-            <w:proofErr w:type="spellEnd"/>
-            <w:r>
-              <w:rPr>
-                <w:rFonts w:ascii="Calibri" w:hAnsi="Calibri" w:cs="Arial"/>
-                <w:color w:val="000000" w:themeColor="text1"/>
-                <w:sz w:val="22"/>
-                <w:szCs w:val="22"/>
-              </w:rPr>
-              <w:t xml:space="preserve"> </w:t>
-            </w:r>
-            <w:proofErr w:type="spellStart"/>
-            <w:r>
-              <w:rPr>
-                <w:rFonts w:ascii="Calibri" w:hAnsi="Calibri" w:cs="Arial"/>
-                <w:color w:val="000000" w:themeColor="text1"/>
-                <w:sz w:val="22"/>
-                <w:szCs w:val="22"/>
-              </w:rPr>
-              <w:t>on</w:t>
-            </w:r>
-            <w:proofErr w:type="spellEnd"/>
-            <w:r>
-              <w:rPr>
-                <w:rFonts w:ascii="Calibri" w:hAnsi="Calibri" w:cs="Arial"/>
-                <w:color w:val="000000" w:themeColor="text1"/>
-                <w:sz w:val="22"/>
-                <w:szCs w:val="22"/>
-              </w:rPr>
-              <w:t xml:space="preserve"> </w:t>
-            </w:r>
-            <w:proofErr w:type="spellStart"/>
-            <w:r>
-              <w:rPr>
-                <w:rFonts w:ascii="Calibri" w:hAnsi="Calibri" w:cs="Arial"/>
-                <w:color w:val="000000" w:themeColor="text1"/>
-                <w:sz w:val="22"/>
-                <w:szCs w:val="22"/>
-              </w:rPr>
-              <w:t>Rails</w:t>
-            </w:r>
-            <w:proofErr w:type="spellEnd"/>
           </w:p>
         </w:tc>
         <w:tc>
@@ -8003,7 +7028,6 @@
                 <w:color w:val="000000" w:themeColor="text1"/>
               </w:rPr>
             </w:pPr>
-            <w:proofErr w:type="spellStart"/>
             <w:r>
               <w:rPr>
                 <w:rFonts w:ascii="Calibri" w:hAnsi="Calibri" w:cs="Arial"/>
@@ -8013,7 +7037,6 @@
               </w:rPr>
               <w:t>CakePHP</w:t>
             </w:r>
-            <w:proofErr w:type="spellEnd"/>
           </w:p>
         </w:tc>
       </w:tr>
@@ -10667,6 +9690,7 @@
           <w:rFonts w:asciiTheme="minorHAnsi" w:eastAsiaTheme="minorHAnsi" w:hAnsiTheme="minorHAnsi" w:cs="TimesNewRomanPSMT"/>
           <w:color w:val="000000" w:themeColor="text1"/>
         </w:rPr>
+        <w:lastRenderedPageBreak/>
         <w:tab/>
         <w:t xml:space="preserve">As siglas geralmente representam a abreviatura de nomes de instituições ou metodologias e ferramentas de software que formam o jargão técnico da área de TI. </w:t>
       </w:r>
@@ -10710,15 +9734,7 @@
           <w:rFonts w:asciiTheme="minorHAnsi" w:eastAsiaTheme="minorHAnsi" w:hAnsiTheme="minorHAnsi" w:cs="TimesNewRomanPSMT"/>
           <w:color w:val="000000" w:themeColor="text1"/>
         </w:rPr>
-        <w:t xml:space="preserve"> escrita por extenso, </w:t>
-      </w:r>
-      <w:r>
-        <w:rPr>
-          <w:rFonts w:asciiTheme="minorHAnsi" w:eastAsiaTheme="minorHAnsi" w:hAnsiTheme="minorHAnsi" w:cs="TimesNewRomanPSMT"/>
-          <w:color w:val="000000" w:themeColor="text1"/>
-        </w:rPr>
-        <w:lastRenderedPageBreak/>
-        <w:t xml:space="preserve">seguindo-se o seu registro entre parênteses, ficando liberado o seu uso a partir de então. No caso de siglas em língua inglesa, estas devem ser traduzidas, como em </w:t>
+        <w:t xml:space="preserve"> escrita por extenso, seguindo-se o seu registro entre parênteses, ficando liberado o seu uso a partir de então. No caso de siglas em língua inglesa, estas devem ser traduzidas, como em </w:t>
       </w:r>
       <w:r>
         <w:rPr>
@@ -10735,9 +9751,16 @@
           <w:color w:val="000000" w:themeColor="text1"/>
           <w:shd w:val="clear" w:color="auto" w:fill="FFFFFF"/>
         </w:rPr>
-        <w:t>Computer-</w:t>
-      </w:r>
-      <w:proofErr w:type="spellStart"/>
+        <w:t xml:space="preserve">Computer-Aided Software Engineering </w:t>
+      </w:r>
+      <w:r>
+        <w:rPr>
+          <w:rFonts w:asciiTheme="minorHAnsi" w:hAnsiTheme="minorHAnsi" w:cs="Arial"/>
+          <w:color w:val="000000" w:themeColor="text1"/>
+          <w:shd w:val="clear" w:color="auto" w:fill="FFFFFF"/>
+        </w:rPr>
+        <w:t xml:space="preserve">(Engenharia de Software Auxiliada por Computador) e em ITIL – </w:t>
+      </w:r>
       <w:r>
         <w:rPr>
           <w:rFonts w:asciiTheme="minorHAnsi" w:hAnsiTheme="minorHAnsi" w:cs="Arial"/>
@@ -10745,85 +9768,7 @@
           <w:color w:val="000000" w:themeColor="text1"/>
           <w:shd w:val="clear" w:color="auto" w:fill="FFFFFF"/>
         </w:rPr>
-        <w:t>Aided</w:t>
-      </w:r>
-      <w:proofErr w:type="spellEnd"/>
-      <w:r>
-        <w:rPr>
-          <w:rFonts w:asciiTheme="minorHAnsi" w:hAnsiTheme="minorHAnsi" w:cs="Arial"/>
-          <w:i/>
-          <w:color w:val="000000" w:themeColor="text1"/>
-          <w:shd w:val="clear" w:color="auto" w:fill="FFFFFF"/>
-        </w:rPr>
-        <w:t xml:space="preserve"> Software </w:t>
-      </w:r>
-      <w:proofErr w:type="spellStart"/>
-      <w:r>
-        <w:rPr>
-          <w:rFonts w:asciiTheme="minorHAnsi" w:hAnsiTheme="minorHAnsi" w:cs="Arial"/>
-          <w:i/>
-          <w:color w:val="000000" w:themeColor="text1"/>
-          <w:shd w:val="clear" w:color="auto" w:fill="FFFFFF"/>
-        </w:rPr>
-        <w:t>Engineering</w:t>
-      </w:r>
-      <w:proofErr w:type="spellEnd"/>
-      <w:r>
-        <w:rPr>
-          <w:rFonts w:asciiTheme="minorHAnsi" w:hAnsiTheme="minorHAnsi" w:cs="Arial"/>
-          <w:i/>
-          <w:color w:val="000000" w:themeColor="text1"/>
-          <w:shd w:val="clear" w:color="auto" w:fill="FFFFFF"/>
-        </w:rPr>
-        <w:t xml:space="preserve"> </w:t>
-      </w:r>
-      <w:r>
-        <w:rPr>
-          <w:rFonts w:asciiTheme="minorHAnsi" w:hAnsiTheme="minorHAnsi" w:cs="Arial"/>
-          <w:color w:val="000000" w:themeColor="text1"/>
-          <w:shd w:val="clear" w:color="auto" w:fill="FFFFFF"/>
-        </w:rPr>
-        <w:t xml:space="preserve">(Engenharia de Software Auxiliada por Computador) e em ITIL – </w:t>
-      </w:r>
-      <w:proofErr w:type="spellStart"/>
-      <w:r>
-        <w:rPr>
-          <w:rFonts w:asciiTheme="minorHAnsi" w:hAnsiTheme="minorHAnsi" w:cs="Arial"/>
-          <w:i/>
-          <w:color w:val="000000" w:themeColor="text1"/>
-          <w:shd w:val="clear" w:color="auto" w:fill="FFFFFF"/>
-        </w:rPr>
-        <w:t>Information</w:t>
-      </w:r>
-      <w:proofErr w:type="spellEnd"/>
-      <w:r>
-        <w:rPr>
-          <w:rFonts w:asciiTheme="minorHAnsi" w:hAnsiTheme="minorHAnsi" w:cs="Arial"/>
-          <w:i/>
-          <w:color w:val="000000" w:themeColor="text1"/>
-          <w:shd w:val="clear" w:color="auto" w:fill="FFFFFF"/>
-        </w:rPr>
-        <w:t xml:space="preserve"> Technology </w:t>
-      </w:r>
-      <w:proofErr w:type="spellStart"/>
-      <w:r>
-        <w:rPr>
-          <w:rFonts w:asciiTheme="minorHAnsi" w:hAnsiTheme="minorHAnsi" w:cs="Arial"/>
-          <w:i/>
-          <w:color w:val="000000" w:themeColor="text1"/>
-          <w:shd w:val="clear" w:color="auto" w:fill="FFFFFF"/>
-        </w:rPr>
-        <w:t>Infrastructure</w:t>
-      </w:r>
-      <w:proofErr w:type="spellEnd"/>
-      <w:r>
-        <w:rPr>
-          <w:rFonts w:asciiTheme="minorHAnsi" w:hAnsiTheme="minorHAnsi" w:cs="Arial"/>
-          <w:i/>
-          <w:color w:val="000000" w:themeColor="text1"/>
-          <w:shd w:val="clear" w:color="auto" w:fill="FFFFFF"/>
-        </w:rPr>
-        <w:t xml:space="preserve"> Library</w:t>
+        <w:t>Information Technology Infrastructure Library</w:t>
       </w:r>
       <w:r>
         <w:rPr>
@@ -10888,7 +9833,6 @@
         </w:rPr>
         <w:t xml:space="preserve">, sem o uso de apóstrofo, como em </w:t>
       </w:r>
-      <w:proofErr w:type="spellStart"/>
       <w:r>
         <w:rPr>
           <w:rFonts w:asciiTheme="minorHAnsi" w:hAnsiTheme="minorHAnsi" w:cs="Arial"/>
@@ -10896,7 +9840,6 @@
         </w:rPr>
         <w:t>SLAs</w:t>
       </w:r>
-      <w:proofErr w:type="spellEnd"/>
       <w:r>
         <w:rPr>
           <w:rFonts w:asciiTheme="minorHAnsi" w:hAnsiTheme="minorHAnsi" w:cs="Arial"/>
@@ -10918,36 +9861,8 @@
           <w:i/>
           <w:color w:val="000000" w:themeColor="text1"/>
         </w:rPr>
-        <w:t xml:space="preserve">Service </w:t>
-      </w:r>
-      <w:proofErr w:type="spellStart"/>
-      <w:r>
-        <w:rPr>
-          <w:rFonts w:asciiTheme="minorHAnsi" w:hAnsiTheme="minorHAnsi" w:cs="Arial"/>
-          <w:i/>
-          <w:color w:val="000000" w:themeColor="text1"/>
-        </w:rPr>
-        <w:t>Level</w:t>
-      </w:r>
-      <w:proofErr w:type="spellEnd"/>
-      <w:r>
-        <w:rPr>
-          <w:rFonts w:asciiTheme="minorHAnsi" w:hAnsiTheme="minorHAnsi" w:cs="Arial"/>
-          <w:i/>
-          <w:color w:val="000000" w:themeColor="text1"/>
-        </w:rPr>
-        <w:t xml:space="preserve"> </w:t>
-      </w:r>
-      <w:proofErr w:type="spellStart"/>
-      <w:r>
-        <w:rPr>
-          <w:rFonts w:asciiTheme="minorHAnsi" w:hAnsiTheme="minorHAnsi" w:cs="Arial"/>
-          <w:i/>
-          <w:color w:val="000000" w:themeColor="text1"/>
-        </w:rPr>
-        <w:t>Agreements</w:t>
-      </w:r>
-      <w:proofErr w:type="spellEnd"/>
+        <w:t>Service Level Agreements</w:t>
+      </w:r>
       <w:r>
         <w:rPr>
           <w:rFonts w:asciiTheme="minorHAnsi" w:hAnsiTheme="minorHAnsi" w:cs="Arial"/>
@@ -10987,39 +9902,7 @@
           <w:rFonts w:asciiTheme="minorHAnsi" w:eastAsiaTheme="minorHAnsi" w:hAnsiTheme="minorHAnsi" w:cs="TimesNewRomanPSMT"/>
           <w:color w:val="000000" w:themeColor="text1"/>
         </w:rPr>
-        <w:t xml:space="preserve">, </w:t>
-      </w:r>
-      <w:proofErr w:type="spellStart"/>
-      <w:r>
-        <w:rPr>
-          <w:rFonts w:asciiTheme="minorHAnsi" w:eastAsiaTheme="minorHAnsi" w:hAnsiTheme="minorHAnsi" w:cs="TimesNewRomanPSMT"/>
-          <w:color w:val="000000" w:themeColor="text1"/>
-        </w:rPr>
-        <w:t>Braziellas</w:t>
-      </w:r>
-      <w:proofErr w:type="spellEnd"/>
-      <w:r>
-        <w:rPr>
-          <w:rFonts w:asciiTheme="minorHAnsi" w:eastAsiaTheme="minorHAnsi" w:hAnsiTheme="minorHAnsi" w:cs="TimesNewRomanPSMT"/>
-          <w:color w:val="000000" w:themeColor="text1"/>
-        </w:rPr>
-        <w:t xml:space="preserve"> e </w:t>
-      </w:r>
-      <w:proofErr w:type="spellStart"/>
-      <w:r>
-        <w:rPr>
-          <w:rFonts w:asciiTheme="minorHAnsi" w:eastAsiaTheme="minorHAnsi" w:hAnsiTheme="minorHAnsi" w:cs="TimesNewRomanPSMT"/>
-          <w:color w:val="000000" w:themeColor="text1"/>
-        </w:rPr>
-        <w:t>Ançã</w:t>
-      </w:r>
-      <w:proofErr w:type="spellEnd"/>
-      <w:r>
-        <w:rPr>
-          <w:rFonts w:asciiTheme="minorHAnsi" w:eastAsiaTheme="minorHAnsi" w:hAnsiTheme="minorHAnsi" w:cs="TimesNewRomanPSMT"/>
-          <w:color w:val="000000" w:themeColor="text1"/>
-        </w:rPr>
-        <w:t xml:space="preserve"> (2010</w:t>
+        <w:t>, Braziellas e Ançã (2010</w:t>
       </w:r>
       <w:r>
         <w:rPr>
@@ -11433,23 +10316,7 @@
           <w:rFonts w:asciiTheme="minorHAnsi" w:hAnsiTheme="minorHAnsi" w:cs="Courier New"/>
           <w:i/>
         </w:rPr>
-        <w:t xml:space="preserve">O Microsoft </w:t>
-      </w:r>
-      <w:proofErr w:type="spellStart"/>
-      <w:r>
-        <w:rPr>
-          <w:rFonts w:asciiTheme="minorHAnsi" w:hAnsiTheme="minorHAnsi" w:cs="Courier New"/>
-          <w:i/>
-        </w:rPr>
-        <w:t>Analysis</w:t>
-      </w:r>
-      <w:proofErr w:type="spellEnd"/>
-      <w:r>
-        <w:rPr>
-          <w:rFonts w:asciiTheme="minorHAnsi" w:hAnsiTheme="minorHAnsi" w:cs="Courier New"/>
-          <w:i/>
-        </w:rPr>
-        <w:t xml:space="preserve"> Services inclui os seguintes recursos que o ajudam a desenvolver e comparar facilmente vários modelos preditivos e tomar providências sobre os resultados:</w:t>
+        <w:t>O Microsoft Analysis Services inclui os seguintes recursos que o ajudam a desenvolver e comparar facilmente vários modelos preditivos e tomar providências sobre os resultados:</w:t>
       </w:r>
     </w:p>
     <w:p>
@@ -11556,7 +10423,16 @@
           <w:bCs/>
           <w:color w:val="000000" w:themeColor="text1"/>
         </w:rPr>
-        <w:t xml:space="preserve"> (não se deve dirigir ao leitor de forma direta, deve-se usar a </w:t>
+        <w:t xml:space="preserve"> (não se deve dirigir ao leitor de forma </w:t>
+      </w:r>
+      <w:r>
+        <w:rPr>
+          <w:rFonts w:asciiTheme="minorHAnsi" w:hAnsiTheme="minorHAnsi" w:cs="Lucida Sans Unicode"/>
+          <w:bCs/>
+          <w:color w:val="000000" w:themeColor="text1"/>
+        </w:rPr>
+        <w:lastRenderedPageBreak/>
+        <w:t xml:space="preserve">direta, deve-se usar a </w:t>
       </w:r>
       <w:r>
         <w:rPr>
@@ -11678,7 +10554,6 @@
           <w:rFonts w:asciiTheme="minorHAnsi" w:hAnsiTheme="minorHAnsi" w:cs="Courier New"/>
           <w:i/>
         </w:rPr>
-        <w:lastRenderedPageBreak/>
         <w:t>Existem vários tipos diferentes de modelos de minera</w:t>
       </w:r>
       <w:r>
@@ -11903,23 +10778,13 @@
         </w:rPr>
         <w:t xml:space="preserve">ão um conjunto padronizado de elementos que permitem a identificação de um documento, no todo ou em parte, nos diversos tipos de formato (livro, artigo de periódico, CD, DVD, </w:t>
       </w:r>
-      <w:proofErr w:type="spellStart"/>
       <w:r>
         <w:rPr>
           <w:rFonts w:asciiTheme="minorHAnsi" w:hAnsiTheme="minorHAnsi" w:cs="Lucida Sans Unicode"/>
           <w:i/>
           <w:color w:val="000000" w:themeColor="text1"/>
         </w:rPr>
-        <w:t>Blu</w:t>
-      </w:r>
-      <w:proofErr w:type="spellEnd"/>
-      <w:r>
-        <w:rPr>
-          <w:rFonts w:asciiTheme="minorHAnsi" w:hAnsiTheme="minorHAnsi" w:cs="Lucida Sans Unicode"/>
-          <w:i/>
-          <w:color w:val="000000" w:themeColor="text1"/>
-        </w:rPr>
-        <w:t xml:space="preserve"> Ray</w:t>
+        <w:t>Blu Ray</w:t>
       </w:r>
       <w:r>
         <w:rPr>
@@ -12171,25 +11036,7 @@
           <w:color w:val="000000" w:themeColor="text1"/>
           <w:lang w:val="en-US"/>
         </w:rPr>
-        <w:t xml:space="preserve">CHELIMSKY, David; ASTELS, Dave; DENNIS, Zach; HELLESOY, </w:t>
-      </w:r>
-      <w:proofErr w:type="spellStart"/>
-      <w:r>
-        <w:rPr>
-          <w:rFonts w:asciiTheme="minorHAnsi" w:hAnsiTheme="minorHAnsi" w:cs="Arial"/>
-          <w:color w:val="000000" w:themeColor="text1"/>
-          <w:lang w:val="en-US"/>
-        </w:rPr>
-        <w:t>Aslak</w:t>
-      </w:r>
-      <w:proofErr w:type="spellEnd"/>
-      <w:r>
-        <w:rPr>
-          <w:rFonts w:asciiTheme="minorHAnsi" w:hAnsiTheme="minorHAnsi" w:cs="Arial"/>
-          <w:color w:val="000000" w:themeColor="text1"/>
-          <w:lang w:val="en-US"/>
-        </w:rPr>
-        <w:t xml:space="preserve">; HELMKAMP, Bryan; NORTH, Dan. </w:t>
+        <w:t xml:space="preserve">CHELIMSKY, David; ASTELS, Dave; DENNIS, Zach; HELLESOY, Aslak; HELMKAMP, Bryan; NORTH, Dan. </w:t>
       </w:r>
       <w:r>
         <w:rPr>
@@ -12200,9 +11047,53 @@
           <w:color w:val="000000" w:themeColor="text1"/>
           <w:lang w:val="en-US"/>
         </w:rPr>
-        <w:t xml:space="preserve">The </w:t>
-      </w:r>
-      <w:proofErr w:type="spellStart"/>
+        <w:t>The RSpec Book</w:t>
+      </w:r>
+      <w:r>
+        <w:rPr>
+          <w:rFonts w:asciiTheme="minorHAnsi" w:hAnsiTheme="minorHAnsi" w:cs="Arial"/>
+          <w:b/>
+          <w:i/>
+          <w:color w:val="000000" w:themeColor="text1"/>
+          <w:lang w:val="en-US"/>
+        </w:rPr>
+        <w:t xml:space="preserve">: </w:t>
+      </w:r>
+      <w:r>
+        <w:rPr>
+          <w:rFonts w:asciiTheme="minorHAnsi" w:hAnsiTheme="minorHAnsi" w:cs="Arial"/>
+          <w:i/>
+          <w:color w:val="000000" w:themeColor="text1"/>
+          <w:lang w:val="en-US"/>
+        </w:rPr>
+        <w:t>Behaviour-Driven Development with RSpec, Cucumber, and Friends</w:t>
+      </w:r>
+      <w:r>
+        <w:rPr>
+          <w:rFonts w:asciiTheme="minorHAnsi" w:hAnsiTheme="minorHAnsi" w:cs="Arial"/>
+          <w:color w:val="000000" w:themeColor="text1"/>
+          <w:lang w:val="en-US"/>
+        </w:rPr>
+        <w:t>. Dallas: The Pragmatic Bookshelf, 2010.</w:t>
+      </w:r>
+    </w:p>
+    <w:p>
+      <w:pPr>
+        <w:ind w:left="709" w:hanging="709"/>
+        <w:jc w:val="both"/>
+        <w:rPr>
+          <w:rFonts w:asciiTheme="minorHAnsi" w:hAnsiTheme="minorHAnsi" w:cs="Arial"/>
+          <w:color w:val="000000" w:themeColor="text1"/>
+        </w:rPr>
+      </w:pPr>
+      <w:r>
+        <w:rPr>
+          <w:rFonts w:asciiTheme="minorHAnsi" w:hAnsiTheme="minorHAnsi" w:cs="Arial"/>
+          <w:color w:val="000000" w:themeColor="text1"/>
+          <w:lang w:val="en-US"/>
+        </w:rPr>
+        <w:t xml:space="preserve">CHELIMSKY, David; et al. </w:t>
+      </w:r>
       <w:r>
         <w:rPr>
           <w:rFonts w:asciiTheme="minorHAnsi" w:hAnsiTheme="minorHAnsi" w:cs="Arial"/>
@@ -12212,31 +11103,18 @@
           <w:color w:val="000000" w:themeColor="text1"/>
           <w:lang w:val="en-US"/>
         </w:rPr>
-        <w:t>RSpec</w:t>
-      </w:r>
-      <w:proofErr w:type="spellEnd"/>
+        <w:t>The RSpec Book</w:t>
+      </w:r>
       <w:r>
         <w:rPr>
           <w:rFonts w:asciiTheme="minorHAnsi" w:hAnsiTheme="minorHAnsi" w:cs="Arial"/>
           <w:b/>
           <w:i/>
-          <w:iCs/>
           <w:color w:val="000000" w:themeColor="text1"/>
           <w:lang w:val="en-US"/>
         </w:rPr>
-        <w:t xml:space="preserve"> Book</w:t>
-      </w:r>
-      <w:r>
-        <w:rPr>
-          <w:rFonts w:asciiTheme="minorHAnsi" w:hAnsiTheme="minorHAnsi" w:cs="Arial"/>
-          <w:b/>
-          <w:i/>
-          <w:color w:val="000000" w:themeColor="text1"/>
-          <w:lang w:val="en-US"/>
-        </w:rPr>
         <w:t xml:space="preserve">: </w:t>
       </w:r>
-      <w:proofErr w:type="spellStart"/>
       <w:r>
         <w:rPr>
           <w:rFonts w:asciiTheme="minorHAnsi" w:hAnsiTheme="minorHAnsi" w:cs="Arial"/>
@@ -12244,189 +11122,30 @@
           <w:color w:val="000000" w:themeColor="text1"/>
           <w:lang w:val="en-US"/>
         </w:rPr>
-        <w:t>Behaviour</w:t>
-      </w:r>
-      <w:proofErr w:type="spellEnd"/>
+        <w:t>Behaviour-Driven Development with RSpec, Cucumber, and Friends</w:t>
+      </w:r>
+      <w:r>
+        <w:rPr>
+          <w:rFonts w:asciiTheme="minorHAnsi" w:hAnsiTheme="minorHAnsi" w:cs="Arial"/>
+          <w:color w:val="000000" w:themeColor="text1"/>
+          <w:lang w:val="en-US"/>
+        </w:rPr>
+        <w:t xml:space="preserve">. </w:t>
+      </w:r>
+      <w:r>
+        <w:rPr>
+          <w:rFonts w:asciiTheme="minorHAnsi" w:hAnsiTheme="minorHAnsi" w:cs="Arial"/>
+          <w:color w:val="000000" w:themeColor="text1"/>
+        </w:rPr>
+        <w:t xml:space="preserve">Dallas: </w:t>
+      </w:r>
       <w:r>
         <w:rPr>
           <w:rFonts w:asciiTheme="minorHAnsi" w:hAnsiTheme="minorHAnsi" w:cs="Arial"/>
           <w:i/>
           <w:color w:val="000000" w:themeColor="text1"/>
-          <w:lang w:val="en-US"/>
-        </w:rPr>
-        <w:t xml:space="preserve">-Driven Development with </w:t>
-      </w:r>
-      <w:proofErr w:type="spellStart"/>
-      <w:r>
-        <w:rPr>
-          <w:rFonts w:asciiTheme="minorHAnsi" w:hAnsiTheme="minorHAnsi" w:cs="Arial"/>
-          <w:i/>
-          <w:color w:val="000000" w:themeColor="text1"/>
-          <w:lang w:val="en-US"/>
-        </w:rPr>
-        <w:t>RSpec</w:t>
-      </w:r>
-      <w:proofErr w:type="spellEnd"/>
-      <w:r>
-        <w:rPr>
-          <w:rFonts w:asciiTheme="minorHAnsi" w:hAnsiTheme="minorHAnsi" w:cs="Arial"/>
-          <w:i/>
-          <w:color w:val="000000" w:themeColor="text1"/>
-          <w:lang w:val="en-US"/>
-        </w:rPr>
-        <w:t>, Cucumber, and Friends</w:t>
-      </w:r>
-      <w:r>
-        <w:rPr>
-          <w:rFonts w:asciiTheme="minorHAnsi" w:hAnsiTheme="minorHAnsi" w:cs="Arial"/>
-          <w:color w:val="000000" w:themeColor="text1"/>
-          <w:lang w:val="en-US"/>
-        </w:rPr>
-        <w:t>. Dallas: The Pragmatic Bookshelf, 2010.</w:t>
-      </w:r>
-    </w:p>
-    <w:p>
-      <w:pPr>
-        <w:ind w:left="709" w:hanging="709"/>
-        <w:jc w:val="both"/>
-        <w:rPr>
-          <w:rFonts w:asciiTheme="minorHAnsi" w:hAnsiTheme="minorHAnsi" w:cs="Arial"/>
-          <w:color w:val="000000" w:themeColor="text1"/>
-        </w:rPr>
-      </w:pPr>
-      <w:r>
-        <w:rPr>
-          <w:rFonts w:asciiTheme="minorHAnsi" w:hAnsiTheme="minorHAnsi" w:cs="Arial"/>
-          <w:color w:val="000000" w:themeColor="text1"/>
-          <w:lang w:val="en-US"/>
-        </w:rPr>
-        <w:t xml:space="preserve">CHELIMSKY, David; et al. </w:t>
-      </w:r>
-      <w:r>
-        <w:rPr>
-          <w:rFonts w:asciiTheme="minorHAnsi" w:hAnsiTheme="minorHAnsi" w:cs="Arial"/>
-          <w:b/>
-          <w:i/>
-          <w:iCs/>
-          <w:color w:val="000000" w:themeColor="text1"/>
-          <w:lang w:val="en-US"/>
-        </w:rPr>
-        <w:t xml:space="preserve">The </w:t>
-      </w:r>
-      <w:proofErr w:type="spellStart"/>
-      <w:r>
-        <w:rPr>
-          <w:rFonts w:asciiTheme="minorHAnsi" w:hAnsiTheme="minorHAnsi" w:cs="Arial"/>
-          <w:b/>
-          <w:i/>
-          <w:iCs/>
-          <w:color w:val="000000" w:themeColor="text1"/>
-          <w:lang w:val="en-US"/>
-        </w:rPr>
-        <w:t>RSpec</w:t>
-      </w:r>
-      <w:proofErr w:type="spellEnd"/>
-      <w:r>
-        <w:rPr>
-          <w:rFonts w:asciiTheme="minorHAnsi" w:hAnsiTheme="minorHAnsi" w:cs="Arial"/>
-          <w:b/>
-          <w:i/>
-          <w:iCs/>
-          <w:color w:val="000000" w:themeColor="text1"/>
-          <w:lang w:val="en-US"/>
-        </w:rPr>
-        <w:t xml:space="preserve"> Book</w:t>
-      </w:r>
-      <w:r>
-        <w:rPr>
-          <w:rFonts w:asciiTheme="minorHAnsi" w:hAnsiTheme="minorHAnsi" w:cs="Arial"/>
-          <w:b/>
-          <w:i/>
-          <w:color w:val="000000" w:themeColor="text1"/>
-          <w:lang w:val="en-US"/>
-        </w:rPr>
-        <w:t xml:space="preserve">: </w:t>
-      </w:r>
-      <w:proofErr w:type="spellStart"/>
-      <w:r>
-        <w:rPr>
-          <w:rFonts w:asciiTheme="minorHAnsi" w:hAnsiTheme="minorHAnsi" w:cs="Arial"/>
-          <w:i/>
-          <w:color w:val="000000" w:themeColor="text1"/>
-          <w:lang w:val="en-US"/>
-        </w:rPr>
-        <w:t>Behaviour</w:t>
-      </w:r>
-      <w:proofErr w:type="spellEnd"/>
-      <w:r>
-        <w:rPr>
-          <w:rFonts w:asciiTheme="minorHAnsi" w:hAnsiTheme="minorHAnsi" w:cs="Arial"/>
-          <w:i/>
-          <w:color w:val="000000" w:themeColor="text1"/>
-          <w:lang w:val="en-US"/>
-        </w:rPr>
-        <w:t xml:space="preserve">-Driven Development with </w:t>
-      </w:r>
-      <w:proofErr w:type="spellStart"/>
-      <w:r>
-        <w:rPr>
-          <w:rFonts w:asciiTheme="minorHAnsi" w:hAnsiTheme="minorHAnsi" w:cs="Arial"/>
-          <w:i/>
-          <w:color w:val="000000" w:themeColor="text1"/>
-          <w:lang w:val="en-US"/>
-        </w:rPr>
-        <w:t>RSpec</w:t>
-      </w:r>
-      <w:proofErr w:type="spellEnd"/>
-      <w:r>
-        <w:rPr>
-          <w:rFonts w:asciiTheme="minorHAnsi" w:hAnsiTheme="minorHAnsi" w:cs="Arial"/>
-          <w:i/>
-          <w:color w:val="000000" w:themeColor="text1"/>
-          <w:lang w:val="en-US"/>
-        </w:rPr>
-        <w:t>, Cucumber, and Friends</w:t>
-      </w:r>
-      <w:r>
-        <w:rPr>
-          <w:rFonts w:asciiTheme="minorHAnsi" w:hAnsiTheme="minorHAnsi" w:cs="Arial"/>
-          <w:color w:val="000000" w:themeColor="text1"/>
-          <w:lang w:val="en-US"/>
-        </w:rPr>
-        <w:t xml:space="preserve">. </w:t>
-      </w:r>
-      <w:r>
-        <w:rPr>
-          <w:rFonts w:asciiTheme="minorHAnsi" w:hAnsiTheme="minorHAnsi" w:cs="Arial"/>
-          <w:color w:val="000000" w:themeColor="text1"/>
-        </w:rPr>
-        <w:t xml:space="preserve">Dallas: </w:t>
-      </w:r>
-      <w:r>
-        <w:rPr>
-          <w:rFonts w:asciiTheme="minorHAnsi" w:hAnsiTheme="minorHAnsi" w:cs="Arial"/>
-          <w:i/>
-          <w:color w:val="000000" w:themeColor="text1"/>
-        </w:rPr>
-        <w:t xml:space="preserve">The </w:t>
-      </w:r>
-      <w:proofErr w:type="spellStart"/>
-      <w:r>
-        <w:rPr>
-          <w:rFonts w:asciiTheme="minorHAnsi" w:hAnsiTheme="minorHAnsi" w:cs="Arial"/>
-          <w:i/>
-          <w:color w:val="000000" w:themeColor="text1"/>
-        </w:rPr>
-        <w:t>Pragmatic</w:t>
-      </w:r>
-      <w:proofErr w:type="spellEnd"/>
-      <w:r>
-        <w:rPr>
-          <w:rFonts w:asciiTheme="minorHAnsi" w:hAnsiTheme="minorHAnsi" w:cs="Arial"/>
-          <w:i/>
-          <w:color w:val="000000" w:themeColor="text1"/>
-        </w:rPr>
-        <w:t xml:space="preserve"> Bookshelf</w:t>
+        </w:rPr>
+        <w:t>The Pragmatic Bookshelf</w:t>
       </w:r>
       <w:r>
         <w:rPr>
@@ -12600,17 +11319,8 @@
           <w:rFonts w:asciiTheme="minorHAnsi" w:hAnsiTheme="minorHAnsi" w:cs="Lucida Sans Unicode"/>
           <w:lang w:val="en-US"/>
         </w:rPr>
-        <w:t xml:space="preserve">CESTARI FILHO, </w:t>
-      </w:r>
-      <w:proofErr w:type="spellStart"/>
-      <w:r>
-        <w:rPr>
-          <w:rFonts w:asciiTheme="minorHAnsi" w:hAnsiTheme="minorHAnsi" w:cs="Lucida Sans Unicode"/>
-          <w:lang w:val="en-US"/>
-        </w:rPr>
-        <w:t>Felício</w:t>
-      </w:r>
-      <w:proofErr w:type="spellEnd"/>
+        <w:t>CESTARI FILHO, Felício</w:t>
+      </w:r>
       <w:r>
         <w:rPr>
           <w:rFonts w:asciiTheme="minorHAnsi" w:hAnsiTheme="minorHAnsi" w:cs="Lucida Sans Unicode"/>
@@ -12841,21 +11551,7 @@
         <w:rPr>
           <w:rFonts w:asciiTheme="minorHAnsi" w:hAnsiTheme="minorHAnsi" w:cs="Calibri"/>
         </w:rPr>
-        <w:t xml:space="preserve">PARDUCCI, Renato J.; OLIVEIRA, </w:t>
-      </w:r>
-      <w:proofErr w:type="spellStart"/>
-      <w:r>
-        <w:rPr>
-          <w:rFonts w:asciiTheme="minorHAnsi" w:hAnsiTheme="minorHAnsi" w:cs="Calibri"/>
-        </w:rPr>
-        <w:t>Elisamara</w:t>
-      </w:r>
-      <w:proofErr w:type="spellEnd"/>
-      <w:r>
-        <w:rPr>
-          <w:rFonts w:asciiTheme="minorHAnsi" w:hAnsiTheme="minorHAnsi" w:cs="Calibri"/>
-        </w:rPr>
-        <w:t>.</w:t>
+        <w:t>PARDUCCI, Renato J.; OLIVEIRA, Elisamara.</w:t>
       </w:r>
       <w:r>
         <w:rPr>
@@ -13019,25 +11715,15 @@
           <w:b/>
           <w:caps/>
         </w:rPr>
-        <w:t xml:space="preserve">PMBOK® </w:t>
-      </w:r>
-      <w:proofErr w:type="spellStart"/>
+        <w:t>PMBOK® G</w:t>
+      </w:r>
       <w:r>
         <w:rPr>
           <w:rFonts w:asciiTheme="minorHAnsi" w:hAnsiTheme="minorHAnsi"/>
           <w:b/>
-          <w:caps/>
-        </w:rPr>
-        <w:t>G</w:t>
-      </w:r>
-      <w:r>
-        <w:rPr>
-          <w:rFonts w:asciiTheme="minorHAnsi" w:hAnsiTheme="minorHAnsi"/>
-          <w:b/>
         </w:rPr>
         <w:t>uide</w:t>
       </w:r>
-      <w:proofErr w:type="spellEnd"/>
       <w:r>
         <w:rPr>
           <w:rFonts w:asciiTheme="minorHAnsi" w:hAnsiTheme="minorHAnsi"/>
@@ -13203,7 +11889,15 @@
           <w:rFonts w:asciiTheme="minorHAnsi" w:hAnsiTheme="minorHAnsi" w:cs="Lucida Sans Unicode"/>
           <w:color w:val="000000" w:themeColor="text1"/>
         </w:rPr>
-        <w:t>Quando uma publicação é consultada, não se pode, em nenhuma hipótese</w:t>
+        <w:t xml:space="preserve">Quando </w:t>
+      </w:r>
+      <w:r>
+        <w:rPr>
+          <w:rFonts w:asciiTheme="minorHAnsi" w:hAnsiTheme="minorHAnsi" w:cs="Lucida Sans Unicode"/>
+          <w:color w:val="000000" w:themeColor="text1"/>
+        </w:rPr>
+        <w:lastRenderedPageBreak/>
+        <w:t>uma publicação é consultada, não se pode, em nenhuma hipótese</w:t>
       </w:r>
       <w:r>
         <w:rPr>
@@ -13246,15 +11940,7 @@
           <w:rFonts w:asciiTheme="minorHAnsi" w:hAnsiTheme="minorHAnsi" w:cs="Lucida Sans Unicode"/>
           <w:color w:val="000000" w:themeColor="text1"/>
         </w:rPr>
-        <w:t xml:space="preserve">, pois isso configura </w:t>
-      </w:r>
-      <w:r>
-        <w:rPr>
-          <w:rFonts w:asciiTheme="minorHAnsi" w:hAnsiTheme="minorHAnsi" w:cs="Lucida Sans Unicode"/>
-          <w:color w:val="000000" w:themeColor="text1"/>
-        </w:rPr>
-        <w:lastRenderedPageBreak/>
-        <w:t xml:space="preserve">plágio. O aluno deve consultar a fonte, escrever o texto de forma a expor as ideias principais do autor e citar a fonte da maneira mais adequada. </w:t>
+        <w:t xml:space="preserve">, pois isso configura plágio. O aluno deve consultar a fonte, escrever o texto de forma a expor as ideias principais do autor e citar a fonte da maneira mais adequada. </w:t>
       </w:r>
       <w:r>
         <w:rPr>
@@ -13445,17 +12131,8 @@
           <w:rFonts w:asciiTheme="minorHAnsi" w:hAnsiTheme="minorHAnsi"/>
           <w:i/>
         </w:rPr>
-        <w:t xml:space="preserve">Data </w:t>
-      </w:r>
-      <w:proofErr w:type="spellStart"/>
-      <w:r>
-        <w:rPr>
-          <w:rFonts w:asciiTheme="minorHAnsi" w:hAnsiTheme="minorHAnsi"/>
-          <w:i/>
-        </w:rPr>
-        <w:t>Warehouse</w:t>
-      </w:r>
-      <w:proofErr w:type="spellEnd"/>
+        <w:t>Data Warehouse</w:t>
+      </w:r>
       <w:r>
         <w:rPr>
           <w:rFonts w:asciiTheme="minorHAnsi" w:hAnsiTheme="minorHAnsi"/>
@@ -13669,17 +12346,8 @@
           <w:rFonts w:asciiTheme="minorHAnsi" w:hAnsiTheme="minorHAnsi"/>
           <w:i/>
         </w:rPr>
-        <w:t xml:space="preserve">Data </w:t>
-      </w:r>
-      <w:proofErr w:type="spellStart"/>
-      <w:r>
-        <w:rPr>
-          <w:rFonts w:asciiTheme="minorHAnsi" w:hAnsiTheme="minorHAnsi"/>
-          <w:i/>
-        </w:rPr>
-        <w:t>Warehouse</w:t>
-      </w:r>
-      <w:proofErr w:type="spellEnd"/>
+        <w:t>Data Warehouse</w:t>
+      </w:r>
       <w:r>
         <w:rPr>
           <w:rFonts w:asciiTheme="minorHAnsi" w:hAnsiTheme="minorHAnsi"/>
@@ -14374,35 +13042,7 @@
         <w:rPr>
           <w:rFonts w:asciiTheme="minorHAnsi" w:eastAsiaTheme="minorHAnsi" w:hAnsiTheme="minorHAnsi" w:cs="SwitzerlandInseratPSMT"/>
         </w:rPr>
-        <w:t xml:space="preserve">ANDRADE, Inês Barcellos de; ABREU, Annelise Maria de Oliveira </w:t>
-      </w:r>
-      <w:proofErr w:type="spellStart"/>
-      <w:r>
-        <w:rPr>
-          <w:rFonts w:asciiTheme="minorHAnsi" w:eastAsiaTheme="minorHAnsi" w:hAnsiTheme="minorHAnsi" w:cs="SwitzerlandInseratPSMT"/>
-        </w:rPr>
-        <w:t>Wilken</w:t>
-      </w:r>
-      <w:proofErr w:type="spellEnd"/>
-      <w:r>
-        <w:rPr>
-          <w:rFonts w:asciiTheme="minorHAnsi" w:eastAsiaTheme="minorHAnsi" w:hAnsiTheme="minorHAnsi" w:cs="SwitzerlandInseratPSMT"/>
-        </w:rPr>
-        <w:t xml:space="preserve"> de; LIMA, Maria Cristina Miranda (</w:t>
-      </w:r>
-      <w:proofErr w:type="spellStart"/>
-      <w:r>
-        <w:rPr>
-          <w:rFonts w:asciiTheme="minorHAnsi" w:eastAsiaTheme="minorHAnsi" w:hAnsiTheme="minorHAnsi" w:cs="SwitzerlandInseratPSMT"/>
-        </w:rPr>
-        <w:t>orgs</w:t>
-      </w:r>
-      <w:proofErr w:type="spellEnd"/>
-      <w:r>
-        <w:rPr>
-          <w:rFonts w:asciiTheme="minorHAnsi" w:eastAsiaTheme="minorHAnsi" w:hAnsiTheme="minorHAnsi" w:cs="SwitzerlandInseratPSMT"/>
-        </w:rPr>
-        <w:t xml:space="preserve">.). </w:t>
+        <w:t xml:space="preserve">ANDRADE, Inês Barcellos de; ABREU, Annelise Maria de Oliveira Wilken de; LIMA, Maria Cristina Miranda (orgs.). </w:t>
       </w:r>
       <w:r>
         <w:rPr>
@@ -14415,21 +13055,7 @@
         <w:rPr>
           <w:rFonts w:asciiTheme="minorHAnsi" w:eastAsiaTheme="minorHAnsi" w:hAnsiTheme="minorHAnsi" w:cs="SwitzerlandInseratPSMT"/>
         </w:rPr>
-        <w:t xml:space="preserve">Campos dos </w:t>
-      </w:r>
-      <w:proofErr w:type="spellStart"/>
-      <w:r>
-        <w:rPr>
-          <w:rFonts w:asciiTheme="minorHAnsi" w:eastAsiaTheme="minorHAnsi" w:hAnsiTheme="minorHAnsi" w:cs="SwitzerlandInseratPSMT"/>
-        </w:rPr>
-        <w:t>Goytacases</w:t>
-      </w:r>
-      <w:proofErr w:type="spellEnd"/>
-      <w:r>
-        <w:rPr>
-          <w:rFonts w:asciiTheme="minorHAnsi" w:eastAsiaTheme="minorHAnsi" w:hAnsiTheme="minorHAnsi" w:cs="SwitzerlandInseratPSMT"/>
-        </w:rPr>
-        <w:t>/RJ: FMC, 2013</w:t>
+        <w:t>Campos dos Goytacases/RJ: FMC, 2013</w:t>
       </w:r>
     </w:p>
     <w:p>
@@ -14447,21 +13073,7 @@
         <w:rPr>
           <w:rFonts w:asciiTheme="minorHAnsi" w:eastAsiaTheme="minorHAnsi" w:hAnsiTheme="minorHAnsi" w:cs="SwitzerlandInseratPSMT"/>
         </w:rPr>
-        <w:t xml:space="preserve">BRAZIELLAS, Maria de Lourdes Motta; ANÇÃ, </w:t>
-      </w:r>
-      <w:proofErr w:type="spellStart"/>
-      <w:r>
-        <w:rPr>
-          <w:rFonts w:asciiTheme="minorHAnsi" w:eastAsiaTheme="minorHAnsi" w:hAnsiTheme="minorHAnsi" w:cs="SwitzerlandInseratPSMT"/>
-        </w:rPr>
-        <w:t>Nelza</w:t>
-      </w:r>
-      <w:proofErr w:type="spellEnd"/>
-      <w:r>
-        <w:rPr>
-          <w:rFonts w:asciiTheme="minorHAnsi" w:eastAsiaTheme="minorHAnsi" w:hAnsiTheme="minorHAnsi" w:cs="SwitzerlandInseratPSMT"/>
-        </w:rPr>
-        <w:t xml:space="preserve"> Maria Moutinho. </w:t>
+        <w:t xml:space="preserve">BRAZIELLAS, Maria de Lourdes Motta; ANÇÃ, Nelza Maria Moutinho. </w:t>
       </w:r>
       <w:r>
         <w:rPr>
@@ -14575,39 +13187,7 @@
           <w:rFonts w:asciiTheme="minorHAnsi" w:eastAsiaTheme="minorHAnsi" w:hAnsiTheme="minorHAnsi" w:cs="TTE17D7BA8t00"/>
           <w:lang w:val="en-US"/>
         </w:rPr>
-        <w:t xml:space="preserve">Porto </w:t>
-      </w:r>
-      <w:proofErr w:type="spellStart"/>
-      <w:r>
-        <w:rPr>
-          <w:rFonts w:asciiTheme="minorHAnsi" w:eastAsiaTheme="minorHAnsi" w:hAnsiTheme="minorHAnsi" w:cs="TTE17D7BA8t00"/>
-          <w:lang w:val="en-US"/>
-        </w:rPr>
-        <w:t>Alegre</w:t>
-      </w:r>
-      <w:proofErr w:type="spellEnd"/>
-      <w:r>
-        <w:rPr>
-          <w:rFonts w:asciiTheme="minorHAnsi" w:eastAsiaTheme="minorHAnsi" w:hAnsiTheme="minorHAnsi" w:cs="TTE17D7BA8t00"/>
-          <w:lang w:val="en-US"/>
-        </w:rPr>
-        <w:t xml:space="preserve">: </w:t>
-      </w:r>
-      <w:proofErr w:type="spellStart"/>
-      <w:r>
-        <w:rPr>
-          <w:rFonts w:asciiTheme="minorHAnsi" w:eastAsiaTheme="minorHAnsi" w:hAnsiTheme="minorHAnsi" w:cs="TTE17D7BA8t00"/>
-          <w:lang w:val="en-US"/>
-        </w:rPr>
-        <w:t>Dáctilo</w:t>
-      </w:r>
-      <w:proofErr w:type="spellEnd"/>
-      <w:r>
-        <w:rPr>
-          <w:rFonts w:asciiTheme="minorHAnsi" w:eastAsiaTheme="minorHAnsi" w:hAnsiTheme="minorHAnsi" w:cs="TTE17D7BA8t00"/>
-          <w:lang w:val="en-US"/>
-        </w:rPr>
-        <w:t xml:space="preserve"> Plus, 2012.</w:t>
+        <w:t>Porto Alegre: Dáctilo Plus, 2012.</w:t>
       </w:r>
       <w:r>
         <w:rPr>
@@ -14633,23 +13213,7 @@
           <w:rFonts w:asciiTheme="minorHAnsi" w:eastAsiaTheme="minorHAnsi" w:hAnsiTheme="minorHAnsi" w:cs="SwitzerlandCondLightPSMT"/>
           <w:lang w:val="en-US"/>
         </w:rPr>
-        <w:t xml:space="preserve">GEORGIOS, </w:t>
-      </w:r>
-      <w:proofErr w:type="spellStart"/>
-      <w:r>
-        <w:rPr>
-          <w:rFonts w:asciiTheme="minorHAnsi" w:eastAsiaTheme="minorHAnsi" w:hAnsiTheme="minorHAnsi" w:cs="SwitzerlandCondLightPSMT"/>
-          <w:lang w:val="en-US"/>
-        </w:rPr>
-        <w:t>Yiannakas</w:t>
-      </w:r>
-      <w:proofErr w:type="spellEnd"/>
-      <w:r>
-        <w:rPr>
-          <w:rFonts w:asciiTheme="minorHAnsi" w:eastAsiaTheme="minorHAnsi" w:hAnsiTheme="minorHAnsi" w:cs="SwitzerlandCondLightPSMT"/>
-          <w:lang w:val="en-US"/>
-        </w:rPr>
-        <w:t xml:space="preserve">. </w:t>
+        <w:t xml:space="preserve">GEORGIOS, Yiannakas. </w:t>
       </w:r>
       <w:r>
         <w:rPr>
@@ -14687,33 +13251,11 @@
         </w:rPr>
         <w:t xml:space="preserve">Edimburgo, </w:t>
       </w:r>
-      <w:proofErr w:type="spellStart"/>
       <w:r>
         <w:rPr>
           <w:rFonts w:asciiTheme="minorHAnsi" w:eastAsiaTheme="minorHAnsi" w:hAnsiTheme="minorHAnsi" w:cs="SwitzerlandCondLightPSMT"/>
         </w:rPr>
-        <w:t>Edinburg</w:t>
-      </w:r>
-      <w:proofErr w:type="spellEnd"/>
-      <w:r>
-        <w:rPr>
-          <w:rFonts w:asciiTheme="minorHAnsi" w:eastAsiaTheme="minorHAnsi" w:hAnsiTheme="minorHAnsi" w:cs="SwitzerlandCondLightPSMT"/>
-        </w:rPr>
-        <w:t xml:space="preserve"> Napier </w:t>
-      </w:r>
-      <w:proofErr w:type="spellStart"/>
-      <w:r>
-        <w:rPr>
-          <w:rFonts w:asciiTheme="minorHAnsi" w:eastAsiaTheme="minorHAnsi" w:hAnsiTheme="minorHAnsi" w:cs="SwitzerlandCondLightPSMT"/>
-        </w:rPr>
-        <w:t>University</w:t>
-      </w:r>
-      <w:proofErr w:type="spellEnd"/>
-      <w:r>
-        <w:rPr>
-          <w:rFonts w:asciiTheme="minorHAnsi" w:eastAsiaTheme="minorHAnsi" w:hAnsiTheme="minorHAnsi" w:cs="SwitzerlandCondLightPSMT"/>
-        </w:rPr>
-        <w:t>,</w:t>
+        <w:t>Edinburg Napier University,</w:t>
       </w:r>
       <w:r>
         <w:rPr>
@@ -14807,18 +13349,8 @@
           <w:b/>
           <w:i/>
         </w:rPr>
-        <w:t xml:space="preserve">Data </w:t>
-      </w:r>
-      <w:proofErr w:type="spellStart"/>
-      <w:r>
-        <w:rPr>
-          <w:rFonts w:asciiTheme="minorHAnsi" w:hAnsiTheme="minorHAnsi"/>
-          <w:b/>
-          <w:i/>
-        </w:rPr>
-        <w:t>Warehouse</w:t>
-      </w:r>
-      <w:proofErr w:type="spellEnd"/>
+        <w:t>Data Warehouse</w:t>
+      </w:r>
       <w:r>
         <w:rPr>
           <w:rFonts w:asciiTheme="minorHAnsi" w:hAnsiTheme="minorHAnsi"/>
@@ -14977,17 +13509,8 @@
           <w:rFonts w:asciiTheme="minorHAnsi" w:hAnsiTheme="minorHAnsi" w:cs="Arial"/>
           <w:i/>
         </w:rPr>
-        <w:t xml:space="preserve">Project Management </w:t>
-      </w:r>
-      <w:proofErr w:type="spellStart"/>
-      <w:r>
-        <w:rPr>
-          <w:rFonts w:asciiTheme="minorHAnsi" w:hAnsiTheme="minorHAnsi" w:cs="Arial"/>
-          <w:i/>
-        </w:rPr>
-        <w:t>Institute</w:t>
-      </w:r>
-      <w:proofErr w:type="spellEnd"/>
+        <w:t>Project Management Institute</w:t>
+      </w:r>
       <w:r>
         <w:rPr>
           <w:rFonts w:asciiTheme="minorHAnsi" w:hAnsiTheme="minorHAnsi" w:cs="Arial"/>
@@ -22049,7 +20572,7 @@
 </file>
 
 <file path=customXml/itemProps1.xml><?xml version="1.0" encoding="utf-8"?>
-<ds:datastoreItem xmlns:ds="http://schemas.openxmlformats.org/officeDocument/2006/customXml" ds:itemID="{48A1AFC7-677A-496C-9AFC-3CA048A5EEB2}">
+<ds:datastoreItem xmlns:ds="http://schemas.openxmlformats.org/officeDocument/2006/customXml" ds:itemID="{65A90183-5BFE-4F13-8A36-0D69CABE7BBC}">
   <ds:schemaRefs>
     <ds:schemaRef ds:uri="http://schemas.openxmlformats.org/officeDocument/2006/bibliography"/>
   </ds:schemaRefs>

</xml_diff>

<commit_message>
Fechado tópico sobre o ESET
Fechado tópico sobre o ESET
</commit_message>
<xml_diff>
--- a/TEMPLATE - FORMATAÇÃO E REGRAS PARA A ELABORAÇÃO DO ARTIGO.docx
+++ b/TEMPLATE - FORMATAÇÃO E REGRAS PARA A ELABORAÇÃO DO ARTIGO.docx
@@ -12,6 +12,7 @@
           <w:color w:val="000000" w:themeColor="text1"/>
         </w:rPr>
       </w:pPr>
+      <w:proofErr w:type="spellStart"/>
       <w:r>
         <w:rPr>
           <w:rFonts w:asciiTheme="minorHAnsi" w:hAnsiTheme="minorHAnsi"/>
@@ -21,6 +22,7 @@
         </w:rPr>
         <w:t>Template</w:t>
       </w:r>
+      <w:proofErr w:type="spellEnd"/>
       <w:r>
         <w:rPr>
           <w:rFonts w:asciiTheme="minorHAnsi" w:hAnsiTheme="minorHAnsi"/>
@@ -134,7 +136,25 @@
           <w:b/>
           <w:color w:val="000000" w:themeColor="text1"/>
         </w:rPr>
-        <w:t xml:space="preserve"> Titulação (MSc e/ou</w:t>
+        <w:t xml:space="preserve"> Titulação (</w:t>
+      </w:r>
+      <w:proofErr w:type="spellStart"/>
+      <w:r>
+        <w:rPr>
+          <w:rFonts w:asciiTheme="minorHAnsi" w:hAnsiTheme="minorHAnsi" w:cs="Arial"/>
+          <w:b/>
+          <w:color w:val="000000" w:themeColor="text1"/>
+        </w:rPr>
+        <w:t>MSc</w:t>
+      </w:r>
+      <w:proofErr w:type="spellEnd"/>
+      <w:r>
+        <w:rPr>
+          <w:rFonts w:asciiTheme="minorHAnsi" w:hAnsiTheme="minorHAnsi" w:cs="Arial"/>
+          <w:b/>
+          <w:color w:val="000000" w:themeColor="text1"/>
+        </w:rPr>
+        <w:t xml:space="preserve"> e/ou</w:t>
       </w:r>
       <w:r>
         <w:rPr>
@@ -464,6 +484,7 @@
         </w:rPr>
         <w:t xml:space="preserve">como </w:t>
       </w:r>
+      <w:proofErr w:type="spellStart"/>
       <w:r>
         <w:rPr>
           <w:rFonts w:asciiTheme="minorHAnsi" w:hAnsiTheme="minorHAnsi"/>
@@ -471,6 +492,7 @@
         </w:rPr>
         <w:t>template</w:t>
       </w:r>
+      <w:proofErr w:type="spellEnd"/>
       <w:r>
         <w:rPr>
           <w:rFonts w:asciiTheme="minorHAnsi" w:hAnsiTheme="minorHAnsi"/>
@@ -811,8 +833,16 @@
         <w:rPr>
           <w:rFonts w:asciiTheme="minorHAnsi" w:eastAsiaTheme="minorHAnsi" w:hAnsiTheme="minorHAnsi" w:cs="Helvetica"/>
         </w:rPr>
-        <w:t>má interpretação</w:t>
-      </w:r>
+        <w:t xml:space="preserve">má </w:t>
+      </w:r>
+      <w:proofErr w:type="gramStart"/>
+      <w:r>
+        <w:rPr>
+          <w:rFonts w:asciiTheme="minorHAnsi" w:eastAsiaTheme="minorHAnsi" w:hAnsiTheme="minorHAnsi" w:cs="Helvetica"/>
+        </w:rPr>
+        <w:t>interpretação</w:t>
+      </w:r>
+      <w:proofErr w:type="gramEnd"/>
       <w:r>
         <w:rPr>
           <w:rFonts w:asciiTheme="minorHAnsi" w:eastAsiaTheme="minorHAnsi" w:hAnsiTheme="minorHAnsi" w:cs="Helvetica"/>
@@ -1304,16 +1334,26 @@
           <w:i/>
           <w:color w:val="000000" w:themeColor="text1"/>
         </w:rPr>
-        <w:t>a disciplina Metodologia da Pesquisa Científica</w:t>
-      </w:r>
+        <w:t xml:space="preserve">a disciplina Metodologia da Pesquisa </w:t>
+      </w:r>
+      <w:proofErr w:type="spellStart"/>
       <w:r>
         <w:rPr>
           <w:rFonts w:asciiTheme="minorHAnsi" w:hAnsiTheme="minorHAnsi" w:cs="Courier New"/>
           <w:i/>
           <w:color w:val="000000" w:themeColor="text1"/>
         </w:rPr>
+        <w:t>Científica</w:t>
+      </w:r>
+      <w:r>
+        <w:rPr>
+          <w:rFonts w:asciiTheme="minorHAnsi" w:hAnsiTheme="minorHAnsi" w:cs="Courier New"/>
+          <w:i/>
+          <w:color w:val="000000" w:themeColor="text1"/>
+        </w:rPr>
         <w:t>_EaD</w:t>
       </w:r>
+      <w:proofErr w:type="spellEnd"/>
       <w:r>
         <w:rPr>
           <w:rFonts w:asciiTheme="minorHAnsi" w:hAnsiTheme="minorHAnsi" w:cs="Arial"/>
@@ -1593,6 +1633,7 @@
         </w:rPr>
         <w:t xml:space="preserve">respeito ao </w:t>
       </w:r>
+      <w:proofErr w:type="spellStart"/>
       <w:r>
         <w:rPr>
           <w:rFonts w:asciiTheme="minorHAnsi" w:eastAsiaTheme="minorHAnsi" w:hAnsiTheme="minorHAnsi" w:cs="Arial"/>
@@ -1601,6 +1642,7 @@
         </w:rPr>
         <w:t>template</w:t>
       </w:r>
+      <w:proofErr w:type="spellEnd"/>
       <w:r>
         <w:rPr>
           <w:rFonts w:asciiTheme="minorHAnsi" w:eastAsiaTheme="minorHAnsi" w:hAnsiTheme="minorHAnsi" w:cs="Arial"/>
@@ -1686,6 +1728,7 @@
         </w:rPr>
         <w:t xml:space="preserve">com as </w:t>
       </w:r>
+      <w:proofErr w:type="spellStart"/>
       <w:r>
         <w:rPr>
           <w:rFonts w:asciiTheme="minorHAnsi" w:eastAsiaTheme="minorHAnsi" w:hAnsiTheme="minorHAnsi" w:cs="Helvetica"/>
@@ -1694,6 +1737,7 @@
         </w:rPr>
         <w:t>keywords</w:t>
       </w:r>
+      <w:proofErr w:type="spellEnd"/>
       <w:r>
         <w:rPr>
           <w:rFonts w:asciiTheme="minorHAnsi" w:eastAsiaTheme="minorHAnsi" w:hAnsiTheme="minorHAnsi" w:cs="Helvetica"/>
@@ -1716,6 +1760,7 @@
         </w:rPr>
         <w:t xml:space="preserve"> e as </w:t>
       </w:r>
+      <w:proofErr w:type="spellStart"/>
       <w:r>
         <w:rPr>
           <w:rFonts w:asciiTheme="minorHAnsi" w:eastAsiaTheme="minorHAnsi" w:hAnsiTheme="minorHAnsi" w:cs="Helvetica"/>
@@ -1724,6 +1769,7 @@
         </w:rPr>
         <w:t>keywords</w:t>
       </w:r>
+      <w:proofErr w:type="spellEnd"/>
       <w:r>
         <w:rPr>
           <w:rFonts w:asciiTheme="minorHAnsi" w:eastAsiaTheme="minorHAnsi" w:hAnsiTheme="minorHAnsi" w:cs="Helvetica"/>
@@ -2741,6 +2787,7 @@
         </w:rPr>
         <w:t xml:space="preserve">De acordo com </w:t>
       </w:r>
+      <w:proofErr w:type="spellStart"/>
       <w:r>
         <w:rPr>
           <w:rFonts w:asciiTheme="minorHAnsi" w:eastAsiaTheme="minorHAnsi" w:hAnsiTheme="minorHAnsi" w:cs="TimesNewRomanPSMT"/>
@@ -2748,6 +2795,7 @@
         </w:rPr>
         <w:t>Lakatos</w:t>
       </w:r>
+      <w:proofErr w:type="spellEnd"/>
       <w:r>
         <w:rPr>
           <w:rFonts w:asciiTheme="minorHAnsi" w:eastAsiaTheme="minorHAnsi" w:hAnsiTheme="minorHAnsi" w:cs="TimesNewRomanPSMT"/>
@@ -3294,6 +3342,7 @@
         </w:rPr>
         <w:t xml:space="preserve">acordo com </w:t>
       </w:r>
+      <w:proofErr w:type="spellStart"/>
       <w:r>
         <w:rPr>
           <w:rFonts w:asciiTheme="minorHAnsi" w:eastAsiaTheme="minorHAnsi" w:hAnsiTheme="minorHAnsi" w:cs="Helvetica"/>
@@ -3301,6 +3350,7 @@
         </w:rPr>
         <w:t>Furasté</w:t>
       </w:r>
+      <w:proofErr w:type="spellEnd"/>
       <w:r>
         <w:rPr>
           <w:rFonts w:asciiTheme="minorHAnsi" w:eastAsiaTheme="minorHAnsi" w:hAnsiTheme="minorHAnsi" w:cs="Helvetica"/>
@@ -3388,12 +3438,21 @@
           <w:color w:val="000000" w:themeColor="text1"/>
         </w:rPr>
       </w:pPr>
-      <w:r>
-        <w:rPr>
-          <w:rFonts w:asciiTheme="minorHAnsi" w:eastAsiaTheme="minorHAnsi" w:hAnsiTheme="minorHAnsi" w:cs="Helvetica"/>
-          <w:color w:val="000000" w:themeColor="text1"/>
-        </w:rPr>
-        <w:t>artigo de divulgação</w:t>
+      <w:proofErr w:type="gramStart"/>
+      <w:r>
+        <w:rPr>
+          <w:rFonts w:asciiTheme="minorHAnsi" w:eastAsiaTheme="minorHAnsi" w:hAnsiTheme="minorHAnsi" w:cs="Helvetica"/>
+          <w:color w:val="000000" w:themeColor="text1"/>
+        </w:rPr>
+        <w:t>artigo</w:t>
+      </w:r>
+      <w:proofErr w:type="gramEnd"/>
+      <w:r>
+        <w:rPr>
+          <w:rFonts w:asciiTheme="minorHAnsi" w:eastAsiaTheme="minorHAnsi" w:hAnsiTheme="minorHAnsi" w:cs="Helvetica"/>
+          <w:color w:val="000000" w:themeColor="text1"/>
+        </w:rPr>
+        <w:t xml:space="preserve"> de divulgação</w:t>
       </w:r>
       <w:r>
         <w:rPr>
@@ -3430,12 +3489,21 @@
           <w:color w:val="000000" w:themeColor="text1"/>
         </w:rPr>
       </w:pPr>
-      <w:r>
-        <w:rPr>
-          <w:rFonts w:asciiTheme="minorHAnsi" w:eastAsiaTheme="minorHAnsi" w:hAnsiTheme="minorHAnsi" w:cs="Helvetica"/>
-          <w:color w:val="000000" w:themeColor="text1"/>
-        </w:rPr>
-        <w:t xml:space="preserve">artigo de revisão: resume, analisa e discute trabalhos já publicados, revisões bibliográficas, etc. Esse artigo pode ser: anual ou periódico, </w:t>
+      <w:proofErr w:type="gramStart"/>
+      <w:r>
+        <w:rPr>
+          <w:rFonts w:asciiTheme="minorHAnsi" w:eastAsiaTheme="minorHAnsi" w:hAnsiTheme="minorHAnsi" w:cs="Helvetica"/>
+          <w:color w:val="000000" w:themeColor="text1"/>
+        </w:rPr>
+        <w:t>artigo</w:t>
+      </w:r>
+      <w:proofErr w:type="gramEnd"/>
+      <w:r>
+        <w:rPr>
+          <w:rFonts w:asciiTheme="minorHAnsi" w:eastAsiaTheme="minorHAnsi" w:hAnsiTheme="minorHAnsi" w:cs="Helvetica"/>
+          <w:color w:val="000000" w:themeColor="text1"/>
+        </w:rPr>
+        <w:t xml:space="preserve"> de revisão: resume, analisa e discute trabalhos já publicados, revisões bibliográficas, etc. Esse artigo pode ser: anual ou periódico, </w:t>
       </w:r>
       <w:r>
         <w:rPr>
@@ -3679,8 +3747,18 @@
           <w:b/>
           <w:color w:val="000000" w:themeColor="text1"/>
         </w:rPr>
-        <w:t xml:space="preserve"> um ataque Ransoware</w:t>
-      </w:r>
+        <w:t xml:space="preserve"> um ataque </w:t>
+      </w:r>
+      <w:proofErr w:type="spellStart"/>
+      <w:r>
+        <w:rPr>
+          <w:rFonts w:asciiTheme="minorHAnsi" w:hAnsiTheme="minorHAnsi"/>
+          <w:b/>
+          <w:color w:val="000000" w:themeColor="text1"/>
+        </w:rPr>
+        <w:t>Ransoware</w:t>
+      </w:r>
+      <w:proofErr w:type="spellEnd"/>
     </w:p>
     <w:p>
       <w:pPr>
@@ -3739,8 +3817,18 @@
           <w:b/>
           <w:color w:val="000000" w:themeColor="text1"/>
         </w:rPr>
-        <w:t>3.1 Estrutura de um ataque Ransoware</w:t>
-      </w:r>
+        <w:t xml:space="preserve">3.1 Estrutura de um ataque </w:t>
+      </w:r>
+      <w:proofErr w:type="spellStart"/>
+      <w:r>
+        <w:rPr>
+          <w:rFonts w:asciiTheme="minorHAnsi" w:eastAsiaTheme="minorHAnsi" w:hAnsiTheme="minorHAnsi" w:cs="Helvetica"/>
+          <w:b/>
+          <w:color w:val="000000" w:themeColor="text1"/>
+        </w:rPr>
+        <w:t>Ransoware</w:t>
+      </w:r>
+      <w:proofErr w:type="spellEnd"/>
     </w:p>
     <w:p>
       <w:pPr>
@@ -3759,7 +3847,23 @@
           <w:rFonts w:asciiTheme="minorHAnsi" w:eastAsiaTheme="minorHAnsi" w:hAnsiTheme="minorHAnsi" w:cs="TimesNewRomanPSMT"/>
           <w:color w:val="000000" w:themeColor="text1"/>
         </w:rPr>
-        <w:t>Para que seja devidamente tipificado como um ataque por Ransoware, os iten</w:t>
+        <w:t xml:space="preserve">Para que seja devidamente tipificado como um ataque por </w:t>
+      </w:r>
+      <w:proofErr w:type="spellStart"/>
+      <w:r>
+        <w:rPr>
+          <w:rFonts w:asciiTheme="minorHAnsi" w:eastAsiaTheme="minorHAnsi" w:hAnsiTheme="minorHAnsi" w:cs="TimesNewRomanPSMT"/>
+          <w:color w:val="000000" w:themeColor="text1"/>
+        </w:rPr>
+        <w:t>Ransoware</w:t>
+      </w:r>
+      <w:proofErr w:type="spellEnd"/>
+      <w:r>
+        <w:rPr>
+          <w:rFonts w:asciiTheme="minorHAnsi" w:eastAsiaTheme="minorHAnsi" w:hAnsiTheme="minorHAnsi" w:cs="TimesNewRomanPSMT"/>
+          <w:color w:val="000000" w:themeColor="text1"/>
+        </w:rPr>
+        <w:t>, os iten</w:t>
       </w:r>
       <w:r>
         <w:rPr>
@@ -3903,8 +4007,6 @@
       <w:r>
         <w:rPr>
           <w:rFonts w:asciiTheme="minorHAnsi" w:eastAsiaTheme="minorHAnsi" w:hAnsiTheme="minorHAnsi" w:cs="TimesNewRomanPSMT"/>
-          <w:b/>
-          <w:i/>
           <w:color w:val="000000" w:themeColor="text1"/>
         </w:rPr>
         <w:t>implantação</w:t>
@@ -3961,7 +4063,25 @@
           <w:color w:val="000000" w:themeColor="text1"/>
           <w:lang w:val="en-US"/>
         </w:rPr>
-        <w:t>Download automático de malware (Download drive-by);</w:t>
+        <w:t xml:space="preserve">Download </w:t>
+      </w:r>
+      <w:proofErr w:type="spellStart"/>
+      <w:r>
+        <w:rPr>
+          <w:rFonts w:asciiTheme="minorHAnsi" w:eastAsiaTheme="minorHAnsi" w:hAnsiTheme="minorHAnsi" w:cs="TimesNewRomanPSMT"/>
+          <w:color w:val="000000" w:themeColor="text1"/>
+          <w:lang w:val="en-US"/>
+        </w:rPr>
+        <w:t>automático</w:t>
+      </w:r>
+      <w:proofErr w:type="spellEnd"/>
+      <w:r>
+        <w:rPr>
+          <w:rFonts w:asciiTheme="minorHAnsi" w:eastAsiaTheme="minorHAnsi" w:hAnsiTheme="minorHAnsi" w:cs="TimesNewRomanPSMT"/>
+          <w:color w:val="000000" w:themeColor="text1"/>
+          <w:lang w:val="en-US"/>
+        </w:rPr>
+        <w:t xml:space="preserve"> de malware (Download drive-by);</w:t>
       </w:r>
     </w:p>
     <w:p>
@@ -3987,6 +4107,7 @@
         </w:rPr>
         <w:t>Campanhas maliciosas de e-mails (</w:t>
       </w:r>
+      <w:proofErr w:type="spellStart"/>
       <w:r>
         <w:rPr>
           <w:rFonts w:asciiTheme="minorHAnsi" w:eastAsiaTheme="minorHAnsi" w:hAnsiTheme="minorHAnsi" w:cs="TimesNewRomanPSMT"/>
@@ -4015,6 +4136,7 @@
         </w:rPr>
         <w:t>ing</w:t>
       </w:r>
+      <w:proofErr w:type="spellEnd"/>
       <w:r>
         <w:rPr>
           <w:rFonts w:asciiTheme="minorHAnsi" w:eastAsiaTheme="minorHAnsi" w:hAnsiTheme="minorHAnsi" w:cs="TimesNewRomanPSMT"/>
@@ -4076,8 +4198,6 @@
       <w:r>
         <w:rPr>
           <w:rFonts w:asciiTheme="minorHAnsi" w:eastAsiaTheme="minorHAnsi" w:hAnsiTheme="minorHAnsi" w:cs="TimesNewRomanPSMT"/>
-          <w:b/>
-          <w:i/>
           <w:color w:val="000000" w:themeColor="text1"/>
         </w:rPr>
         <w:t>instalação</w:t>
@@ -4087,7 +4207,23 @@
           <w:rFonts w:asciiTheme="minorHAnsi" w:eastAsiaTheme="minorHAnsi" w:hAnsiTheme="minorHAnsi" w:cs="TimesNewRomanPSMT"/>
           <w:color w:val="000000" w:themeColor="text1"/>
         </w:rPr>
-        <w:t xml:space="preserve"> propriamente do Ransoware. Nessa etapa, o código malicioso já atuará para tomar o comando e controle do sistema infectado.</w:t>
+        <w:t xml:space="preserve"> propriamente do </w:t>
+      </w:r>
+      <w:proofErr w:type="spellStart"/>
+      <w:r>
+        <w:rPr>
+          <w:rFonts w:asciiTheme="minorHAnsi" w:eastAsiaTheme="minorHAnsi" w:hAnsiTheme="minorHAnsi" w:cs="TimesNewRomanPSMT"/>
+          <w:color w:val="000000" w:themeColor="text1"/>
+        </w:rPr>
+        <w:t>Ransoware</w:t>
+      </w:r>
+      <w:proofErr w:type="spellEnd"/>
+      <w:r>
+        <w:rPr>
+          <w:rFonts w:asciiTheme="minorHAnsi" w:eastAsiaTheme="minorHAnsi" w:hAnsiTheme="minorHAnsi" w:cs="TimesNewRomanPSMT"/>
+          <w:color w:val="000000" w:themeColor="text1"/>
+        </w:rPr>
+        <w:t>. Nessa etapa, o código malicioso já atuará para tomar o comando e controle do sistema infectado.</w:t>
       </w:r>
     </w:p>
     <w:p>
@@ -4105,8 +4241,6 @@
       <w:r>
         <w:rPr>
           <w:rFonts w:asciiTheme="minorHAnsi" w:eastAsiaTheme="minorHAnsi" w:hAnsiTheme="minorHAnsi" w:cs="TimesNewRomanPSMT"/>
-          <w:b/>
-          <w:i/>
           <w:color w:val="000000" w:themeColor="text1"/>
         </w:rPr>
         <w:t>Comando e controle</w:t>
@@ -4134,8 +4268,6 @@
       <w:r>
         <w:rPr>
           <w:rFonts w:asciiTheme="minorHAnsi" w:eastAsiaTheme="minorHAnsi" w:hAnsiTheme="minorHAnsi" w:cs="TimesNewRomanPSMT"/>
-          <w:b/>
-          <w:i/>
           <w:color w:val="000000" w:themeColor="text1"/>
         </w:rPr>
         <w:t>Destruição</w:t>
@@ -4179,13 +4311,27 @@
           <w:rFonts w:asciiTheme="minorHAnsi" w:eastAsiaTheme="minorHAnsi" w:hAnsiTheme="minorHAnsi" w:cs="TimesNewRomanPSMT"/>
           <w:color w:val="000000" w:themeColor="text1"/>
         </w:rPr>
-        <w:t xml:space="preserve">Para que, de fato, um ataque seja considerado por Ransoware, a fase de </w:t>
-      </w:r>
-      <w:r>
-        <w:rPr>
-          <w:rFonts w:asciiTheme="minorHAnsi" w:eastAsiaTheme="minorHAnsi" w:hAnsiTheme="minorHAnsi" w:cs="TimesNewRomanPSMT"/>
-          <w:b/>
-          <w:i/>
+        <w:t xml:space="preserve">Para que, de fato, um ataque seja considerado por </w:t>
+      </w:r>
+      <w:proofErr w:type="spellStart"/>
+      <w:r>
+        <w:rPr>
+          <w:rFonts w:asciiTheme="minorHAnsi" w:eastAsiaTheme="minorHAnsi" w:hAnsiTheme="minorHAnsi" w:cs="TimesNewRomanPSMT"/>
+          <w:color w:val="000000" w:themeColor="text1"/>
+        </w:rPr>
+        <w:t>Ransoware</w:t>
+      </w:r>
+      <w:proofErr w:type="spellEnd"/>
+      <w:r>
+        <w:rPr>
+          <w:rFonts w:asciiTheme="minorHAnsi" w:eastAsiaTheme="minorHAnsi" w:hAnsiTheme="minorHAnsi" w:cs="TimesNewRomanPSMT"/>
+          <w:color w:val="000000" w:themeColor="text1"/>
+        </w:rPr>
+        <w:t xml:space="preserve">, a fase de </w:t>
+      </w:r>
+      <w:r>
+        <w:rPr>
+          <w:rFonts w:asciiTheme="minorHAnsi" w:eastAsiaTheme="minorHAnsi" w:hAnsiTheme="minorHAnsi" w:cs="TimesNewRomanPSMT"/>
           <w:color w:val="000000" w:themeColor="text1"/>
         </w:rPr>
         <w:t>extorsão</w:t>
@@ -4195,7 +4341,23 @@
           <w:rFonts w:asciiTheme="minorHAnsi" w:eastAsiaTheme="minorHAnsi" w:hAnsiTheme="minorHAnsi" w:cs="TimesNewRomanPSMT"/>
           <w:color w:val="000000" w:themeColor="text1"/>
         </w:rPr>
-        <w:t xml:space="preserve"> precisa estar presente, sendo nela a ocasião em que o usuário é avisado de que seu sistema foi sequestrado é que só será restabelecido mediante o pagamento de um resgate, geralmente em frações de bitcoins.</w:t>
+        <w:t xml:space="preserve"> precisa estar presente, sendo nela a ocasião em que o usuário é avisado de que seu sistema foi sequestrado é que só será restabelecido mediante o pagamento de um resgate, geralmente em frações de </w:t>
+      </w:r>
+      <w:proofErr w:type="spellStart"/>
+      <w:r>
+        <w:rPr>
+          <w:rFonts w:asciiTheme="minorHAnsi" w:eastAsiaTheme="minorHAnsi" w:hAnsiTheme="minorHAnsi" w:cs="TimesNewRomanPSMT"/>
+          <w:color w:val="000000" w:themeColor="text1"/>
+        </w:rPr>
+        <w:t>bitcoins</w:t>
+      </w:r>
+      <w:proofErr w:type="spellEnd"/>
+      <w:r>
+        <w:rPr>
+          <w:rFonts w:asciiTheme="minorHAnsi" w:eastAsiaTheme="minorHAnsi" w:hAnsiTheme="minorHAnsi" w:cs="TimesNewRomanPSMT"/>
+          <w:color w:val="000000" w:themeColor="text1"/>
+        </w:rPr>
+        <w:t>.</w:t>
       </w:r>
       <w:r>
         <w:rPr>
@@ -4264,7 +4426,23 @@
           <w:b/>
           <w:color w:val="000000" w:themeColor="text1"/>
         </w:rPr>
-        <w:t>3.2 Protegendo estações de trabalhos e servidores</w:t>
+        <w:t xml:space="preserve">3.2 </w:t>
+      </w:r>
+      <w:r>
+        <w:rPr>
+          <w:rFonts w:asciiTheme="minorHAnsi" w:eastAsiaTheme="minorHAnsi" w:hAnsiTheme="minorHAnsi" w:cs="Helvetica"/>
+          <w:b/>
+          <w:color w:val="000000" w:themeColor="text1"/>
+        </w:rPr>
+        <w:t>Protegendo estações de trabalho</w:t>
+      </w:r>
+      <w:r>
+        <w:rPr>
+          <w:rFonts w:asciiTheme="minorHAnsi" w:eastAsiaTheme="minorHAnsi" w:hAnsiTheme="minorHAnsi" w:cs="Helvetica"/>
+          <w:b/>
+          <w:color w:val="000000" w:themeColor="text1"/>
+        </w:rPr>
+        <w:t xml:space="preserve"> e servidores</w:t>
       </w:r>
     </w:p>
     <w:p>
@@ -4291,14 +4469,46 @@
           <w:rFonts w:asciiTheme="minorHAnsi" w:eastAsiaTheme="minorHAnsi" w:hAnsiTheme="minorHAnsi" w:cs="Helvetica"/>
           <w:color w:val="000000" w:themeColor="text1"/>
         </w:rPr>
-        <w:t>Sem não houver backups que possam restaurar os arquivos, ou vacinas no mercado para descriptografia, um ataque bem sucedido tende a ser devastador.</w:t>
-      </w:r>
-      <w:r>
-        <w:rPr>
-          <w:rFonts w:asciiTheme="minorHAnsi" w:eastAsiaTheme="minorHAnsi" w:hAnsiTheme="minorHAnsi" w:cs="Helvetica"/>
-          <w:color w:val="000000" w:themeColor="text1"/>
-        </w:rPr>
-        <w:t xml:space="preserve"> Por isso, buscar formas de não está vulnerável é primordial, principalmente devido à complexidade cada vez maior dos algoritmos por trás do malware do gênero.</w:t>
+        <w:t xml:space="preserve">Sem não houver backups que possam restaurar os arquivos, ou vacinas no mercado para </w:t>
+      </w:r>
+      <w:proofErr w:type="spellStart"/>
+      <w:r>
+        <w:rPr>
+          <w:rFonts w:asciiTheme="minorHAnsi" w:eastAsiaTheme="minorHAnsi" w:hAnsiTheme="minorHAnsi" w:cs="Helvetica"/>
+          <w:color w:val="000000" w:themeColor="text1"/>
+        </w:rPr>
+        <w:t>descriptografia</w:t>
+      </w:r>
+      <w:proofErr w:type="spellEnd"/>
+      <w:r>
+        <w:rPr>
+          <w:rFonts w:asciiTheme="minorHAnsi" w:eastAsiaTheme="minorHAnsi" w:hAnsiTheme="minorHAnsi" w:cs="Helvetica"/>
+          <w:color w:val="000000" w:themeColor="text1"/>
+        </w:rPr>
+        <w:t>, um ataque bem sucedido tende a ser devastador.</w:t>
+      </w:r>
+      <w:r>
+        <w:rPr>
+          <w:rFonts w:asciiTheme="minorHAnsi" w:eastAsiaTheme="minorHAnsi" w:hAnsiTheme="minorHAnsi" w:cs="Helvetica"/>
+          <w:color w:val="000000" w:themeColor="text1"/>
+        </w:rPr>
+        <w:t xml:space="preserve"> Por isso, buscar formas de não está vulnerável é primordial, principalmente devido à complexidade cada vez maior dos algoritmos por trás do </w:t>
+      </w:r>
+      <w:proofErr w:type="spellStart"/>
+      <w:r>
+        <w:rPr>
+          <w:rFonts w:asciiTheme="minorHAnsi" w:eastAsiaTheme="minorHAnsi" w:hAnsiTheme="minorHAnsi" w:cs="Helvetica"/>
+          <w:color w:val="000000" w:themeColor="text1"/>
+        </w:rPr>
+        <w:t>malware</w:t>
+      </w:r>
+      <w:proofErr w:type="spellEnd"/>
+      <w:r>
+        <w:rPr>
+          <w:rFonts w:asciiTheme="minorHAnsi" w:eastAsiaTheme="minorHAnsi" w:hAnsiTheme="minorHAnsi" w:cs="Helvetica"/>
+          <w:color w:val="000000" w:themeColor="text1"/>
+        </w:rPr>
+        <w:t xml:space="preserve"> do gênero.</w:t>
       </w:r>
     </w:p>
     <w:p>
@@ -4504,7 +4714,23 @@
           <w:rFonts w:asciiTheme="minorHAnsi" w:eastAsiaTheme="minorHAnsi" w:hAnsiTheme="minorHAnsi" w:cs="Helvetica"/>
           <w:color w:val="000000" w:themeColor="text1"/>
         </w:rPr>
-        <w:t xml:space="preserve"> Por isso, não se deve apenas confiar de que os destinatários têm os conhecimentos básicos de cibercrime, de que não abrirão mensagens duvidosas. É preciso o uso e apoio da tecnologia para que as caixas de entrada dos correios eletrônicos sejam </w:t>
+        <w:t xml:space="preserve"> Por isso, não se deve apenas confiar de que os destinatários têm os conhecimentos básicos de </w:t>
+      </w:r>
+      <w:proofErr w:type="spellStart"/>
+      <w:r>
+        <w:rPr>
+          <w:rFonts w:asciiTheme="minorHAnsi" w:eastAsiaTheme="minorHAnsi" w:hAnsiTheme="minorHAnsi" w:cs="Helvetica"/>
+          <w:color w:val="000000" w:themeColor="text1"/>
+        </w:rPr>
+        <w:t>cibercrime</w:t>
+      </w:r>
+      <w:proofErr w:type="spellEnd"/>
+      <w:r>
+        <w:rPr>
+          <w:rFonts w:asciiTheme="minorHAnsi" w:eastAsiaTheme="minorHAnsi" w:hAnsiTheme="minorHAnsi" w:cs="Helvetica"/>
+          <w:color w:val="000000" w:themeColor="text1"/>
+        </w:rPr>
+        <w:t xml:space="preserve">, de que não abrirão mensagens duvidosas. É preciso o uso e apoio da tecnologia para que as caixas de entrada dos correios eletrônicos sejam </w:t>
       </w:r>
       <w:r>
         <w:rPr>
@@ -4545,7 +4771,23 @@
           <w:rFonts w:asciiTheme="minorHAnsi" w:eastAsiaTheme="minorHAnsi" w:hAnsiTheme="minorHAnsi" w:cs="Helvetica"/>
           <w:color w:val="000000" w:themeColor="text1"/>
         </w:rPr>
-        <w:t xml:space="preserve">Outra prática que deve ser cuidadosamente deliberada, é o uso de drives compartilhados entre computadores em rede. A disseminação de um Ransoware entre os computadores </w:t>
+        <w:t xml:space="preserve">Outra prática que deve ser cuidadosamente deliberada, é o uso de drives compartilhados entre computadores em rede. A disseminação de um </w:t>
+      </w:r>
+      <w:proofErr w:type="spellStart"/>
+      <w:r>
+        <w:rPr>
+          <w:rFonts w:asciiTheme="minorHAnsi" w:eastAsiaTheme="minorHAnsi" w:hAnsiTheme="minorHAnsi" w:cs="Helvetica"/>
+          <w:color w:val="000000" w:themeColor="text1"/>
+        </w:rPr>
+        <w:t>Ransoware</w:t>
+      </w:r>
+      <w:proofErr w:type="spellEnd"/>
+      <w:r>
+        <w:rPr>
+          <w:rFonts w:asciiTheme="minorHAnsi" w:eastAsiaTheme="minorHAnsi" w:hAnsiTheme="minorHAnsi" w:cs="Helvetica"/>
+          <w:color w:val="000000" w:themeColor="text1"/>
+        </w:rPr>
+        <w:t xml:space="preserve"> entre os computadores </w:t>
       </w:r>
       <w:r>
         <w:rPr>
@@ -4586,7 +4828,23 @@
           <w:rFonts w:asciiTheme="minorHAnsi" w:eastAsiaTheme="minorHAnsi" w:hAnsiTheme="minorHAnsi" w:cs="Helvetica"/>
           <w:color w:val="000000" w:themeColor="text1"/>
         </w:rPr>
-        <w:t>O uso crescente de HMTL5 por muitas plataformas web deve ser um incentivo para eliminar plug-ins Adobe Flash nos browses, pois o Flash é mais um dos recursos preferidos para orquestrar ações de sequestro de dados, para posterior estelionato dos indefesos.</w:t>
+        <w:t xml:space="preserve">O uso crescente de HMTL5 por muitas plataformas web deve ser um incentivo para eliminar plug-ins Adobe Flash nos </w:t>
+      </w:r>
+      <w:proofErr w:type="spellStart"/>
+      <w:r>
+        <w:rPr>
+          <w:rFonts w:asciiTheme="minorHAnsi" w:eastAsiaTheme="minorHAnsi" w:hAnsiTheme="minorHAnsi" w:cs="Helvetica"/>
+          <w:color w:val="000000" w:themeColor="text1"/>
+        </w:rPr>
+        <w:t>browses</w:t>
+      </w:r>
+      <w:proofErr w:type="spellEnd"/>
+      <w:r>
+        <w:rPr>
+          <w:rFonts w:asciiTheme="minorHAnsi" w:eastAsiaTheme="minorHAnsi" w:hAnsiTheme="minorHAnsi" w:cs="Helvetica"/>
+          <w:color w:val="000000" w:themeColor="text1"/>
+        </w:rPr>
+        <w:t>, pois o Flash é mais um dos recursos preferidos para orquestrar ações de sequestro de dados, para posterior estelionato dos indefesos.</w:t>
       </w:r>
     </w:p>
     <w:p>
@@ -4606,7 +4864,39 @@
           <w:rFonts w:asciiTheme="minorHAnsi" w:eastAsiaTheme="minorHAnsi" w:hAnsiTheme="minorHAnsi" w:cs="Helvetica"/>
           <w:color w:val="000000" w:themeColor="text1"/>
         </w:rPr>
-        <w:t>Limitar os diretórios onde os arquivos possam ser executados é consenso. Proibindo, por exemplo, nos seguintes: \Download, \Temp, %AppData%\. Programas, por ventura, executados automaticamente em quaisquer destes devem receber atenção especial, pois são os caminhos padrão para downloads feitos diretamente pelo browser ou oriundos de outras aplicações.</w:t>
+        <w:t>Limitar os diretórios onde os arquivos possam ser executados é consenso. Proibindo, por exemplo, nos seguintes: \Download, \</w:t>
+      </w:r>
+      <w:proofErr w:type="spellStart"/>
+      <w:r>
+        <w:rPr>
+          <w:rFonts w:asciiTheme="minorHAnsi" w:eastAsiaTheme="minorHAnsi" w:hAnsiTheme="minorHAnsi" w:cs="Helvetica"/>
+          <w:color w:val="000000" w:themeColor="text1"/>
+        </w:rPr>
+        <w:t>Temp</w:t>
+      </w:r>
+      <w:proofErr w:type="spellEnd"/>
+      <w:r>
+        <w:rPr>
+          <w:rFonts w:asciiTheme="minorHAnsi" w:eastAsiaTheme="minorHAnsi" w:hAnsiTheme="minorHAnsi" w:cs="Helvetica"/>
+          <w:color w:val="000000" w:themeColor="text1"/>
+        </w:rPr>
+        <w:t>, %</w:t>
+      </w:r>
+      <w:proofErr w:type="spellStart"/>
+      <w:r>
+        <w:rPr>
+          <w:rFonts w:asciiTheme="minorHAnsi" w:eastAsiaTheme="minorHAnsi" w:hAnsiTheme="minorHAnsi" w:cs="Helvetica"/>
+          <w:color w:val="000000" w:themeColor="text1"/>
+        </w:rPr>
+        <w:t>AppData</w:t>
+      </w:r>
+      <w:proofErr w:type="spellEnd"/>
+      <w:r>
+        <w:rPr>
+          <w:rFonts w:asciiTheme="minorHAnsi" w:eastAsiaTheme="minorHAnsi" w:hAnsiTheme="minorHAnsi" w:cs="Helvetica"/>
+          <w:color w:val="000000" w:themeColor="text1"/>
+        </w:rPr>
+        <w:t>%\. Programas, por ventura, executados automaticamente em quaisquer destes devem receber atenção especial, pois são os caminhos padrão para downloads feitos diretamente pelo browser ou oriundos de outras aplicações.</w:t>
       </w:r>
     </w:p>
     <w:p>
@@ -4626,7 +4916,87 @@
           <w:rFonts w:asciiTheme="minorHAnsi" w:eastAsiaTheme="minorHAnsi" w:hAnsiTheme="minorHAnsi" w:cs="Helvetica"/>
           <w:color w:val="000000" w:themeColor="text1"/>
         </w:rPr>
-        <w:t>Impedir execução automática de PEs (Portable Executables, ou executáveis portáteis) através, por exemplo, do uso do software AppLocker (Windows 7 e no Windos Server 2008)</w:t>
+        <w:t xml:space="preserve">Impedir execução automática de </w:t>
+      </w:r>
+      <w:proofErr w:type="spellStart"/>
+      <w:r>
+        <w:rPr>
+          <w:rFonts w:asciiTheme="minorHAnsi" w:eastAsiaTheme="minorHAnsi" w:hAnsiTheme="minorHAnsi" w:cs="Helvetica"/>
+          <w:color w:val="000000" w:themeColor="text1"/>
+        </w:rPr>
+        <w:t>PEs</w:t>
+      </w:r>
+      <w:proofErr w:type="spellEnd"/>
+      <w:r>
+        <w:rPr>
+          <w:rFonts w:asciiTheme="minorHAnsi" w:eastAsiaTheme="minorHAnsi" w:hAnsiTheme="minorHAnsi" w:cs="Helvetica"/>
+          <w:color w:val="000000" w:themeColor="text1"/>
+        </w:rPr>
+        <w:t xml:space="preserve"> (</w:t>
+      </w:r>
+      <w:proofErr w:type="spellStart"/>
+      <w:r>
+        <w:rPr>
+          <w:rFonts w:asciiTheme="minorHAnsi" w:eastAsiaTheme="minorHAnsi" w:hAnsiTheme="minorHAnsi" w:cs="Helvetica"/>
+          <w:color w:val="000000" w:themeColor="text1"/>
+        </w:rPr>
+        <w:t>Portable</w:t>
+      </w:r>
+      <w:proofErr w:type="spellEnd"/>
+      <w:r>
+        <w:rPr>
+          <w:rFonts w:asciiTheme="minorHAnsi" w:eastAsiaTheme="minorHAnsi" w:hAnsiTheme="minorHAnsi" w:cs="Helvetica"/>
+          <w:color w:val="000000" w:themeColor="text1"/>
+        </w:rPr>
+        <w:t xml:space="preserve"> </w:t>
+      </w:r>
+      <w:proofErr w:type="spellStart"/>
+      <w:r>
+        <w:rPr>
+          <w:rFonts w:asciiTheme="minorHAnsi" w:eastAsiaTheme="minorHAnsi" w:hAnsiTheme="minorHAnsi" w:cs="Helvetica"/>
+          <w:color w:val="000000" w:themeColor="text1"/>
+        </w:rPr>
+        <w:t>Executables</w:t>
+      </w:r>
+      <w:proofErr w:type="spellEnd"/>
+      <w:r>
+        <w:rPr>
+          <w:rFonts w:asciiTheme="minorHAnsi" w:eastAsiaTheme="minorHAnsi" w:hAnsiTheme="minorHAnsi" w:cs="Helvetica"/>
+          <w:color w:val="000000" w:themeColor="text1"/>
+        </w:rPr>
+        <w:t xml:space="preserve">, ou executáveis portáteis) através, por exemplo, do uso do software </w:t>
+      </w:r>
+      <w:proofErr w:type="spellStart"/>
+      <w:r>
+        <w:rPr>
+          <w:rFonts w:asciiTheme="minorHAnsi" w:eastAsiaTheme="minorHAnsi" w:hAnsiTheme="minorHAnsi" w:cs="Helvetica"/>
+          <w:color w:val="000000" w:themeColor="text1"/>
+        </w:rPr>
+        <w:t>AppLocker</w:t>
+      </w:r>
+      <w:proofErr w:type="spellEnd"/>
+      <w:r>
+        <w:rPr>
+          <w:rFonts w:asciiTheme="minorHAnsi" w:eastAsiaTheme="minorHAnsi" w:hAnsiTheme="minorHAnsi" w:cs="Helvetica"/>
+          <w:color w:val="000000" w:themeColor="text1"/>
+        </w:rPr>
+        <w:t xml:space="preserve"> (Windows 7 e no </w:t>
+      </w:r>
+      <w:proofErr w:type="spellStart"/>
+      <w:r>
+        <w:rPr>
+          <w:rFonts w:asciiTheme="minorHAnsi" w:eastAsiaTheme="minorHAnsi" w:hAnsiTheme="minorHAnsi" w:cs="Helvetica"/>
+          <w:color w:val="000000" w:themeColor="text1"/>
+        </w:rPr>
+        <w:t>Windos</w:t>
+      </w:r>
+      <w:proofErr w:type="spellEnd"/>
+      <w:r>
+        <w:rPr>
+          <w:rFonts w:asciiTheme="minorHAnsi" w:eastAsiaTheme="minorHAnsi" w:hAnsiTheme="minorHAnsi" w:cs="Helvetica"/>
+          <w:color w:val="000000" w:themeColor="text1"/>
+        </w:rPr>
+        <w:t xml:space="preserve"> Server 2008)</w:t>
       </w:r>
       <w:r>
         <w:rPr>
@@ -4667,7 +5037,39 @@
           <w:rFonts w:asciiTheme="minorHAnsi" w:eastAsiaTheme="minorHAnsi" w:hAnsiTheme="minorHAnsi" w:cs="Helvetica"/>
           <w:color w:val="000000" w:themeColor="text1"/>
         </w:rPr>
-        <w:t xml:space="preserve"> com o uso de ferramentas tais como SentinelOne ou Carbon Black</w:t>
+        <w:t xml:space="preserve"> com o uso de ferramentas tais como </w:t>
+      </w:r>
+      <w:proofErr w:type="spellStart"/>
+      <w:r>
+        <w:rPr>
+          <w:rFonts w:asciiTheme="minorHAnsi" w:eastAsiaTheme="minorHAnsi" w:hAnsiTheme="minorHAnsi" w:cs="Helvetica"/>
+          <w:color w:val="000000" w:themeColor="text1"/>
+        </w:rPr>
+        <w:t>SentinelOne</w:t>
+      </w:r>
+      <w:proofErr w:type="spellEnd"/>
+      <w:r>
+        <w:rPr>
+          <w:rFonts w:asciiTheme="minorHAnsi" w:eastAsiaTheme="minorHAnsi" w:hAnsiTheme="minorHAnsi" w:cs="Helvetica"/>
+          <w:color w:val="000000" w:themeColor="text1"/>
+        </w:rPr>
+        <w:t xml:space="preserve"> ou </w:t>
+      </w:r>
+      <w:proofErr w:type="spellStart"/>
+      <w:r>
+        <w:rPr>
+          <w:rFonts w:asciiTheme="minorHAnsi" w:eastAsiaTheme="minorHAnsi" w:hAnsiTheme="minorHAnsi" w:cs="Helvetica"/>
+          <w:color w:val="000000" w:themeColor="text1"/>
+        </w:rPr>
+        <w:t>Carbon</w:t>
+      </w:r>
+      <w:proofErr w:type="spellEnd"/>
+      <w:r>
+        <w:rPr>
+          <w:rFonts w:asciiTheme="minorHAnsi" w:eastAsiaTheme="minorHAnsi" w:hAnsiTheme="minorHAnsi" w:cs="Helvetica"/>
+          <w:color w:val="000000" w:themeColor="text1"/>
+        </w:rPr>
+        <w:t xml:space="preserve"> Black</w:t>
       </w:r>
       <w:r>
         <w:rPr>
@@ -4694,7 +5096,71 @@
           <w:rFonts w:asciiTheme="minorHAnsi" w:eastAsiaTheme="minorHAnsi" w:hAnsiTheme="minorHAnsi" w:cs="Helvetica"/>
           <w:color w:val="000000" w:themeColor="text1"/>
         </w:rPr>
-        <w:t>Bloquear o acesso ao host C&amp;C (command-and-control, ou comando e controle), geralmente usando HTTP, na porta 80. Novamente, ferramentas como Carbon Black, Cylance, FireEye podem ajudar nessa atividade.</w:t>
+        <w:t>Bloquear o acesso ao host C&amp;C (</w:t>
+      </w:r>
+      <w:proofErr w:type="spellStart"/>
+      <w:r>
+        <w:rPr>
+          <w:rFonts w:asciiTheme="minorHAnsi" w:eastAsiaTheme="minorHAnsi" w:hAnsiTheme="minorHAnsi" w:cs="Helvetica"/>
+          <w:color w:val="000000" w:themeColor="text1"/>
+        </w:rPr>
+        <w:t>command-and-control</w:t>
+      </w:r>
+      <w:proofErr w:type="spellEnd"/>
+      <w:r>
+        <w:rPr>
+          <w:rFonts w:asciiTheme="minorHAnsi" w:eastAsiaTheme="minorHAnsi" w:hAnsiTheme="minorHAnsi" w:cs="Helvetica"/>
+          <w:color w:val="000000" w:themeColor="text1"/>
+        </w:rPr>
+        <w:t xml:space="preserve">, ou comando e controle), geralmente usando HTTP, na porta 80. Novamente, ferramentas como </w:t>
+      </w:r>
+      <w:proofErr w:type="spellStart"/>
+      <w:r>
+        <w:rPr>
+          <w:rFonts w:asciiTheme="minorHAnsi" w:eastAsiaTheme="minorHAnsi" w:hAnsiTheme="minorHAnsi" w:cs="Helvetica"/>
+          <w:color w:val="000000" w:themeColor="text1"/>
+        </w:rPr>
+        <w:t>Carbon</w:t>
+      </w:r>
+      <w:proofErr w:type="spellEnd"/>
+      <w:r>
+        <w:rPr>
+          <w:rFonts w:asciiTheme="minorHAnsi" w:eastAsiaTheme="minorHAnsi" w:hAnsiTheme="minorHAnsi" w:cs="Helvetica"/>
+          <w:color w:val="000000" w:themeColor="text1"/>
+        </w:rPr>
+        <w:t xml:space="preserve"> Black, </w:t>
+      </w:r>
+      <w:proofErr w:type="spellStart"/>
+      <w:r>
+        <w:rPr>
+          <w:rFonts w:asciiTheme="minorHAnsi" w:eastAsiaTheme="minorHAnsi" w:hAnsiTheme="minorHAnsi" w:cs="Helvetica"/>
+          <w:color w:val="000000" w:themeColor="text1"/>
+        </w:rPr>
+        <w:t>Cylance</w:t>
+      </w:r>
+      <w:proofErr w:type="spellEnd"/>
+      <w:r>
+        <w:rPr>
+          <w:rFonts w:asciiTheme="minorHAnsi" w:eastAsiaTheme="minorHAnsi" w:hAnsiTheme="minorHAnsi" w:cs="Helvetica"/>
+          <w:color w:val="000000" w:themeColor="text1"/>
+        </w:rPr>
+        <w:t xml:space="preserve">, </w:t>
+      </w:r>
+      <w:proofErr w:type="spellStart"/>
+      <w:r>
+        <w:rPr>
+          <w:rFonts w:asciiTheme="minorHAnsi" w:eastAsiaTheme="minorHAnsi" w:hAnsiTheme="minorHAnsi" w:cs="Helvetica"/>
+          <w:color w:val="000000" w:themeColor="text1"/>
+        </w:rPr>
+        <w:t>FireEye</w:t>
+      </w:r>
+      <w:proofErr w:type="spellEnd"/>
+      <w:r>
+        <w:rPr>
+          <w:rFonts w:asciiTheme="minorHAnsi" w:eastAsiaTheme="minorHAnsi" w:hAnsiTheme="minorHAnsi" w:cs="Helvetica"/>
+          <w:color w:val="000000" w:themeColor="text1"/>
+        </w:rPr>
+        <w:t xml:space="preserve"> podem ajudar nessa atividade.</w:t>
       </w:r>
     </w:p>
     <w:p>
@@ -4714,7 +5180,39 @@
           <w:rFonts w:asciiTheme="minorHAnsi" w:eastAsiaTheme="minorHAnsi" w:hAnsiTheme="minorHAnsi" w:cs="Helvetica"/>
           <w:color w:val="000000" w:themeColor="text1"/>
         </w:rPr>
-        <w:t>Muitos ransowares usam a API Crypto do Windows (crypt32.dll)</w:t>
+        <w:t xml:space="preserve">Muitos </w:t>
+      </w:r>
+      <w:proofErr w:type="spellStart"/>
+      <w:r>
+        <w:rPr>
+          <w:rFonts w:asciiTheme="minorHAnsi" w:eastAsiaTheme="minorHAnsi" w:hAnsiTheme="minorHAnsi" w:cs="Helvetica"/>
+          <w:color w:val="000000" w:themeColor="text1"/>
+        </w:rPr>
+        <w:t>ransowares</w:t>
+      </w:r>
+      <w:proofErr w:type="spellEnd"/>
+      <w:r>
+        <w:rPr>
+          <w:rFonts w:asciiTheme="minorHAnsi" w:eastAsiaTheme="minorHAnsi" w:hAnsiTheme="minorHAnsi" w:cs="Helvetica"/>
+          <w:color w:val="000000" w:themeColor="text1"/>
+        </w:rPr>
+        <w:t xml:space="preserve"> usam a API </w:t>
+      </w:r>
+      <w:proofErr w:type="spellStart"/>
+      <w:r>
+        <w:rPr>
+          <w:rFonts w:asciiTheme="minorHAnsi" w:eastAsiaTheme="minorHAnsi" w:hAnsiTheme="minorHAnsi" w:cs="Helvetica"/>
+          <w:color w:val="000000" w:themeColor="text1"/>
+        </w:rPr>
+        <w:t>Crypto</w:t>
+      </w:r>
+      <w:proofErr w:type="spellEnd"/>
+      <w:r>
+        <w:rPr>
+          <w:rFonts w:asciiTheme="minorHAnsi" w:eastAsiaTheme="minorHAnsi" w:hAnsiTheme="minorHAnsi" w:cs="Helvetica"/>
+          <w:color w:val="000000" w:themeColor="text1"/>
+        </w:rPr>
+        <w:t xml:space="preserve"> do Windows (crypt32.dll)</w:t>
       </w:r>
       <w:r>
         <w:rPr>
@@ -4735,14 +5233,30 @@
           <w:rFonts w:asciiTheme="minorHAnsi" w:eastAsiaTheme="minorHAnsi" w:hAnsiTheme="minorHAnsi" w:cs="Helvetica"/>
           <w:color w:val="000000" w:themeColor="text1"/>
         </w:rPr>
-        <w:t xml:space="preserve"> não confiável que chama a API C</w:t>
-      </w:r>
-      <w:r>
-        <w:rPr>
-          <w:rFonts w:asciiTheme="minorHAnsi" w:eastAsiaTheme="minorHAnsi" w:hAnsiTheme="minorHAnsi" w:cs="Helvetica"/>
-          <w:color w:val="000000" w:themeColor="text1"/>
-        </w:rPr>
-        <w:t>rypto um determinado número de vezes, caracterizando uma atitude suspeita. Esse valor iria variar para mais ou menos, conforme as experiências nos ataques.</w:t>
+        <w:t xml:space="preserve"> não confiável que chama a API </w:t>
+      </w:r>
+      <w:proofErr w:type="spellStart"/>
+      <w:r>
+        <w:rPr>
+          <w:rFonts w:asciiTheme="minorHAnsi" w:eastAsiaTheme="minorHAnsi" w:hAnsiTheme="minorHAnsi" w:cs="Helvetica"/>
+          <w:color w:val="000000" w:themeColor="text1"/>
+        </w:rPr>
+        <w:t>C</w:t>
+      </w:r>
+      <w:r>
+        <w:rPr>
+          <w:rFonts w:asciiTheme="minorHAnsi" w:eastAsiaTheme="minorHAnsi" w:hAnsiTheme="minorHAnsi" w:cs="Helvetica"/>
+          <w:color w:val="000000" w:themeColor="text1"/>
+        </w:rPr>
+        <w:t>rypto</w:t>
+      </w:r>
+      <w:proofErr w:type="spellEnd"/>
+      <w:r>
+        <w:rPr>
+          <w:rFonts w:asciiTheme="minorHAnsi" w:eastAsiaTheme="minorHAnsi" w:hAnsiTheme="minorHAnsi" w:cs="Helvetica"/>
+          <w:color w:val="000000" w:themeColor="text1"/>
+        </w:rPr>
+        <w:t xml:space="preserve"> um determinado número de vezes, caracterizando uma atitude suspeita. Esse valor iria variar para mais ou menos, conforme as experiências nos ataques.</w:t>
       </w:r>
       <w:r>
         <w:rPr>
@@ -4797,7 +5311,55 @@
           <w:rFonts w:asciiTheme="minorHAnsi" w:eastAsiaTheme="minorHAnsi" w:hAnsiTheme="minorHAnsi" w:cs="Helvetica"/>
           <w:color w:val="000000" w:themeColor="text1"/>
         </w:rPr>
-        <w:t xml:space="preserve"> Mais uma vez, buscar apoio tecnológico para automatizar e detalhar essas informações é imperioso. Existem muitos softwares com esse propósito. A saber, alguns: Corvil, TripWire, End-point management da Symantec.</w:t>
+        <w:t xml:space="preserve"> Mais uma vez, buscar apoio tecnológico para automatizar e detalhar essas informações é imperioso. Existem muitos softwares com esse propósito. A saber, alguns: </w:t>
+      </w:r>
+      <w:proofErr w:type="spellStart"/>
+      <w:r>
+        <w:rPr>
+          <w:rFonts w:asciiTheme="minorHAnsi" w:eastAsiaTheme="minorHAnsi" w:hAnsiTheme="minorHAnsi" w:cs="Helvetica"/>
+          <w:color w:val="000000" w:themeColor="text1"/>
+        </w:rPr>
+        <w:t>Corvil</w:t>
+      </w:r>
+      <w:proofErr w:type="spellEnd"/>
+      <w:r>
+        <w:rPr>
+          <w:rFonts w:asciiTheme="minorHAnsi" w:eastAsiaTheme="minorHAnsi" w:hAnsiTheme="minorHAnsi" w:cs="Helvetica"/>
+          <w:color w:val="000000" w:themeColor="text1"/>
+        </w:rPr>
+        <w:t xml:space="preserve">, </w:t>
+      </w:r>
+      <w:proofErr w:type="spellStart"/>
+      <w:r>
+        <w:rPr>
+          <w:rFonts w:asciiTheme="minorHAnsi" w:eastAsiaTheme="minorHAnsi" w:hAnsiTheme="minorHAnsi" w:cs="Helvetica"/>
+          <w:color w:val="000000" w:themeColor="text1"/>
+        </w:rPr>
+        <w:t>TripWire</w:t>
+      </w:r>
+      <w:proofErr w:type="spellEnd"/>
+      <w:r>
+        <w:rPr>
+          <w:rFonts w:asciiTheme="minorHAnsi" w:eastAsiaTheme="minorHAnsi" w:hAnsiTheme="minorHAnsi" w:cs="Helvetica"/>
+          <w:color w:val="000000" w:themeColor="text1"/>
+        </w:rPr>
+        <w:t xml:space="preserve">, </w:t>
+      </w:r>
+      <w:proofErr w:type="spellStart"/>
+      <w:r>
+        <w:rPr>
+          <w:rFonts w:asciiTheme="minorHAnsi" w:eastAsiaTheme="minorHAnsi" w:hAnsiTheme="minorHAnsi" w:cs="Helvetica"/>
+          <w:color w:val="000000" w:themeColor="text1"/>
+        </w:rPr>
+        <w:t>End</w:t>
+      </w:r>
+      <w:proofErr w:type="spellEnd"/>
+      <w:r>
+        <w:rPr>
+          <w:rFonts w:asciiTheme="minorHAnsi" w:eastAsiaTheme="minorHAnsi" w:hAnsiTheme="minorHAnsi" w:cs="Helvetica"/>
+          <w:color w:val="000000" w:themeColor="text1"/>
+        </w:rPr>
+        <w:t>-point management da Symantec.</w:t>
       </w:r>
       <w:r>
         <w:rPr>
@@ -4874,14 +5436,46 @@
           <w:rFonts w:asciiTheme="minorHAnsi" w:eastAsiaTheme="minorHAnsi" w:hAnsiTheme="minorHAnsi" w:cs="TimesNewRomanPSMT"/>
           <w:color w:val="000000" w:themeColor="text1"/>
         </w:rPr>
-        <w:t>Alguns Ran</w:t>
-      </w:r>
-      <w:r>
-        <w:rPr>
-          <w:rFonts w:asciiTheme="minorHAnsi" w:hAnsiTheme="minorHAnsi" w:cs="Lucida Sans Unicode"/>
-          <w:color w:val="000000" w:themeColor="text1"/>
-        </w:rPr>
-        <w:t>sowares mais modernos não necessitam mais de interação humana no processo de infecção, como as variantes mais recentes do WannaCry.</w:t>
+        <w:t xml:space="preserve">Alguns </w:t>
+      </w:r>
+      <w:proofErr w:type="spellStart"/>
+      <w:r>
+        <w:rPr>
+          <w:rFonts w:asciiTheme="minorHAnsi" w:eastAsiaTheme="minorHAnsi" w:hAnsiTheme="minorHAnsi" w:cs="TimesNewRomanPSMT"/>
+          <w:color w:val="000000" w:themeColor="text1"/>
+        </w:rPr>
+        <w:t>Ran</w:t>
+      </w:r>
+      <w:r>
+        <w:rPr>
+          <w:rFonts w:asciiTheme="minorHAnsi" w:hAnsiTheme="minorHAnsi" w:cs="Lucida Sans Unicode"/>
+          <w:color w:val="000000" w:themeColor="text1"/>
+        </w:rPr>
+        <w:t>sowares</w:t>
+      </w:r>
+      <w:proofErr w:type="spellEnd"/>
+      <w:r>
+        <w:rPr>
+          <w:rFonts w:asciiTheme="minorHAnsi" w:hAnsiTheme="minorHAnsi" w:cs="Lucida Sans Unicode"/>
+          <w:color w:val="000000" w:themeColor="text1"/>
+        </w:rPr>
+        <w:t xml:space="preserve"> mais modernos não necessitam mais de interação humana no processo de infecção, como as variantes mais recentes do </w:t>
+      </w:r>
+      <w:proofErr w:type="spellStart"/>
+      <w:r>
+        <w:rPr>
+          <w:rFonts w:asciiTheme="minorHAnsi" w:hAnsiTheme="minorHAnsi" w:cs="Lucida Sans Unicode"/>
+          <w:color w:val="000000" w:themeColor="text1"/>
+        </w:rPr>
+        <w:t>WannaCry</w:t>
+      </w:r>
+      <w:proofErr w:type="spellEnd"/>
+      <w:r>
+        <w:rPr>
+          <w:rFonts w:asciiTheme="minorHAnsi" w:hAnsiTheme="minorHAnsi" w:cs="Lucida Sans Unicode"/>
+          <w:color w:val="000000" w:themeColor="text1"/>
+        </w:rPr>
+        <w:t>.</w:t>
       </w:r>
       <w:r>
         <w:rPr>
@@ -5047,7 +5641,49 @@
         <w:rPr>
           <w:rFonts w:asciiTheme="minorHAnsi" w:eastAsiaTheme="minorHAnsi" w:hAnsiTheme="minorHAnsi" w:cs="TimesNewRomanPSMT"/>
         </w:rPr>
-        <w:t>Para estar à frente de possíveis ataques é necessário prever e analisar determinados comportamentos, bem como usar das informações que são compartilhadas por diversos instrumentos de combate aos crimes virtuais. Por exemplo, no contexto das redes de computadores, manter uma lista atualizada dos IPs e URLs mais comumente associados aos canais de comando e controle dos Ransowares é uma boa prática, pois esses dados podem ser usados para montar uma camada de proteç</w:t>
+        <w:t xml:space="preserve">Para estar à frente de possíveis ataques é necessário prever e analisar determinados comportamentos, bem como usar das informações que são compartilhadas por diversos instrumentos de combate aos crimes virtuais. Por exemplo, no contexto das redes de computadores, manter uma lista atualizada dos </w:t>
+      </w:r>
+      <w:proofErr w:type="spellStart"/>
+      <w:r>
+        <w:rPr>
+          <w:rFonts w:asciiTheme="minorHAnsi" w:eastAsiaTheme="minorHAnsi" w:hAnsiTheme="minorHAnsi" w:cs="TimesNewRomanPSMT"/>
+        </w:rPr>
+        <w:t>IPs</w:t>
+      </w:r>
+      <w:proofErr w:type="spellEnd"/>
+      <w:r>
+        <w:rPr>
+          <w:rFonts w:asciiTheme="minorHAnsi" w:eastAsiaTheme="minorHAnsi" w:hAnsiTheme="minorHAnsi" w:cs="TimesNewRomanPSMT"/>
+        </w:rPr>
+        <w:t xml:space="preserve"> e </w:t>
+      </w:r>
+      <w:proofErr w:type="spellStart"/>
+      <w:r>
+        <w:rPr>
+          <w:rFonts w:asciiTheme="minorHAnsi" w:eastAsiaTheme="minorHAnsi" w:hAnsiTheme="minorHAnsi" w:cs="TimesNewRomanPSMT"/>
+        </w:rPr>
+        <w:t>URLs</w:t>
+      </w:r>
+      <w:proofErr w:type="spellEnd"/>
+      <w:r>
+        <w:rPr>
+          <w:rFonts w:asciiTheme="minorHAnsi" w:eastAsiaTheme="minorHAnsi" w:hAnsiTheme="minorHAnsi" w:cs="TimesNewRomanPSMT"/>
+        </w:rPr>
+        <w:t xml:space="preserve"> mais comumente associados aos canais de comando e controle dos </w:t>
+      </w:r>
+      <w:proofErr w:type="spellStart"/>
+      <w:r>
+        <w:rPr>
+          <w:rFonts w:asciiTheme="minorHAnsi" w:eastAsiaTheme="minorHAnsi" w:hAnsiTheme="minorHAnsi" w:cs="TimesNewRomanPSMT"/>
+        </w:rPr>
+        <w:t>Ransowares</w:t>
+      </w:r>
+      <w:proofErr w:type="spellEnd"/>
+      <w:r>
+        <w:rPr>
+          <w:rFonts w:asciiTheme="minorHAnsi" w:eastAsiaTheme="minorHAnsi" w:hAnsiTheme="minorHAnsi" w:cs="TimesNewRomanPSMT"/>
+        </w:rPr>
+        <w:t xml:space="preserve"> é uma boa prática, pois esses dados podem ser usados para montar uma camada de proteç</w:t>
       </w:r>
       <w:r>
         <w:rPr>
@@ -5077,7 +5713,21 @@
         <w:rPr>
           <w:rFonts w:asciiTheme="minorHAnsi" w:eastAsiaTheme="minorHAnsi" w:hAnsiTheme="minorHAnsi" w:cs="TimesNewRomanPSMT"/>
         </w:rPr>
-        <w:t>Outra prática muito eficiente é monitorar execução de processos e acessos anômalos de usuários. Ou seja, se um determinado processo estiver sendo usado para copiar muitos arquivos fora de um horário estipulado para rodar uma rotina de backup, ou um determinado usuário de rede está acessando várias URLs duvidos</w:t>
+        <w:t xml:space="preserve">Outra prática muito eficiente é monitorar execução de processos e acessos anômalos de usuários. Ou seja, se um determinado processo estiver sendo usado para copiar muitos arquivos fora de um horário estipulado para rodar uma rotina de backup, ou um determinado usuário de rede está acessando várias </w:t>
+      </w:r>
+      <w:proofErr w:type="spellStart"/>
+      <w:r>
+        <w:rPr>
+          <w:rFonts w:asciiTheme="minorHAnsi" w:eastAsiaTheme="minorHAnsi" w:hAnsiTheme="minorHAnsi" w:cs="TimesNewRomanPSMT"/>
+        </w:rPr>
+        <w:t>URLs</w:t>
+      </w:r>
+      <w:proofErr w:type="spellEnd"/>
+      <w:r>
+        <w:rPr>
+          <w:rFonts w:asciiTheme="minorHAnsi" w:eastAsiaTheme="minorHAnsi" w:hAnsiTheme="minorHAnsi" w:cs="TimesNewRomanPSMT"/>
+        </w:rPr>
+        <w:t xml:space="preserve"> duvidos</w:t>
       </w:r>
       <w:r>
         <w:rPr>
@@ -5245,7 +5895,16 @@
           <w:color w:val="000000" w:themeColor="text1"/>
         </w:rPr>
         <w:tab/>
-        <w:t>Do tripé apresentado (proteção das estações de trabalho e servidores, proteção da força de trabalho e uso das fontes de inteligência), notório se faz pontuar a sinergia que deverá existir entre ferramentas, processos e pessoas. Ou seja, na ocorrência de um incidente típico, todas as forças precisam ser acionadas e trabalharem colaborativamente para conter a ameaça.</w:t>
+        <w:t>Do tripé apresentado (proteção das estações de trabalho e servidores, proteção da força de trabalho e uso das fontes de inteligência), notório se faz pontuar a sinergia que deverá existir entre ferramentas, processos e pessoas. Ou seja, na ocorrência de um incidente típico, todas as forças precisam ser acionadas e trabalharem colaborativamente</w:t>
+      </w:r>
+      <w:bookmarkStart w:id="0" w:name="_GoBack"/>
+      <w:bookmarkEnd w:id="0"/>
+      <w:r>
+        <w:rPr>
+          <w:rFonts w:asciiTheme="minorHAnsi" w:hAnsiTheme="minorHAnsi" w:cs="Lucida Sans Unicode"/>
+          <w:color w:val="000000" w:themeColor="text1"/>
+        </w:rPr>
+        <w:t xml:space="preserve"> para conter a ameaça.</w:t>
       </w:r>
       <w:r>
         <w:rPr>
@@ -5322,7 +5981,23 @@
           <w:rFonts w:asciiTheme="minorHAnsi" w:hAnsiTheme="minorHAnsi" w:cs="Lucida Sans Unicode"/>
           <w:color w:val="000000" w:themeColor="text1"/>
         </w:rPr>
-        <w:t xml:space="preserve">Conforme dito anteriormente, para uma maior eficácia de proteção contra os malwares de modo geral, contar com o apoio de um bom ferramental de softwares é obrigatório, pois os ataques estão cada vez mais sofisticados e a tecnologia de combate precisa acompanhar e, mais idealmente, estar </w:t>
+        <w:t xml:space="preserve">Conforme dito anteriormente, para uma maior eficácia de proteção contra os </w:t>
+      </w:r>
+      <w:proofErr w:type="spellStart"/>
+      <w:r>
+        <w:rPr>
+          <w:rFonts w:asciiTheme="minorHAnsi" w:hAnsiTheme="minorHAnsi" w:cs="Lucida Sans Unicode"/>
+          <w:color w:val="000000" w:themeColor="text1"/>
+        </w:rPr>
+        <w:t>malwares</w:t>
+      </w:r>
+      <w:proofErr w:type="spellEnd"/>
+      <w:r>
+        <w:rPr>
+          <w:rFonts w:asciiTheme="minorHAnsi" w:hAnsiTheme="minorHAnsi" w:cs="Lucida Sans Unicode"/>
+          <w:color w:val="000000" w:themeColor="text1"/>
+        </w:rPr>
+        <w:t xml:space="preserve"> de modo geral, contar com o apoio de um bom ferramental de softwares é obrigatório, pois os ataques estão cada vez mais sofisticados e a tecnologia de combate precisa acompanhar e, mais idealmente, estar </w:t>
       </w:r>
       <w:r>
         <w:rPr>
@@ -5349,7 +6024,23 @@
           <w:rFonts w:asciiTheme="minorHAnsi" w:hAnsiTheme="minorHAnsi" w:cs="Lucida Sans Unicode"/>
           <w:color w:val="000000" w:themeColor="text1"/>
         </w:rPr>
-        <w:t>O programa em questão já começa atuando naquela que hodiernamente é a principal maneira de invadir os computadores: campanhas de envio de e-mails nocivos. As mensagens contendo malwares são automaticamente detectadas e tratadas antes mesmo de chegaram a caixa de entrada das vítimas.</w:t>
+        <w:t xml:space="preserve">O programa em questão já começa atuando naquela que hodiernamente é a principal maneira de invadir os computadores: campanhas de envio de e-mails nocivos. As mensagens contendo </w:t>
+      </w:r>
+      <w:proofErr w:type="spellStart"/>
+      <w:r>
+        <w:rPr>
+          <w:rFonts w:asciiTheme="minorHAnsi" w:hAnsiTheme="minorHAnsi" w:cs="Lucida Sans Unicode"/>
+          <w:color w:val="000000" w:themeColor="text1"/>
+        </w:rPr>
+        <w:t>malwares</w:t>
+      </w:r>
+      <w:proofErr w:type="spellEnd"/>
+      <w:r>
+        <w:rPr>
+          <w:rFonts w:asciiTheme="minorHAnsi" w:hAnsiTheme="minorHAnsi" w:cs="Lucida Sans Unicode"/>
+          <w:color w:val="000000" w:themeColor="text1"/>
+        </w:rPr>
+        <w:t xml:space="preserve"> são automaticamente detectadas e tratadas antes mesmo de chegaram a caixa de entrada das vítimas.</w:t>
       </w:r>
     </w:p>
     <w:p>
@@ -5390,7 +6081,39 @@
           <w:rFonts w:asciiTheme="minorHAnsi" w:hAnsiTheme="minorHAnsi" w:cs="Lucida Sans Unicode"/>
           <w:color w:val="000000" w:themeColor="text1"/>
         </w:rPr>
-        <w:t>, ele possui um eficaz bloqueador de exploits, que como visto anteriormente, são necessários para que o processo de instalação de um ransoware, por exemplo, sej</w:t>
+        <w:t xml:space="preserve">, ele possui um eficaz bloqueador de </w:t>
+      </w:r>
+      <w:proofErr w:type="spellStart"/>
+      <w:r>
+        <w:rPr>
+          <w:rFonts w:asciiTheme="minorHAnsi" w:hAnsiTheme="minorHAnsi" w:cs="Lucida Sans Unicode"/>
+          <w:color w:val="000000" w:themeColor="text1"/>
+        </w:rPr>
+        <w:t>exploits</w:t>
+      </w:r>
+      <w:proofErr w:type="spellEnd"/>
+      <w:r>
+        <w:rPr>
+          <w:rFonts w:asciiTheme="minorHAnsi" w:hAnsiTheme="minorHAnsi" w:cs="Lucida Sans Unicode"/>
+          <w:color w:val="000000" w:themeColor="text1"/>
+        </w:rPr>
+        <w:t xml:space="preserve">, que como visto anteriormente, são necessários para que o processo de instalação de um </w:t>
+      </w:r>
+      <w:proofErr w:type="spellStart"/>
+      <w:r>
+        <w:rPr>
+          <w:rFonts w:asciiTheme="minorHAnsi" w:hAnsiTheme="minorHAnsi" w:cs="Lucida Sans Unicode"/>
+          <w:color w:val="000000" w:themeColor="text1"/>
+        </w:rPr>
+        <w:t>ransoware</w:t>
+      </w:r>
+      <w:proofErr w:type="spellEnd"/>
+      <w:r>
+        <w:rPr>
+          <w:rFonts w:asciiTheme="minorHAnsi" w:hAnsiTheme="minorHAnsi" w:cs="Lucida Sans Unicode"/>
+          <w:color w:val="000000" w:themeColor="text1"/>
+        </w:rPr>
+        <w:t>, por exemplo, sej</w:t>
       </w:r>
       <w:r>
         <w:rPr>
@@ -5438,14 +6161,46 @@
           <w:rFonts w:asciiTheme="minorHAnsi" w:hAnsiTheme="minorHAnsi" w:cs="Lucida Sans Unicode"/>
           <w:color w:val="000000" w:themeColor="text1"/>
         </w:rPr>
-        <w:t xml:space="preserve"> Essa análise é vital para identificar os cripto-ransowares antes que a criptografias dos arquivos comece.</w:t>
-      </w:r>
-      <w:r>
-        <w:rPr>
-          <w:rFonts w:asciiTheme="minorHAnsi" w:hAnsiTheme="minorHAnsi" w:cs="Lucida Sans Unicode"/>
-          <w:color w:val="000000" w:themeColor="text1"/>
-        </w:rPr>
-        <w:t xml:space="preserve"> Além de alimentar a base de dados da aplicação a cada nova modalidade de malware encontrada, contribuindo com os algoritmos de aprendizado de máquina da solução.</w:t>
+        <w:t xml:space="preserve"> Essa análise é vital para identificar os </w:t>
+      </w:r>
+      <w:proofErr w:type="spellStart"/>
+      <w:r>
+        <w:rPr>
+          <w:rFonts w:asciiTheme="minorHAnsi" w:hAnsiTheme="minorHAnsi" w:cs="Lucida Sans Unicode"/>
+          <w:color w:val="000000" w:themeColor="text1"/>
+        </w:rPr>
+        <w:t>cripto-ransowares</w:t>
+      </w:r>
+      <w:proofErr w:type="spellEnd"/>
+      <w:r>
+        <w:rPr>
+          <w:rFonts w:asciiTheme="minorHAnsi" w:hAnsiTheme="minorHAnsi" w:cs="Lucida Sans Unicode"/>
+          <w:color w:val="000000" w:themeColor="text1"/>
+        </w:rPr>
+        <w:t xml:space="preserve"> antes que a criptografias dos arquivos comece.</w:t>
+      </w:r>
+      <w:r>
+        <w:rPr>
+          <w:rFonts w:asciiTheme="minorHAnsi" w:hAnsiTheme="minorHAnsi" w:cs="Lucida Sans Unicode"/>
+          <w:color w:val="000000" w:themeColor="text1"/>
+        </w:rPr>
+        <w:t xml:space="preserve"> Além de alimentar a base de dados da aplicação a cada nova modalidade de </w:t>
+      </w:r>
+      <w:proofErr w:type="spellStart"/>
+      <w:r>
+        <w:rPr>
+          <w:rFonts w:asciiTheme="minorHAnsi" w:hAnsiTheme="minorHAnsi" w:cs="Lucida Sans Unicode"/>
+          <w:color w:val="000000" w:themeColor="text1"/>
+        </w:rPr>
+        <w:t>malware</w:t>
+      </w:r>
+      <w:proofErr w:type="spellEnd"/>
+      <w:r>
+        <w:rPr>
+          <w:rFonts w:asciiTheme="minorHAnsi" w:hAnsiTheme="minorHAnsi" w:cs="Lucida Sans Unicode"/>
+          <w:color w:val="000000" w:themeColor="text1"/>
+        </w:rPr>
+        <w:t xml:space="preserve"> encontrada, contribuindo com os algoritmos de aprendizado de máquina da solução.</w:t>
       </w:r>
     </w:p>
     <w:p>
@@ -5467,6 +6222,13 @@
         </w:rPr>
         <w:t>Como uma medida a mais de redundância e disponibilidade de informações cada vez mais os serviços em nuvem vêm sendo usados e essa interação também é alvo de ação por parte dos hackers. E o ESET também possui uma camada para blindar e dá segurança nas operações em nuvem.</w:t>
       </w:r>
+      <w:r>
+        <w:rPr>
+          <w:rFonts w:asciiTheme="minorHAnsi" w:hAnsiTheme="minorHAnsi" w:cs="Lucida Sans Unicode"/>
+          <w:color w:val="000000" w:themeColor="text1"/>
+        </w:rPr>
+        <w:t xml:space="preserve"> Os principais recursos da ferramenta serão elencados a seguir.</w:t>
+      </w:r>
     </w:p>
     <w:p>
       <w:pPr>
@@ -5476,23 +6238,62 @@
         <w:ind w:firstLine="709"/>
         <w:jc w:val="both"/>
         <w:rPr>
-          <w:rFonts w:asciiTheme="minorHAnsi" w:hAnsiTheme="minorHAnsi" w:cs="Lucida Sans Unicode"/>
-          <w:color w:val="000000" w:themeColor="text1"/>
-        </w:rPr>
-      </w:pPr>
-      <w:r>
-        <w:rPr>
-          <w:rFonts w:asciiTheme="minorHAnsi" w:hAnsiTheme="minorHAnsi" w:cs="Lucida Sans Unicode"/>
-          <w:color w:val="000000" w:themeColor="text1"/>
-        </w:rPr>
-        <w:t xml:space="preserve">A heurística comportamental da ferramenta é subdivida em basicamente três </w:t>
-      </w:r>
-      <w:r>
-        <w:rPr>
-          <w:rFonts w:asciiTheme="minorHAnsi" w:hAnsiTheme="minorHAnsi" w:cs="Lucida Sans Unicode"/>
-          <w:color w:val="000000" w:themeColor="text1"/>
-        </w:rPr>
-        <w:t>camadas: contínua, pré-exução e pós-execução.</w:t>
+          <w:rFonts w:asciiTheme="minorHAnsi" w:eastAsiaTheme="minorHAnsi" w:hAnsiTheme="minorHAnsi" w:cs="TimesNewRomanPSMT"/>
+          <w:color w:val="000000" w:themeColor="text1"/>
+        </w:rPr>
+      </w:pPr>
+      <w:r>
+        <w:rPr>
+          <w:rFonts w:asciiTheme="minorHAnsi" w:eastAsiaTheme="minorHAnsi" w:hAnsiTheme="minorHAnsi" w:cs="TimesNewRomanPSMT"/>
+          <w:color w:val="000000" w:themeColor="text1"/>
+        </w:rPr>
+        <w:t xml:space="preserve">Scanner UEFI </w:t>
+      </w:r>
+      <w:r>
+        <w:rPr>
+          <w:rFonts w:asciiTheme="minorHAnsi" w:eastAsiaTheme="minorHAnsi" w:hAnsiTheme="minorHAnsi" w:cs="TimesNewRomanPSMT"/>
+          <w:color w:val="000000" w:themeColor="text1"/>
+        </w:rPr>
+        <w:t>(</w:t>
+      </w:r>
+      <w:proofErr w:type="spellStart"/>
+      <w:r>
+        <w:rPr>
+          <w:rFonts w:asciiTheme="minorHAnsi" w:eastAsiaTheme="minorHAnsi" w:hAnsiTheme="minorHAnsi" w:cs="TimesNewRomanPSMT"/>
+          <w:color w:val="000000" w:themeColor="text1"/>
+        </w:rPr>
+        <w:t>Unified</w:t>
+      </w:r>
+      <w:proofErr w:type="spellEnd"/>
+      <w:r>
+        <w:rPr>
+          <w:rFonts w:asciiTheme="minorHAnsi" w:eastAsiaTheme="minorHAnsi" w:hAnsiTheme="minorHAnsi" w:cs="TimesNewRomanPSMT"/>
+          <w:color w:val="000000" w:themeColor="text1"/>
+        </w:rPr>
+        <w:t xml:space="preserve"> </w:t>
+      </w:r>
+      <w:proofErr w:type="spellStart"/>
+      <w:r>
+        <w:rPr>
+          <w:rFonts w:asciiTheme="minorHAnsi" w:eastAsiaTheme="minorHAnsi" w:hAnsiTheme="minorHAnsi" w:cs="TimesNewRomanPSMT"/>
+          <w:color w:val="000000" w:themeColor="text1"/>
+        </w:rPr>
+        <w:t>Extensible</w:t>
+      </w:r>
+      <w:proofErr w:type="spellEnd"/>
+      <w:r>
+        <w:rPr>
+          <w:rFonts w:asciiTheme="minorHAnsi" w:eastAsiaTheme="minorHAnsi" w:hAnsiTheme="minorHAnsi" w:cs="TimesNewRomanPSMT"/>
+          <w:color w:val="000000" w:themeColor="text1"/>
+        </w:rPr>
+        <w:t xml:space="preserve"> Firmware Interface, ou Interface de Firmware Extensível Unificada)</w:t>
+      </w:r>
+      <w:r>
+        <w:rPr>
+          <w:rFonts w:asciiTheme="minorHAnsi" w:eastAsiaTheme="minorHAnsi" w:hAnsiTheme="minorHAnsi" w:cs="TimesNewRomanPSMT"/>
+          <w:color w:val="000000" w:themeColor="text1"/>
+        </w:rPr>
+        <w:t>. Responsável por detectar componentes potencialmente maliciosos analisando as instruções que que são enviadas diretamente ao hardware da máquina.</w:t>
       </w:r>
     </w:p>
     <w:p>
@@ -5503,132 +6304,37 @@
         <w:ind w:firstLine="709"/>
         <w:jc w:val="both"/>
         <w:rPr>
-          <w:rFonts w:asciiTheme="minorHAnsi" w:hAnsiTheme="minorHAnsi" w:cs="Lucida Sans Unicode"/>
-          <w:color w:val="000000" w:themeColor="text1"/>
-        </w:rPr>
-      </w:pPr>
-      <w:r>
-        <w:rPr>
-          <w:rFonts w:asciiTheme="minorHAnsi" w:hAnsiTheme="minorHAnsi" w:cs="Lucida Sans Unicode"/>
-          <w:color w:val="000000" w:themeColor="text1"/>
-        </w:rPr>
-        <w:t>Contínua.</w:t>
-      </w:r>
-      <w:r>
-        <w:rPr>
-          <w:rFonts w:asciiTheme="minorHAnsi" w:hAnsiTheme="minorHAnsi" w:cs="Lucida Sans Unicode"/>
-          <w:color w:val="000000" w:themeColor="text1"/>
-        </w:rPr>
-        <w:t xml:space="preserve"> Camada que de proteção permanente.</w:t>
-      </w:r>
-      <w:r>
-        <w:rPr>
-          <w:rFonts w:asciiTheme="minorHAnsi" w:hAnsiTheme="minorHAnsi" w:cs="Lucida Sans Unicode"/>
-          <w:color w:val="000000" w:themeColor="text1"/>
-        </w:rPr>
-        <w:t xml:space="preserve"> Possui os seguintes recursos:</w:t>
-      </w:r>
-      <w:bookmarkStart w:id="0" w:name="_GoBack"/>
-      <w:bookmarkEnd w:id="0"/>
-    </w:p>
-    <w:p>
-      <w:pPr>
-        <w:pStyle w:val="PargrafodaLista"/>
-        <w:numPr>
-          <w:ilvl w:val="0"/>
-          <w:numId w:val="7"/>
-        </w:numPr>
-        <w:autoSpaceDE w:val="0"/>
-        <w:autoSpaceDN w:val="0"/>
-        <w:adjustRightInd w:val="0"/>
-        <w:jc w:val="both"/>
-        <w:rPr>
-          <w:rFonts w:asciiTheme="minorHAnsi" w:hAnsiTheme="minorHAnsi" w:cs="Lucida Sans Unicode"/>
-          <w:color w:val="000000" w:themeColor="text1"/>
-        </w:rPr>
-      </w:pPr>
-      <w:r>
-        <w:rPr>
-          <w:rFonts w:asciiTheme="minorHAnsi" w:hAnsiTheme="minorHAnsi" w:cs="Lucida Sans Unicode"/>
-          <w:color w:val="000000" w:themeColor="text1"/>
-        </w:rPr>
-        <w:t>BEHAVIORAL DETECTION AND BLOCKING – HIPS:</w:t>
-      </w:r>
-      <w:r>
-        <w:rPr>
-          <w:rFonts w:asciiTheme="minorHAnsi" w:hAnsiTheme="minorHAnsi" w:cs="Lucida Sans Unicode"/>
-          <w:color w:val="000000" w:themeColor="text1"/>
-        </w:rPr>
-        <w:t xml:space="preserve"> </w:t>
-      </w:r>
-      <w:r>
-        <w:rPr>
-          <w:rFonts w:asciiTheme="minorHAnsi" w:hAnsiTheme="minorHAnsi" w:cs="Lucida Sans Unicode"/>
-          <w:color w:val="000000" w:themeColor="text1"/>
-        </w:rPr>
-        <w:t>aqui rodam os algoritmos de análise de comportamento e bloqueio das tentativas de acesso fora da normalidade. Possui os seguintes recursos</w:t>
-      </w:r>
-      <w:r>
-        <w:rPr>
-          <w:rFonts w:asciiTheme="minorHAnsi" w:hAnsiTheme="minorHAnsi" w:cs="Lucida Sans Unicode"/>
+          <w:rFonts w:asciiTheme="minorHAnsi" w:eastAsiaTheme="minorHAnsi" w:hAnsiTheme="minorHAnsi" w:cs="TimesNewRomanPSMT"/>
+          <w:color w:val="000000" w:themeColor="text1"/>
+        </w:rPr>
+      </w:pPr>
+      <w:r>
+        <w:rPr>
+          <w:rFonts w:asciiTheme="minorHAnsi" w:eastAsiaTheme="minorHAnsi" w:hAnsiTheme="minorHAnsi" w:cs="TimesNewRomanPSMT"/>
+          <w:color w:val="000000" w:themeColor="text1"/>
+        </w:rPr>
+        <w:t xml:space="preserve">Detecções de DNA. É fato que existem diversas variantes e famílias de códigos maliciosos, porém, como se comportam, segue um padrão e mudá-lo parece não ser trivial. Por isso, os objetos são cuidadosamente </w:t>
+      </w:r>
+      <w:r>
+        <w:rPr>
+          <w:rFonts w:asciiTheme="minorHAnsi" w:eastAsiaTheme="minorHAnsi" w:hAnsiTheme="minorHAnsi" w:cs="TimesNewRomanPSMT"/>
+          <w:color w:val="000000" w:themeColor="text1"/>
+        </w:rPr>
+        <w:t>filtrados dentro dessa heurística e os enquadrados s</w:t>
+      </w:r>
+      <w:r>
+        <w:rPr>
+          <w:rFonts w:asciiTheme="minorHAnsi" w:eastAsiaTheme="minorHAnsi" w:hAnsiTheme="minorHAnsi" w:cs="TimesNewRomanPSMT"/>
+          <w:color w:val="000000" w:themeColor="text1"/>
+        </w:rPr>
+        <w:t>ão bloqueados</w:t>
+      </w:r>
+      <w:r>
+        <w:rPr>
+          <w:rFonts w:asciiTheme="minorHAnsi" w:eastAsiaTheme="minorHAnsi" w:hAnsiTheme="minorHAnsi" w:cs="TimesNewRomanPSMT"/>
           <w:color w:val="000000" w:themeColor="text1"/>
         </w:rPr>
         <w:t>.</w:t>
-      </w:r>
-      <w:r>
-        <w:rPr>
-          <w:rFonts w:asciiTheme="minorHAnsi" w:hAnsiTheme="minorHAnsi" w:cs="Lucida Sans Unicode"/>
-          <w:color w:val="000000" w:themeColor="text1"/>
-        </w:rPr>
-        <w:t xml:space="preserve"> </w:t>
-      </w:r>
-    </w:p>
-    <w:p>
-      <w:pPr>
-        <w:pStyle w:val="PargrafodaLista"/>
-        <w:numPr>
-          <w:ilvl w:val="0"/>
-          <w:numId w:val="6"/>
-        </w:numPr>
-        <w:autoSpaceDE w:val="0"/>
-        <w:autoSpaceDN w:val="0"/>
-        <w:adjustRightInd w:val="0"/>
-        <w:jc w:val="both"/>
-        <w:rPr>
-          <w:rFonts w:asciiTheme="minorHAnsi" w:hAnsiTheme="minorHAnsi" w:cs="Lucida Sans Unicode"/>
-          <w:color w:val="000000" w:themeColor="text1"/>
-        </w:rPr>
-      </w:pPr>
-      <w:r>
-        <w:rPr>
-          <w:rFonts w:asciiTheme="minorHAnsi" w:hAnsiTheme="minorHAnsi" w:cs="Lucida Sans Unicode"/>
-          <w:color w:val="000000" w:themeColor="text1"/>
-        </w:rPr>
-        <w:t>ESET LIVEGRID. É o cerne do antivírus, propriamente.</w:t>
-      </w:r>
-    </w:p>
-    <w:p>
-      <w:pPr>
-        <w:pStyle w:val="PargrafodaLista"/>
-        <w:numPr>
-          <w:ilvl w:val="0"/>
-          <w:numId w:val="6"/>
-        </w:numPr>
-        <w:autoSpaceDE w:val="0"/>
-        <w:autoSpaceDN w:val="0"/>
-        <w:adjustRightInd w:val="0"/>
-        <w:jc w:val="both"/>
-        <w:rPr>
-          <w:rFonts w:asciiTheme="minorHAnsi" w:eastAsiaTheme="minorHAnsi" w:hAnsiTheme="minorHAnsi" w:cs="TimesNewRomanPSMT"/>
-          <w:color w:val="000000" w:themeColor="text1"/>
-        </w:rPr>
-      </w:pPr>
-      <w:r>
-        <w:rPr>
-          <w:rFonts w:asciiTheme="minorHAnsi" w:hAnsiTheme="minorHAnsi" w:cs="Lucida Sans Unicode"/>
-          <w:color w:val="000000" w:themeColor="text1"/>
-        </w:rPr>
-        <w:t>Machine Learning. Máquina de aprendizado, que interage diretamente com as informações nativas da ferramenta e externas para aprender sobre novas modalidades de ataque. É a inteligência artificial do produto.</w:t>
       </w:r>
     </w:p>
     <w:p>
@@ -5643,60 +6349,34 @@
           <w:color w:val="000000" w:themeColor="text1"/>
         </w:rPr>
       </w:pPr>
-    </w:p>
-    <w:p>
-      <w:pPr>
-        <w:autoSpaceDE w:val="0"/>
-        <w:autoSpaceDN w:val="0"/>
-        <w:adjustRightInd w:val="0"/>
-        <w:jc w:val="both"/>
-        <w:rPr>
-          <w:rFonts w:asciiTheme="minorHAnsi" w:eastAsiaTheme="minorHAnsi" w:hAnsiTheme="minorHAnsi" w:cs="Helvetica"/>
-          <w:color w:val="000000" w:themeColor="text1"/>
-        </w:rPr>
-      </w:pPr>
-    </w:p>
-    <w:p>
-      <w:pPr>
-        <w:autoSpaceDE w:val="0"/>
-        <w:autoSpaceDN w:val="0"/>
-        <w:adjustRightInd w:val="0"/>
-        <w:jc w:val="both"/>
-        <w:rPr>
-          <w:rFonts w:asciiTheme="minorHAnsi" w:hAnsiTheme="minorHAnsi" w:cs="Lucida Sans Unicode"/>
-          <w:b/>
-          <w:color w:val="000000" w:themeColor="text1"/>
-        </w:rPr>
-      </w:pPr>
-      <w:r>
-        <w:rPr>
-          <w:rFonts w:asciiTheme="minorHAnsi" w:hAnsiTheme="minorHAnsi" w:cs="Lucida Sans Unicode"/>
-          <w:b/>
-          <w:color w:val="000000" w:themeColor="text1"/>
-        </w:rPr>
-        <w:t>3.6</w:t>
-      </w:r>
-      <w:r>
-        <w:rPr>
-          <w:rFonts w:asciiTheme="minorHAnsi" w:hAnsiTheme="minorHAnsi" w:cs="Lucida Sans Unicode"/>
-          <w:b/>
-          <w:color w:val="000000" w:themeColor="text1"/>
-        </w:rPr>
-        <w:t xml:space="preserve"> Plágio</w:t>
-      </w:r>
-    </w:p>
-    <w:p>
-      <w:pPr>
-        <w:autoSpaceDE w:val="0"/>
-        <w:autoSpaceDN w:val="0"/>
-        <w:adjustRightInd w:val="0"/>
-        <w:jc w:val="both"/>
-        <w:rPr>
-          <w:rFonts w:asciiTheme="minorHAnsi" w:hAnsiTheme="minorHAnsi" w:cs="Lucida Sans Unicode"/>
-          <w:b/>
-          <w:color w:val="000000" w:themeColor="text1"/>
-        </w:rPr>
-      </w:pPr>
+      <w:r>
+        <w:rPr>
+          <w:rFonts w:asciiTheme="minorHAnsi" w:eastAsiaTheme="minorHAnsi" w:hAnsiTheme="minorHAnsi" w:cs="TimesNewRomanPSMT"/>
+          <w:color w:val="000000" w:themeColor="text1"/>
+        </w:rPr>
+        <w:t>Aprendizado máquina.</w:t>
+      </w:r>
+      <w:r>
+        <w:rPr>
+          <w:rFonts w:asciiTheme="minorHAnsi" w:eastAsiaTheme="minorHAnsi" w:hAnsiTheme="minorHAnsi" w:cs="TimesNewRomanPSMT"/>
+          <w:color w:val="000000" w:themeColor="text1"/>
+        </w:rPr>
+        <w:t xml:space="preserve"> É a inteligência artificial da ferramenta. Busca um aprendizado profundo e de curto prazo. O principal objetivo é rotular o mais adequadamente as amostras em: limpa, potencialmente indesejada e </w:t>
+      </w:r>
+      <w:r>
+        <w:rPr>
+          <w:rFonts w:asciiTheme="minorHAnsi" w:eastAsiaTheme="minorHAnsi" w:hAnsiTheme="minorHAnsi" w:cs="TimesNewRomanPSMT"/>
+          <w:color w:val="000000" w:themeColor="text1"/>
+        </w:rPr>
+        <w:t>mal-intencionada</w:t>
+      </w:r>
+      <w:r>
+        <w:rPr>
+          <w:rFonts w:asciiTheme="minorHAnsi" w:eastAsiaTheme="minorHAnsi" w:hAnsiTheme="minorHAnsi" w:cs="TimesNewRomanPSMT"/>
+          <w:color w:val="000000" w:themeColor="text1"/>
+        </w:rPr>
+        <w:t>.</w:t>
+      </w:r>
     </w:p>
     <w:p>
       <w:pPr>
@@ -5706,6 +6386,540 @@
         <w:ind w:firstLine="709"/>
         <w:jc w:val="both"/>
         <w:rPr>
+          <w:rFonts w:asciiTheme="minorHAnsi" w:eastAsiaTheme="minorHAnsi" w:hAnsiTheme="minorHAnsi" w:cs="TimesNewRomanPSMT"/>
+          <w:color w:val="000000" w:themeColor="text1"/>
+        </w:rPr>
+      </w:pPr>
+      <w:r>
+        <w:rPr>
+          <w:rFonts w:asciiTheme="minorHAnsi" w:eastAsiaTheme="minorHAnsi" w:hAnsiTheme="minorHAnsi" w:cs="TimesNewRomanPSMT"/>
+          <w:color w:val="000000" w:themeColor="text1"/>
+        </w:rPr>
+        <w:t xml:space="preserve"> </w:t>
+      </w:r>
+      <w:r>
+        <w:rPr>
+          <w:rFonts w:asciiTheme="minorHAnsi" w:eastAsiaTheme="minorHAnsi" w:hAnsiTheme="minorHAnsi" w:cs="TimesNewRomanPSMT"/>
+          <w:color w:val="000000" w:themeColor="text1"/>
+        </w:rPr>
+        <w:t>Proteção da nuvem. Monitoramento de programas maliciosos através das interações com a nuvem da ESET.</w:t>
+      </w:r>
+    </w:p>
+    <w:p>
+      <w:pPr>
+        <w:autoSpaceDE w:val="0"/>
+        <w:autoSpaceDN w:val="0"/>
+        <w:adjustRightInd w:val="0"/>
+        <w:ind w:firstLine="709"/>
+        <w:jc w:val="both"/>
+        <w:rPr>
+          <w:rFonts w:asciiTheme="minorHAnsi" w:eastAsiaTheme="minorHAnsi" w:hAnsiTheme="minorHAnsi" w:cs="TimesNewRomanPSMT"/>
+          <w:color w:val="000000" w:themeColor="text1"/>
+        </w:rPr>
+      </w:pPr>
+      <w:r>
+        <w:rPr>
+          <w:rFonts w:asciiTheme="minorHAnsi" w:eastAsiaTheme="minorHAnsi" w:hAnsiTheme="minorHAnsi" w:cs="TimesNewRomanPSMT"/>
+          <w:color w:val="000000" w:themeColor="text1"/>
+        </w:rPr>
+        <w:t>Reputação e cache.</w:t>
+      </w:r>
+      <w:r>
+        <w:rPr>
+          <w:rFonts w:asciiTheme="minorHAnsi" w:eastAsiaTheme="minorHAnsi" w:hAnsiTheme="minorHAnsi" w:cs="TimesNewRomanPSMT"/>
+          <w:color w:val="000000" w:themeColor="text1"/>
+        </w:rPr>
+        <w:t xml:space="preserve"> Verificação em cache usando as listas de permissões, agilizando e maximizando</w:t>
+      </w:r>
+      <w:r>
+        <w:rPr>
+          <w:rFonts w:asciiTheme="minorHAnsi" w:eastAsiaTheme="minorHAnsi" w:hAnsiTheme="minorHAnsi" w:cs="TimesNewRomanPSMT"/>
+          <w:color w:val="000000" w:themeColor="text1"/>
+        </w:rPr>
+        <w:t xml:space="preserve"> e otimizando</w:t>
+      </w:r>
+      <w:r>
+        <w:rPr>
+          <w:rFonts w:asciiTheme="minorHAnsi" w:eastAsiaTheme="minorHAnsi" w:hAnsiTheme="minorHAnsi" w:cs="TimesNewRomanPSMT"/>
+          <w:color w:val="000000" w:themeColor="text1"/>
+        </w:rPr>
+        <w:t xml:space="preserve"> o processo de varredura.</w:t>
+      </w:r>
+      <w:r>
+        <w:rPr>
+          <w:rFonts w:asciiTheme="minorHAnsi" w:eastAsiaTheme="minorHAnsi" w:hAnsiTheme="minorHAnsi" w:cs="TimesNewRomanPSMT"/>
+          <w:color w:val="000000" w:themeColor="text1"/>
+        </w:rPr>
+        <w:t xml:space="preserve"> Essa caraterística também é usada para comunicaç</w:t>
+      </w:r>
+      <w:r>
+        <w:rPr>
+          <w:rFonts w:asciiTheme="minorHAnsi" w:eastAsiaTheme="minorHAnsi" w:hAnsiTheme="minorHAnsi" w:cs="TimesNewRomanPSMT"/>
+          <w:color w:val="000000" w:themeColor="text1"/>
+        </w:rPr>
+        <w:t>ão da inteligência entre o</w:t>
+      </w:r>
+      <w:r>
+        <w:rPr>
+          <w:rFonts w:asciiTheme="minorHAnsi" w:eastAsiaTheme="minorHAnsi" w:hAnsiTheme="minorHAnsi" w:cs="TimesNewRomanPSMT"/>
+          <w:color w:val="000000" w:themeColor="text1"/>
+        </w:rPr>
+        <w:t>s clientes do software</w:t>
+      </w:r>
+      <w:r>
+        <w:rPr>
+          <w:rFonts w:asciiTheme="minorHAnsi" w:eastAsiaTheme="minorHAnsi" w:hAnsiTheme="minorHAnsi" w:cs="TimesNewRomanPSMT"/>
+          <w:color w:val="000000" w:themeColor="text1"/>
+        </w:rPr>
+        <w:t>.</w:t>
+      </w:r>
+    </w:p>
+    <w:p>
+      <w:pPr>
+        <w:autoSpaceDE w:val="0"/>
+        <w:autoSpaceDN w:val="0"/>
+        <w:adjustRightInd w:val="0"/>
+        <w:ind w:firstLine="709"/>
+        <w:jc w:val="both"/>
+        <w:rPr>
+          <w:rFonts w:asciiTheme="minorHAnsi" w:eastAsiaTheme="minorHAnsi" w:hAnsiTheme="minorHAnsi" w:cs="TimesNewRomanPSMT"/>
+          <w:color w:val="000000" w:themeColor="text1"/>
+        </w:rPr>
+      </w:pPr>
+      <w:r>
+        <w:rPr>
+          <w:rFonts w:asciiTheme="minorHAnsi" w:eastAsiaTheme="minorHAnsi" w:hAnsiTheme="minorHAnsi" w:cs="TimesNewRomanPSMT"/>
+          <w:color w:val="000000" w:themeColor="text1"/>
+        </w:rPr>
+        <w:t xml:space="preserve">Detecção comportamental e bloqueio. É o sistema de prevenção de intrusões, propriamente. Trabalha com parametrização dos comportamentos suspeitos. Todos os </w:t>
+      </w:r>
+      <w:r>
+        <w:rPr>
+          <w:rFonts w:asciiTheme="minorHAnsi" w:eastAsiaTheme="minorHAnsi" w:hAnsiTheme="minorHAnsi" w:cs="TimesNewRomanPSMT"/>
+          <w:color w:val="000000" w:themeColor="text1"/>
+        </w:rPr>
+        <w:lastRenderedPageBreak/>
+        <w:t>programas ou processos que estejam nas regras definidas são inabilitados antes que se tornem prejudiciais de fato.</w:t>
+      </w:r>
+    </w:p>
+    <w:p>
+      <w:pPr>
+        <w:autoSpaceDE w:val="0"/>
+        <w:autoSpaceDN w:val="0"/>
+        <w:adjustRightInd w:val="0"/>
+        <w:ind w:firstLine="709"/>
+        <w:jc w:val="both"/>
+        <w:rPr>
+          <w:rFonts w:asciiTheme="minorHAnsi" w:eastAsiaTheme="minorHAnsi" w:hAnsiTheme="minorHAnsi" w:cs="TimesNewRomanPSMT"/>
+          <w:color w:val="000000" w:themeColor="text1"/>
+        </w:rPr>
+      </w:pPr>
+      <w:proofErr w:type="spellStart"/>
+      <w:r>
+        <w:rPr>
+          <w:rFonts w:asciiTheme="minorHAnsi" w:eastAsiaTheme="minorHAnsi" w:hAnsiTheme="minorHAnsi" w:cs="TimesNewRomanPSMT"/>
+          <w:color w:val="000000" w:themeColor="text1"/>
+        </w:rPr>
+        <w:t>Sandbox</w:t>
+      </w:r>
+      <w:proofErr w:type="spellEnd"/>
+      <w:r>
+        <w:rPr>
+          <w:rFonts w:asciiTheme="minorHAnsi" w:eastAsiaTheme="minorHAnsi" w:hAnsiTheme="minorHAnsi" w:cs="TimesNewRomanPSMT"/>
+          <w:color w:val="000000" w:themeColor="text1"/>
+        </w:rPr>
+        <w:t xml:space="preserve">. É um ambiente de simulação para execução de arquivos suspeitos, ou seja, </w:t>
+      </w:r>
+      <w:r>
+        <w:rPr>
+          <w:rFonts w:asciiTheme="minorHAnsi" w:eastAsiaTheme="minorHAnsi" w:hAnsiTheme="minorHAnsi" w:cs="TimesNewRomanPSMT"/>
+          <w:color w:val="000000" w:themeColor="text1"/>
+        </w:rPr>
+        <w:t>é um local seguro e usado</w:t>
+      </w:r>
+      <w:r>
+        <w:rPr>
+          <w:rFonts w:asciiTheme="minorHAnsi" w:eastAsiaTheme="minorHAnsi" w:hAnsiTheme="minorHAnsi" w:cs="TimesNewRomanPSMT"/>
+          <w:color w:val="000000" w:themeColor="text1"/>
+        </w:rPr>
+        <w:t xml:space="preserve"> para identificar o real comportamento dos objetos, reduzindo as falhas de detecção.</w:t>
+      </w:r>
+    </w:p>
+    <w:p>
+      <w:pPr>
+        <w:autoSpaceDE w:val="0"/>
+        <w:autoSpaceDN w:val="0"/>
+        <w:adjustRightInd w:val="0"/>
+        <w:ind w:firstLine="709"/>
+        <w:jc w:val="both"/>
+        <w:rPr>
+          <w:rFonts w:asciiTheme="minorHAnsi" w:eastAsiaTheme="minorHAnsi" w:hAnsiTheme="minorHAnsi" w:cs="TimesNewRomanPSMT"/>
+          <w:color w:val="000000" w:themeColor="text1"/>
+        </w:rPr>
+      </w:pPr>
+      <w:r>
+        <w:rPr>
+          <w:rFonts w:asciiTheme="minorHAnsi" w:eastAsiaTheme="minorHAnsi" w:hAnsiTheme="minorHAnsi" w:cs="TimesNewRomanPSMT"/>
+          <w:color w:val="000000" w:themeColor="text1"/>
+        </w:rPr>
+        <w:t>Scanner de memória avançada.</w:t>
+      </w:r>
+      <w:r>
+        <w:rPr>
+          <w:rFonts w:asciiTheme="minorHAnsi" w:eastAsiaTheme="minorHAnsi" w:hAnsiTheme="minorHAnsi" w:cs="TimesNewRomanPSMT"/>
+          <w:color w:val="000000" w:themeColor="text1"/>
+        </w:rPr>
+        <w:t xml:space="preserve"> Qualquer atividade que levante suspeita ao usar a memória de um sistema, principalmente se estiverem usando criptografia, são capturadas assim que decodificam a memória.</w:t>
+      </w:r>
+    </w:p>
+    <w:p>
+      <w:pPr>
+        <w:autoSpaceDE w:val="0"/>
+        <w:autoSpaceDN w:val="0"/>
+        <w:adjustRightInd w:val="0"/>
+        <w:ind w:firstLine="709"/>
+        <w:jc w:val="both"/>
+        <w:rPr>
+          <w:rFonts w:asciiTheme="minorHAnsi" w:eastAsiaTheme="minorHAnsi" w:hAnsiTheme="minorHAnsi" w:cs="TimesNewRomanPSMT"/>
+          <w:color w:val="000000" w:themeColor="text1"/>
+        </w:rPr>
+      </w:pPr>
+      <w:r>
+        <w:rPr>
+          <w:rFonts w:asciiTheme="minorHAnsi" w:eastAsiaTheme="minorHAnsi" w:hAnsiTheme="minorHAnsi" w:cs="TimesNewRomanPSMT"/>
+          <w:color w:val="000000" w:themeColor="text1"/>
+        </w:rPr>
+        <w:t xml:space="preserve">Bloqueador de </w:t>
+      </w:r>
+      <w:proofErr w:type="spellStart"/>
+      <w:r>
+        <w:rPr>
+          <w:rFonts w:asciiTheme="minorHAnsi" w:eastAsiaTheme="minorHAnsi" w:hAnsiTheme="minorHAnsi" w:cs="TimesNewRomanPSMT"/>
+          <w:color w:val="000000" w:themeColor="text1"/>
+        </w:rPr>
+        <w:t>exploit</w:t>
+      </w:r>
+      <w:r>
+        <w:rPr>
+          <w:rFonts w:asciiTheme="minorHAnsi" w:eastAsiaTheme="minorHAnsi" w:hAnsiTheme="minorHAnsi" w:cs="TimesNewRomanPSMT"/>
+          <w:color w:val="000000" w:themeColor="text1"/>
+        </w:rPr>
+        <w:t>s</w:t>
+      </w:r>
+      <w:proofErr w:type="spellEnd"/>
+      <w:r>
+        <w:rPr>
+          <w:rFonts w:asciiTheme="minorHAnsi" w:eastAsiaTheme="minorHAnsi" w:hAnsiTheme="minorHAnsi" w:cs="TimesNewRomanPSMT"/>
+          <w:color w:val="000000" w:themeColor="text1"/>
+        </w:rPr>
+        <w:t>.</w:t>
+      </w:r>
+      <w:r>
+        <w:rPr>
+          <w:rFonts w:asciiTheme="minorHAnsi" w:eastAsiaTheme="minorHAnsi" w:hAnsiTheme="minorHAnsi" w:cs="TimesNewRomanPSMT"/>
+          <w:color w:val="000000" w:themeColor="text1"/>
+        </w:rPr>
+        <w:t xml:space="preserve"> Os </w:t>
+      </w:r>
+      <w:proofErr w:type="spellStart"/>
+      <w:r>
+        <w:rPr>
+          <w:rFonts w:asciiTheme="minorHAnsi" w:eastAsiaTheme="minorHAnsi" w:hAnsiTheme="minorHAnsi" w:cs="TimesNewRomanPSMT"/>
+          <w:color w:val="000000" w:themeColor="text1"/>
+        </w:rPr>
+        <w:t>exploits</w:t>
+      </w:r>
+      <w:proofErr w:type="spellEnd"/>
+      <w:r>
+        <w:rPr>
+          <w:rFonts w:asciiTheme="minorHAnsi" w:eastAsiaTheme="minorHAnsi" w:hAnsiTheme="minorHAnsi" w:cs="TimesNewRomanPSMT"/>
+          <w:color w:val="000000" w:themeColor="text1"/>
+        </w:rPr>
+        <w:t xml:space="preserve"> são programas usados para </w:t>
+      </w:r>
+      <w:r>
+        <w:rPr>
+          <w:rFonts w:asciiTheme="minorHAnsi" w:eastAsiaTheme="minorHAnsi" w:hAnsiTheme="minorHAnsi" w:cs="TimesNewRomanPSMT"/>
+          <w:color w:val="000000" w:themeColor="text1"/>
+        </w:rPr>
+        <w:t>explorar as vulnerabilidades</w:t>
+      </w:r>
+      <w:r>
+        <w:rPr>
+          <w:rFonts w:asciiTheme="minorHAnsi" w:eastAsiaTheme="minorHAnsi" w:hAnsiTheme="minorHAnsi" w:cs="TimesNewRomanPSMT"/>
+          <w:color w:val="000000" w:themeColor="text1"/>
+        </w:rPr>
+        <w:t>. Mais uma vez os comportamentos suspeitos são rigorosamente analisados e as ameaças bloqueadas imediatamente.</w:t>
+      </w:r>
+    </w:p>
+    <w:p>
+      <w:pPr>
+        <w:autoSpaceDE w:val="0"/>
+        <w:autoSpaceDN w:val="0"/>
+        <w:adjustRightInd w:val="0"/>
+        <w:ind w:firstLine="709"/>
+        <w:jc w:val="both"/>
+        <w:rPr>
+          <w:rFonts w:asciiTheme="minorHAnsi" w:eastAsiaTheme="minorHAnsi" w:hAnsiTheme="minorHAnsi" w:cs="TimesNewRomanPSMT"/>
+          <w:color w:val="000000" w:themeColor="text1"/>
+        </w:rPr>
+      </w:pPr>
+      <w:r>
+        <w:rPr>
+          <w:rFonts w:asciiTheme="minorHAnsi" w:eastAsiaTheme="minorHAnsi" w:hAnsiTheme="minorHAnsi" w:cs="TimesNewRomanPSMT"/>
+          <w:color w:val="000000" w:themeColor="text1"/>
+        </w:rPr>
+        <w:t xml:space="preserve">Escudo </w:t>
+      </w:r>
+      <w:proofErr w:type="spellStart"/>
+      <w:r>
+        <w:rPr>
+          <w:rFonts w:asciiTheme="minorHAnsi" w:eastAsiaTheme="minorHAnsi" w:hAnsiTheme="minorHAnsi" w:cs="TimesNewRomanPSMT"/>
+          <w:color w:val="000000" w:themeColor="text1"/>
+        </w:rPr>
+        <w:t>ransoware</w:t>
+      </w:r>
+      <w:proofErr w:type="spellEnd"/>
+      <w:r>
+        <w:rPr>
+          <w:rFonts w:asciiTheme="minorHAnsi" w:eastAsiaTheme="minorHAnsi" w:hAnsiTheme="minorHAnsi" w:cs="TimesNewRomanPSMT"/>
+          <w:color w:val="000000" w:themeColor="text1"/>
+        </w:rPr>
+        <w:t>.</w:t>
+      </w:r>
+      <w:r>
+        <w:rPr>
+          <w:rFonts w:asciiTheme="minorHAnsi" w:eastAsiaTheme="minorHAnsi" w:hAnsiTheme="minorHAnsi" w:cs="TimesNewRomanPSMT"/>
+          <w:color w:val="000000" w:themeColor="text1"/>
+        </w:rPr>
+        <w:t xml:space="preserve"> Camada de proteção e reputação que analisa qualquer programa ou processo que se assemelha ao modos operandi de um </w:t>
+      </w:r>
+      <w:proofErr w:type="spellStart"/>
+      <w:r>
+        <w:rPr>
+          <w:rFonts w:asciiTheme="minorHAnsi" w:eastAsiaTheme="minorHAnsi" w:hAnsiTheme="minorHAnsi" w:cs="TimesNewRomanPSMT"/>
+          <w:color w:val="000000" w:themeColor="text1"/>
+        </w:rPr>
+        <w:t>ransoware</w:t>
+      </w:r>
+      <w:proofErr w:type="spellEnd"/>
+      <w:r>
+        <w:rPr>
+          <w:rFonts w:asciiTheme="minorHAnsi" w:eastAsiaTheme="minorHAnsi" w:hAnsiTheme="minorHAnsi" w:cs="TimesNewRomanPSMT"/>
+          <w:color w:val="000000" w:themeColor="text1"/>
+        </w:rPr>
+        <w:t>, bloqueando todas as ameaças imediatamente.</w:t>
+      </w:r>
+    </w:p>
+    <w:p>
+      <w:pPr>
+        <w:autoSpaceDE w:val="0"/>
+        <w:autoSpaceDN w:val="0"/>
+        <w:adjustRightInd w:val="0"/>
+        <w:ind w:firstLine="709"/>
+        <w:jc w:val="both"/>
+        <w:rPr>
+          <w:rFonts w:asciiTheme="minorHAnsi" w:eastAsiaTheme="minorHAnsi" w:hAnsiTheme="minorHAnsi" w:cs="TimesNewRomanPSMT"/>
+          <w:color w:val="000000" w:themeColor="text1"/>
+        </w:rPr>
+      </w:pPr>
+      <w:r>
+        <w:rPr>
+          <w:rFonts w:asciiTheme="minorHAnsi" w:eastAsiaTheme="minorHAnsi" w:hAnsiTheme="minorHAnsi" w:cs="TimesNewRomanPSMT"/>
+          <w:color w:val="000000" w:themeColor="text1"/>
+        </w:rPr>
+        <w:t xml:space="preserve">Proteção contra ataques de rede. </w:t>
+      </w:r>
+      <w:r>
+        <w:rPr>
+          <w:rFonts w:asciiTheme="minorHAnsi" w:eastAsiaTheme="minorHAnsi" w:hAnsiTheme="minorHAnsi" w:cs="TimesNewRomanPSMT"/>
+          <w:color w:val="000000" w:themeColor="text1"/>
+        </w:rPr>
+        <w:t xml:space="preserve">É um reforço ou extensão de um firewall e foca, mormente, nas vulnerabilidades no nível de rede. Essa modalidade ajuda bastante, principalmente quando </w:t>
+      </w:r>
+      <w:proofErr w:type="spellStart"/>
+      <w:r>
+        <w:rPr>
+          <w:rFonts w:asciiTheme="minorHAnsi" w:eastAsiaTheme="minorHAnsi" w:hAnsiTheme="minorHAnsi" w:cs="TimesNewRomanPSMT"/>
+          <w:color w:val="000000" w:themeColor="text1"/>
+        </w:rPr>
+        <w:t>patchs</w:t>
+      </w:r>
+      <w:proofErr w:type="spellEnd"/>
+      <w:r>
+        <w:rPr>
+          <w:rFonts w:asciiTheme="minorHAnsi" w:eastAsiaTheme="minorHAnsi" w:hAnsiTheme="minorHAnsi" w:cs="TimesNewRomanPSMT"/>
+          <w:color w:val="000000" w:themeColor="text1"/>
+        </w:rPr>
+        <w:t xml:space="preserve"> de aplicações estão defasados ou até mesmo não existem.</w:t>
+      </w:r>
+    </w:p>
+    <w:p>
+      <w:pPr>
+        <w:autoSpaceDE w:val="0"/>
+        <w:autoSpaceDN w:val="0"/>
+        <w:adjustRightInd w:val="0"/>
+        <w:ind w:firstLine="709"/>
+        <w:jc w:val="both"/>
+        <w:rPr>
+          <w:rFonts w:asciiTheme="minorHAnsi" w:eastAsiaTheme="minorHAnsi" w:hAnsiTheme="minorHAnsi" w:cs="TimesNewRomanPSMT"/>
+          <w:color w:val="000000" w:themeColor="text1"/>
+        </w:rPr>
+      </w:pPr>
+      <w:r>
+        <w:rPr>
+          <w:rFonts w:asciiTheme="minorHAnsi" w:eastAsiaTheme="minorHAnsi" w:hAnsiTheme="minorHAnsi" w:cs="TimesNewRomanPSMT"/>
+          <w:color w:val="000000" w:themeColor="text1"/>
+        </w:rPr>
+        <w:t xml:space="preserve">Proteção </w:t>
+      </w:r>
+      <w:r>
+        <w:rPr>
+          <w:rFonts w:asciiTheme="minorHAnsi" w:eastAsiaTheme="minorHAnsi" w:hAnsiTheme="minorHAnsi" w:cs="TimesNewRomanPSMT"/>
+          <w:color w:val="000000" w:themeColor="text1"/>
+        </w:rPr>
+        <w:t xml:space="preserve">de </w:t>
+      </w:r>
+      <w:proofErr w:type="spellStart"/>
+      <w:r>
+        <w:rPr>
+          <w:rFonts w:asciiTheme="minorHAnsi" w:eastAsiaTheme="minorHAnsi" w:hAnsiTheme="minorHAnsi" w:cs="TimesNewRomanPSMT"/>
+          <w:color w:val="000000" w:themeColor="text1"/>
+        </w:rPr>
+        <w:t>botnet</w:t>
+      </w:r>
+      <w:proofErr w:type="spellEnd"/>
+      <w:r>
+        <w:rPr>
+          <w:rFonts w:asciiTheme="minorHAnsi" w:eastAsiaTheme="minorHAnsi" w:hAnsiTheme="minorHAnsi" w:cs="TimesNewRomanPSMT"/>
+          <w:color w:val="000000" w:themeColor="text1"/>
+        </w:rPr>
+        <w:t>.</w:t>
+      </w:r>
+      <w:r>
+        <w:rPr>
+          <w:rFonts w:asciiTheme="minorHAnsi" w:eastAsiaTheme="minorHAnsi" w:hAnsiTheme="minorHAnsi" w:cs="TimesNewRomanPSMT"/>
+          <w:color w:val="000000" w:themeColor="text1"/>
+        </w:rPr>
+        <w:t xml:space="preserve"> O ESET intercepta e trata as comunicação oriundas de uma rede computadores infectados.</w:t>
+      </w:r>
+      <w:r>
+        <w:rPr>
+          <w:rFonts w:asciiTheme="minorHAnsi" w:eastAsiaTheme="minorHAnsi" w:hAnsiTheme="minorHAnsi" w:cs="TimesNewRomanPSMT"/>
+          <w:color w:val="000000" w:themeColor="text1"/>
+        </w:rPr>
+        <w:t xml:space="preserve"> Mais uma vez, identifica processos problemáticos e faz os devidos bloqueios.</w:t>
+      </w:r>
+    </w:p>
+    <w:p>
+      <w:pPr>
+        <w:autoSpaceDE w:val="0"/>
+        <w:autoSpaceDN w:val="0"/>
+        <w:adjustRightInd w:val="0"/>
+        <w:ind w:firstLine="709"/>
+        <w:jc w:val="both"/>
+        <w:rPr>
+          <w:rFonts w:asciiTheme="minorHAnsi" w:eastAsiaTheme="minorHAnsi" w:hAnsiTheme="minorHAnsi" w:cs="TimesNewRomanPSMT"/>
+          <w:color w:val="000000" w:themeColor="text1"/>
+        </w:rPr>
+      </w:pPr>
+      <w:r>
+        <w:rPr>
+          <w:rFonts w:asciiTheme="minorHAnsi" w:eastAsiaTheme="minorHAnsi" w:hAnsiTheme="minorHAnsi" w:cs="TimesNewRomanPSMT"/>
+          <w:color w:val="000000" w:themeColor="text1"/>
+        </w:rPr>
+        <w:t>Como se observa, o software conta com um grupo ferramental que lida com as ameaças virtuais</w:t>
+      </w:r>
+      <w:r>
+        <w:rPr>
+          <w:rFonts w:asciiTheme="minorHAnsi" w:eastAsiaTheme="minorHAnsi" w:hAnsiTheme="minorHAnsi" w:cs="TimesNewRomanPSMT"/>
+          <w:color w:val="000000" w:themeColor="text1"/>
+        </w:rPr>
+        <w:t xml:space="preserve"> </w:t>
+      </w:r>
+      <w:r>
+        <w:rPr>
+          <w:rFonts w:asciiTheme="minorHAnsi" w:eastAsiaTheme="minorHAnsi" w:hAnsiTheme="minorHAnsi" w:cs="TimesNewRomanPSMT"/>
+          <w:color w:val="000000" w:themeColor="text1"/>
+        </w:rPr>
+        <w:t>em vários estágios e cada comportamento anormal é detectado e bloqueado, diminuindo ou até mesmo evitando maiores danos aos usuários.</w:t>
+      </w:r>
+    </w:p>
+    <w:p>
+      <w:pPr>
+        <w:autoSpaceDE w:val="0"/>
+        <w:autoSpaceDN w:val="0"/>
+        <w:adjustRightInd w:val="0"/>
+        <w:ind w:firstLine="709"/>
+        <w:jc w:val="both"/>
+        <w:rPr>
+          <w:rFonts w:asciiTheme="minorHAnsi" w:eastAsiaTheme="minorHAnsi" w:hAnsiTheme="minorHAnsi" w:cs="TimesNewRomanPSMT"/>
+          <w:color w:val="000000" w:themeColor="text1"/>
+        </w:rPr>
+      </w:pPr>
+    </w:p>
+    <w:p>
+      <w:pPr>
+        <w:autoSpaceDE w:val="0"/>
+        <w:autoSpaceDN w:val="0"/>
+        <w:adjustRightInd w:val="0"/>
+        <w:jc w:val="both"/>
+        <w:rPr>
+          <w:rFonts w:asciiTheme="minorHAnsi" w:eastAsiaTheme="minorHAnsi" w:hAnsiTheme="minorHAnsi" w:cs="Helvetica"/>
+          <w:color w:val="000000" w:themeColor="text1"/>
+        </w:rPr>
+      </w:pPr>
+    </w:p>
+    <w:p>
+      <w:pPr>
+        <w:autoSpaceDE w:val="0"/>
+        <w:autoSpaceDN w:val="0"/>
+        <w:adjustRightInd w:val="0"/>
+        <w:jc w:val="both"/>
+        <w:rPr>
+          <w:rFonts w:asciiTheme="minorHAnsi" w:hAnsiTheme="minorHAnsi" w:cs="Lucida Sans Unicode"/>
+          <w:b/>
+          <w:color w:val="000000" w:themeColor="text1"/>
+        </w:rPr>
+      </w:pPr>
+      <w:r>
+        <w:rPr>
+          <w:rFonts w:asciiTheme="minorHAnsi" w:hAnsiTheme="minorHAnsi" w:cs="Lucida Sans Unicode"/>
+          <w:b/>
+          <w:color w:val="000000" w:themeColor="text1"/>
+        </w:rPr>
+        <w:t>3.6</w:t>
+      </w:r>
+      <w:r>
+        <w:rPr>
+          <w:rFonts w:asciiTheme="minorHAnsi" w:hAnsiTheme="minorHAnsi" w:cs="Lucida Sans Unicode"/>
+          <w:b/>
+          <w:color w:val="000000" w:themeColor="text1"/>
+        </w:rPr>
+        <w:t xml:space="preserve"> Plágio</w:t>
+      </w:r>
+    </w:p>
+    <w:p>
+      <w:pPr>
+        <w:autoSpaceDE w:val="0"/>
+        <w:autoSpaceDN w:val="0"/>
+        <w:adjustRightInd w:val="0"/>
+        <w:jc w:val="both"/>
+        <w:rPr>
+          <w:rFonts w:asciiTheme="minorHAnsi" w:hAnsiTheme="minorHAnsi" w:cs="Lucida Sans Unicode"/>
+          <w:b/>
+          <w:color w:val="000000" w:themeColor="text1"/>
+        </w:rPr>
+      </w:pPr>
+    </w:p>
+    <w:p>
+      <w:pPr>
+        <w:autoSpaceDE w:val="0"/>
+        <w:autoSpaceDN w:val="0"/>
+        <w:adjustRightInd w:val="0"/>
+        <w:ind w:firstLine="709"/>
+        <w:jc w:val="both"/>
+        <w:rPr>
           <w:rFonts w:asciiTheme="minorHAnsi" w:hAnsiTheme="minorHAnsi" w:cs="Lucida Sans Unicode"/>
         </w:rPr>
       </w:pPr>
@@ -5728,15 +6942,7 @@
           <w:rFonts w:asciiTheme="minorHAnsi" w:hAnsiTheme="minorHAnsi" w:cs="Lucida Sans Unicode"/>
           <w:color w:val="000000" w:themeColor="text1"/>
         </w:rPr>
-        <w:t xml:space="preserve">Como o </w:t>
-      </w:r>
-      <w:r>
-        <w:rPr>
-          <w:rFonts w:asciiTheme="minorHAnsi" w:hAnsiTheme="minorHAnsi" w:cs="Lucida Sans Unicode"/>
-          <w:color w:val="000000" w:themeColor="text1"/>
-        </w:rPr>
-        <w:lastRenderedPageBreak/>
-        <w:t xml:space="preserve">plágio ocorre com </w:t>
+        <w:t xml:space="preserve">Como o plágio ocorre com </w:t>
       </w:r>
       <w:r>
         <w:rPr>
@@ -5757,7 +6963,23 @@
           <w:rFonts w:asciiTheme="minorHAnsi" w:hAnsiTheme="minorHAnsi" w:cs="Lucida Sans Unicode"/>
           <w:color w:val="000000" w:themeColor="text1"/>
         </w:rPr>
-        <w:t xml:space="preserve"> que desconfigura esta situação. O texto plagiado é o que se </w:t>
+        <w:t xml:space="preserve"> que </w:t>
+      </w:r>
+      <w:proofErr w:type="spellStart"/>
+      <w:r>
+        <w:rPr>
+          <w:rFonts w:asciiTheme="minorHAnsi" w:hAnsiTheme="minorHAnsi" w:cs="Lucida Sans Unicode"/>
+          <w:color w:val="000000" w:themeColor="text1"/>
+        </w:rPr>
+        <w:t>desconfigura</w:t>
+      </w:r>
+      <w:proofErr w:type="spellEnd"/>
+      <w:r>
+        <w:rPr>
+          <w:rFonts w:asciiTheme="minorHAnsi" w:hAnsiTheme="minorHAnsi" w:cs="Lucida Sans Unicode"/>
+          <w:color w:val="000000" w:themeColor="text1"/>
+        </w:rPr>
+        <w:t xml:space="preserve"> esta situação. O texto plagiado é o que se </w:t>
       </w:r>
       <w:r>
         <w:rPr>
@@ -5808,7 +7030,23 @@
           <w:rFonts w:asciiTheme="minorHAnsi" w:hAnsiTheme="minorHAnsi" w:cs="Courier New"/>
           <w:i/>
         </w:rPr>
-        <w:t>O Microsoft Analysis Services inclui os seguintes recursos que o ajudam a desenvolver e comparar facilmente vários modelos preditivos e tomar providências sobre os resultados:</w:t>
+        <w:t xml:space="preserve">O Microsoft </w:t>
+      </w:r>
+      <w:proofErr w:type="spellStart"/>
+      <w:r>
+        <w:rPr>
+          <w:rFonts w:asciiTheme="minorHAnsi" w:hAnsiTheme="minorHAnsi" w:cs="Courier New"/>
+          <w:i/>
+        </w:rPr>
+        <w:t>Analysis</w:t>
+      </w:r>
+      <w:proofErr w:type="spellEnd"/>
+      <w:r>
+        <w:rPr>
+          <w:rFonts w:asciiTheme="minorHAnsi" w:hAnsiTheme="minorHAnsi" w:cs="Courier New"/>
+          <w:i/>
+        </w:rPr>
+        <w:t xml:space="preserve"> Services inclui os seguintes recursos que o ajudam a desenvolver e comparar facilmente vários modelos preditivos e tomar providências sobre os resultados:</w:t>
       </w:r>
     </w:p>
     <w:p>
@@ -6037,6 +7275,7 @@
           <w:rFonts w:asciiTheme="minorHAnsi" w:hAnsiTheme="minorHAnsi" w:cs="Courier New"/>
           <w:i/>
         </w:rPr>
+        <w:lastRenderedPageBreak/>
         <w:t>Existem vários tipos diferentes de modelos de minera</w:t>
       </w:r>
       <w:r>
@@ -6261,13 +7500,23 @@
         </w:rPr>
         <w:t xml:space="preserve">ão um conjunto padronizado de elementos que permitem a identificação de um documento, no todo ou em parte, nos diversos tipos de formato (livro, artigo de periódico, CD, DVD, </w:t>
       </w:r>
+      <w:proofErr w:type="spellStart"/>
       <w:r>
         <w:rPr>
           <w:rFonts w:asciiTheme="minorHAnsi" w:hAnsiTheme="minorHAnsi" w:cs="Lucida Sans Unicode"/>
           <w:i/>
           <w:color w:val="000000" w:themeColor="text1"/>
         </w:rPr>
-        <w:t>Blu Ray</w:t>
+        <w:t>Blu</w:t>
+      </w:r>
+      <w:proofErr w:type="spellEnd"/>
+      <w:r>
+        <w:rPr>
+          <w:rFonts w:asciiTheme="minorHAnsi" w:hAnsiTheme="minorHAnsi" w:cs="Lucida Sans Unicode"/>
+          <w:i/>
+          <w:color w:val="000000" w:themeColor="text1"/>
+        </w:rPr>
+        <w:t xml:space="preserve"> Ray</w:t>
       </w:r>
       <w:r>
         <w:rPr>
@@ -6299,6 +7548,7 @@
         </w:rPr>
         <w:t xml:space="preserve">, </w:t>
       </w:r>
+      <w:proofErr w:type="spellStart"/>
       <w:r>
         <w:rPr>
           <w:rFonts w:asciiTheme="minorHAnsi" w:hAnsiTheme="minorHAnsi" w:cs="Lucida Sans Unicode"/>
@@ -6306,7 +7556,17 @@
           <w:iCs/>
           <w:color w:val="000000" w:themeColor="text1"/>
         </w:rPr>
-        <w:t xml:space="preserve">ebooks, </w:t>
+        <w:t>ebooks</w:t>
+      </w:r>
+      <w:proofErr w:type="spellEnd"/>
+      <w:r>
+        <w:rPr>
+          <w:rFonts w:asciiTheme="minorHAnsi" w:hAnsiTheme="minorHAnsi" w:cs="Lucida Sans Unicode"/>
+          <w:i/>
+          <w:iCs/>
+          <w:color w:val="000000" w:themeColor="text1"/>
+        </w:rPr>
+        <w:t xml:space="preserve">, </w:t>
       </w:r>
       <w:r>
         <w:rPr>
@@ -6519,7 +7779,25 @@
           <w:color w:val="000000" w:themeColor="text1"/>
           <w:lang w:val="en-US"/>
         </w:rPr>
-        <w:t xml:space="preserve">CHELIMSKY, David; ASTELS, Dave; DENNIS, Zach; HELLESOY, Aslak; HELMKAMP, Bryan; NORTH, Dan. </w:t>
+        <w:t xml:space="preserve">CHELIMSKY, David; ASTELS, Dave; DENNIS, Zach; HELLESOY, </w:t>
+      </w:r>
+      <w:proofErr w:type="spellStart"/>
+      <w:r>
+        <w:rPr>
+          <w:rFonts w:asciiTheme="minorHAnsi" w:hAnsiTheme="minorHAnsi" w:cs="Arial"/>
+          <w:color w:val="000000" w:themeColor="text1"/>
+          <w:lang w:val="en-US"/>
+        </w:rPr>
+        <w:t>Aslak</w:t>
+      </w:r>
+      <w:proofErr w:type="spellEnd"/>
+      <w:r>
+        <w:rPr>
+          <w:rFonts w:asciiTheme="minorHAnsi" w:hAnsiTheme="minorHAnsi" w:cs="Arial"/>
+          <w:color w:val="000000" w:themeColor="text1"/>
+          <w:lang w:val="en-US"/>
+        </w:rPr>
+        <w:t xml:space="preserve">; HELMKAMP, Bryan; NORTH, Dan. </w:t>
       </w:r>
       <w:r>
         <w:rPr>
@@ -6530,53 +7808,9 @@
           <w:color w:val="000000" w:themeColor="text1"/>
           <w:lang w:val="en-US"/>
         </w:rPr>
-        <w:t>The RSpec Book</w:t>
-      </w:r>
-      <w:r>
-        <w:rPr>
-          <w:rFonts w:asciiTheme="minorHAnsi" w:hAnsiTheme="minorHAnsi" w:cs="Arial"/>
-          <w:b/>
-          <w:i/>
-          <w:color w:val="000000" w:themeColor="text1"/>
-          <w:lang w:val="en-US"/>
-        </w:rPr>
-        <w:t xml:space="preserve">: </w:t>
-      </w:r>
-      <w:r>
-        <w:rPr>
-          <w:rFonts w:asciiTheme="minorHAnsi" w:hAnsiTheme="minorHAnsi" w:cs="Arial"/>
-          <w:i/>
-          <w:color w:val="000000" w:themeColor="text1"/>
-          <w:lang w:val="en-US"/>
-        </w:rPr>
-        <w:t>Behaviour-Driven Development with RSpec, Cucumber, and Friends</w:t>
-      </w:r>
-      <w:r>
-        <w:rPr>
-          <w:rFonts w:asciiTheme="minorHAnsi" w:hAnsiTheme="minorHAnsi" w:cs="Arial"/>
-          <w:color w:val="000000" w:themeColor="text1"/>
-          <w:lang w:val="en-US"/>
-        </w:rPr>
-        <w:t>. Dallas: The Pragmatic Bookshelf, 2010.</w:t>
-      </w:r>
-    </w:p>
-    <w:p>
-      <w:pPr>
-        <w:ind w:left="709" w:hanging="709"/>
-        <w:jc w:val="both"/>
-        <w:rPr>
-          <w:rFonts w:asciiTheme="minorHAnsi" w:hAnsiTheme="minorHAnsi" w:cs="Arial"/>
-          <w:color w:val="000000" w:themeColor="text1"/>
-        </w:rPr>
-      </w:pPr>
-      <w:r>
-        <w:rPr>
-          <w:rFonts w:asciiTheme="minorHAnsi" w:hAnsiTheme="minorHAnsi" w:cs="Arial"/>
-          <w:color w:val="000000" w:themeColor="text1"/>
-          <w:lang w:val="en-US"/>
-        </w:rPr>
-        <w:t xml:space="preserve">CHELIMSKY, David; et al. </w:t>
-      </w:r>
+        <w:t xml:space="preserve">The </w:t>
+      </w:r>
+      <w:proofErr w:type="spellStart"/>
       <w:r>
         <w:rPr>
           <w:rFonts w:asciiTheme="minorHAnsi" w:hAnsiTheme="minorHAnsi" w:cs="Arial"/>
@@ -6586,18 +7820,31 @@
           <w:color w:val="000000" w:themeColor="text1"/>
           <w:lang w:val="en-US"/>
         </w:rPr>
-        <w:t>The RSpec Book</w:t>
-      </w:r>
+        <w:t>RSpec</w:t>
+      </w:r>
+      <w:proofErr w:type="spellEnd"/>
       <w:r>
         <w:rPr>
           <w:rFonts w:asciiTheme="minorHAnsi" w:hAnsiTheme="minorHAnsi" w:cs="Arial"/>
           <w:b/>
           <w:i/>
+          <w:iCs/>
           <w:color w:val="000000" w:themeColor="text1"/>
           <w:lang w:val="en-US"/>
         </w:rPr>
+        <w:t xml:space="preserve"> Book</w:t>
+      </w:r>
+      <w:r>
+        <w:rPr>
+          <w:rFonts w:asciiTheme="minorHAnsi" w:hAnsiTheme="minorHAnsi" w:cs="Arial"/>
+          <w:b/>
+          <w:i/>
+          <w:color w:val="000000" w:themeColor="text1"/>
+          <w:lang w:val="en-US"/>
+        </w:rPr>
         <w:t xml:space="preserve">: </w:t>
       </w:r>
+      <w:proofErr w:type="spellStart"/>
       <w:r>
         <w:rPr>
           <w:rFonts w:asciiTheme="minorHAnsi" w:hAnsiTheme="minorHAnsi" w:cs="Arial"/>
@@ -6605,30 +7852,189 @@
           <w:color w:val="000000" w:themeColor="text1"/>
           <w:lang w:val="en-US"/>
         </w:rPr>
-        <w:t>Behaviour-Driven Development with RSpec, Cucumber, and Friends</w:t>
-      </w:r>
-      <w:r>
-        <w:rPr>
-          <w:rFonts w:asciiTheme="minorHAnsi" w:hAnsiTheme="minorHAnsi" w:cs="Arial"/>
-          <w:color w:val="000000" w:themeColor="text1"/>
-          <w:lang w:val="en-US"/>
-        </w:rPr>
-        <w:t xml:space="preserve">. </w:t>
-      </w:r>
-      <w:r>
-        <w:rPr>
-          <w:rFonts w:asciiTheme="minorHAnsi" w:hAnsiTheme="minorHAnsi" w:cs="Arial"/>
-          <w:color w:val="000000" w:themeColor="text1"/>
-        </w:rPr>
-        <w:t xml:space="preserve">Dallas: </w:t>
-      </w:r>
+        <w:t>Behaviour</w:t>
+      </w:r>
+      <w:proofErr w:type="spellEnd"/>
       <w:r>
         <w:rPr>
           <w:rFonts w:asciiTheme="minorHAnsi" w:hAnsiTheme="minorHAnsi" w:cs="Arial"/>
           <w:i/>
           <w:color w:val="000000" w:themeColor="text1"/>
-        </w:rPr>
-        <w:t>The Pragmatic Bookshelf</w:t>
+          <w:lang w:val="en-US"/>
+        </w:rPr>
+        <w:t xml:space="preserve">-Driven Development with </w:t>
+      </w:r>
+      <w:proofErr w:type="spellStart"/>
+      <w:r>
+        <w:rPr>
+          <w:rFonts w:asciiTheme="minorHAnsi" w:hAnsiTheme="minorHAnsi" w:cs="Arial"/>
+          <w:i/>
+          <w:color w:val="000000" w:themeColor="text1"/>
+          <w:lang w:val="en-US"/>
+        </w:rPr>
+        <w:t>RSpec</w:t>
+      </w:r>
+      <w:proofErr w:type="spellEnd"/>
+      <w:r>
+        <w:rPr>
+          <w:rFonts w:asciiTheme="minorHAnsi" w:hAnsiTheme="minorHAnsi" w:cs="Arial"/>
+          <w:i/>
+          <w:color w:val="000000" w:themeColor="text1"/>
+          <w:lang w:val="en-US"/>
+        </w:rPr>
+        <w:t>, Cucumber, and Friends</w:t>
+      </w:r>
+      <w:r>
+        <w:rPr>
+          <w:rFonts w:asciiTheme="minorHAnsi" w:hAnsiTheme="minorHAnsi" w:cs="Arial"/>
+          <w:color w:val="000000" w:themeColor="text1"/>
+          <w:lang w:val="en-US"/>
+        </w:rPr>
+        <w:t>. Dallas: The Pragmatic Bookshelf, 2010.</w:t>
+      </w:r>
+    </w:p>
+    <w:p>
+      <w:pPr>
+        <w:ind w:left="709" w:hanging="709"/>
+        <w:jc w:val="both"/>
+        <w:rPr>
+          <w:rFonts w:asciiTheme="minorHAnsi" w:hAnsiTheme="minorHAnsi" w:cs="Arial"/>
+          <w:color w:val="000000" w:themeColor="text1"/>
+        </w:rPr>
+      </w:pPr>
+      <w:r>
+        <w:rPr>
+          <w:rFonts w:asciiTheme="minorHAnsi" w:hAnsiTheme="minorHAnsi" w:cs="Arial"/>
+          <w:color w:val="000000" w:themeColor="text1"/>
+          <w:lang w:val="en-US"/>
+        </w:rPr>
+        <w:t xml:space="preserve">CHELIMSKY, David; et al. </w:t>
+      </w:r>
+      <w:r>
+        <w:rPr>
+          <w:rFonts w:asciiTheme="minorHAnsi" w:hAnsiTheme="minorHAnsi" w:cs="Arial"/>
+          <w:b/>
+          <w:i/>
+          <w:iCs/>
+          <w:color w:val="000000" w:themeColor="text1"/>
+          <w:lang w:val="en-US"/>
+        </w:rPr>
+        <w:t xml:space="preserve">The </w:t>
+      </w:r>
+      <w:proofErr w:type="spellStart"/>
+      <w:r>
+        <w:rPr>
+          <w:rFonts w:asciiTheme="minorHAnsi" w:hAnsiTheme="minorHAnsi" w:cs="Arial"/>
+          <w:b/>
+          <w:i/>
+          <w:iCs/>
+          <w:color w:val="000000" w:themeColor="text1"/>
+          <w:lang w:val="en-US"/>
+        </w:rPr>
+        <w:t>RSpec</w:t>
+      </w:r>
+      <w:proofErr w:type="spellEnd"/>
+      <w:r>
+        <w:rPr>
+          <w:rFonts w:asciiTheme="minorHAnsi" w:hAnsiTheme="minorHAnsi" w:cs="Arial"/>
+          <w:b/>
+          <w:i/>
+          <w:iCs/>
+          <w:color w:val="000000" w:themeColor="text1"/>
+          <w:lang w:val="en-US"/>
+        </w:rPr>
+        <w:t xml:space="preserve"> Book</w:t>
+      </w:r>
+      <w:r>
+        <w:rPr>
+          <w:rFonts w:asciiTheme="minorHAnsi" w:hAnsiTheme="minorHAnsi" w:cs="Arial"/>
+          <w:b/>
+          <w:i/>
+          <w:color w:val="000000" w:themeColor="text1"/>
+          <w:lang w:val="en-US"/>
+        </w:rPr>
+        <w:t xml:space="preserve">: </w:t>
+      </w:r>
+      <w:proofErr w:type="spellStart"/>
+      <w:r>
+        <w:rPr>
+          <w:rFonts w:asciiTheme="minorHAnsi" w:hAnsiTheme="minorHAnsi" w:cs="Arial"/>
+          <w:i/>
+          <w:color w:val="000000" w:themeColor="text1"/>
+          <w:lang w:val="en-US"/>
+        </w:rPr>
+        <w:t>Behaviour</w:t>
+      </w:r>
+      <w:proofErr w:type="spellEnd"/>
+      <w:r>
+        <w:rPr>
+          <w:rFonts w:asciiTheme="minorHAnsi" w:hAnsiTheme="minorHAnsi" w:cs="Arial"/>
+          <w:i/>
+          <w:color w:val="000000" w:themeColor="text1"/>
+          <w:lang w:val="en-US"/>
+        </w:rPr>
+        <w:t xml:space="preserve">-Driven Development with </w:t>
+      </w:r>
+      <w:proofErr w:type="spellStart"/>
+      <w:r>
+        <w:rPr>
+          <w:rFonts w:asciiTheme="minorHAnsi" w:hAnsiTheme="minorHAnsi" w:cs="Arial"/>
+          <w:i/>
+          <w:color w:val="000000" w:themeColor="text1"/>
+          <w:lang w:val="en-US"/>
+        </w:rPr>
+        <w:t>RSpec</w:t>
+      </w:r>
+      <w:proofErr w:type="spellEnd"/>
+      <w:r>
+        <w:rPr>
+          <w:rFonts w:asciiTheme="minorHAnsi" w:hAnsiTheme="minorHAnsi" w:cs="Arial"/>
+          <w:i/>
+          <w:color w:val="000000" w:themeColor="text1"/>
+          <w:lang w:val="en-US"/>
+        </w:rPr>
+        <w:t>, Cucumber, and Friends</w:t>
+      </w:r>
+      <w:r>
+        <w:rPr>
+          <w:rFonts w:asciiTheme="minorHAnsi" w:hAnsiTheme="minorHAnsi" w:cs="Arial"/>
+          <w:color w:val="000000" w:themeColor="text1"/>
+          <w:lang w:val="en-US"/>
+        </w:rPr>
+        <w:t xml:space="preserve">. </w:t>
+      </w:r>
+      <w:r>
+        <w:rPr>
+          <w:rFonts w:asciiTheme="minorHAnsi" w:hAnsiTheme="minorHAnsi" w:cs="Arial"/>
+          <w:color w:val="000000" w:themeColor="text1"/>
+        </w:rPr>
+        <w:t xml:space="preserve">Dallas: </w:t>
+      </w:r>
+      <w:r>
+        <w:rPr>
+          <w:rFonts w:asciiTheme="minorHAnsi" w:hAnsiTheme="minorHAnsi" w:cs="Arial"/>
+          <w:i/>
+          <w:color w:val="000000" w:themeColor="text1"/>
+        </w:rPr>
+        <w:t xml:space="preserve">The </w:t>
+      </w:r>
+      <w:proofErr w:type="spellStart"/>
+      <w:r>
+        <w:rPr>
+          <w:rFonts w:asciiTheme="minorHAnsi" w:hAnsiTheme="minorHAnsi" w:cs="Arial"/>
+          <w:i/>
+          <w:color w:val="000000" w:themeColor="text1"/>
+        </w:rPr>
+        <w:t>Pragmatic</w:t>
+      </w:r>
+      <w:proofErr w:type="spellEnd"/>
+      <w:r>
+        <w:rPr>
+          <w:rFonts w:asciiTheme="minorHAnsi" w:hAnsiTheme="minorHAnsi" w:cs="Arial"/>
+          <w:i/>
+          <w:color w:val="000000" w:themeColor="text1"/>
+        </w:rPr>
+        <w:t xml:space="preserve"> Bookshelf</w:t>
       </w:r>
       <w:r>
         <w:rPr>
@@ -6802,9 +8208,17 @@
           <w:rFonts w:asciiTheme="minorHAnsi" w:hAnsiTheme="minorHAnsi" w:cs="Lucida Sans Unicode"/>
           <w:lang w:val="en-US"/>
         </w:rPr>
-        <w:lastRenderedPageBreak/>
-        <w:t>CESTARI FILHO, Felício</w:t>
-      </w:r>
+        <w:t xml:space="preserve">CESTARI FILHO, </w:t>
+      </w:r>
+      <w:proofErr w:type="spellStart"/>
+      <w:r>
+        <w:rPr>
+          <w:rFonts w:asciiTheme="minorHAnsi" w:hAnsiTheme="minorHAnsi" w:cs="Lucida Sans Unicode"/>
+          <w:lang w:val="en-US"/>
+        </w:rPr>
+        <w:t>Felício</w:t>
+      </w:r>
+      <w:proofErr w:type="spellEnd"/>
       <w:r>
         <w:rPr>
           <w:rFonts w:asciiTheme="minorHAnsi" w:hAnsiTheme="minorHAnsi" w:cs="Lucida Sans Unicode"/>
@@ -7035,7 +8449,21 @@
         <w:rPr>
           <w:rFonts w:asciiTheme="minorHAnsi" w:hAnsiTheme="minorHAnsi" w:cs="Calibri"/>
         </w:rPr>
-        <w:t>PARDUCCI, Renato J.; OLIVEIRA, Elisamara.</w:t>
+        <w:t xml:space="preserve">PARDUCCI, Renato J.; OLIVEIRA, </w:t>
+      </w:r>
+      <w:proofErr w:type="spellStart"/>
+      <w:r>
+        <w:rPr>
+          <w:rFonts w:asciiTheme="minorHAnsi" w:hAnsiTheme="minorHAnsi" w:cs="Calibri"/>
+        </w:rPr>
+        <w:t>Elisamara</w:t>
+      </w:r>
+      <w:proofErr w:type="spellEnd"/>
+      <w:r>
+        <w:rPr>
+          <w:rFonts w:asciiTheme="minorHAnsi" w:hAnsiTheme="minorHAnsi" w:cs="Calibri"/>
+        </w:rPr>
+        <w:t>.</w:t>
       </w:r>
       <w:r>
         <w:rPr>
@@ -7049,18 +8477,33 @@
         <w:rPr>
           <w:rFonts w:asciiTheme="minorHAnsi" w:hAnsiTheme="minorHAnsi" w:cs="Calibri"/>
         </w:rPr>
-        <w:t xml:space="preserve"> São Paulo, 2017. 93p. Material Didático (Curso de Pós-Graduação  </w:t>
+        <w:t xml:space="preserve"> São Paulo, 2017. 93p. Material Didático (Curso de Pós-</w:t>
+      </w:r>
+      <w:proofErr w:type="gramStart"/>
+      <w:r>
+        <w:rPr>
+          <w:rFonts w:asciiTheme="minorHAnsi" w:hAnsiTheme="minorHAnsi" w:cs="Calibri"/>
+        </w:rPr>
+        <w:t xml:space="preserve">Graduação  </w:t>
       </w:r>
       <w:r>
         <w:rPr>
           <w:rFonts w:asciiTheme="minorHAnsi" w:hAnsiTheme="minorHAnsi" w:cs="Calibri"/>
           <w:i/>
         </w:rPr>
-        <w:t>Lato Sensu</w:t>
-      </w:r>
+        <w:t>Lato</w:t>
+      </w:r>
+      <w:proofErr w:type="gramEnd"/>
       <w:r>
         <w:rPr>
           <w:rFonts w:asciiTheme="minorHAnsi" w:hAnsiTheme="minorHAnsi" w:cs="Calibri"/>
+          <w:i/>
+        </w:rPr>
+        <w:t xml:space="preserve"> Sensu</w:t>
+      </w:r>
+      <w:r>
+        <w:rPr>
+          <w:rFonts w:asciiTheme="minorHAnsi" w:hAnsiTheme="minorHAnsi" w:cs="Calibri"/>
         </w:rPr>
         <w:t xml:space="preserve"> em Especialização em Gestão Estratégica da Tecnologia da Informação) – Universidade Estácio de Sá.</w:t>
       </w:r>
@@ -7086,6 +8529,7 @@
         </w:rPr>
         <w:t xml:space="preserve">Assinatura Digital no </w:t>
       </w:r>
+      <w:proofErr w:type="spellStart"/>
       <w:r>
         <w:rPr>
           <w:rStyle w:val="Forte"/>
@@ -7094,18 +8538,28 @@
         </w:rPr>
         <w:t>LibreOffice</w:t>
       </w:r>
+      <w:proofErr w:type="spellEnd"/>
       <w:r>
         <w:rPr>
           <w:rFonts w:asciiTheme="minorHAnsi" w:hAnsiTheme="minorHAnsi"/>
         </w:rPr>
         <w:t xml:space="preserve">. </w:t>
       </w:r>
+      <w:proofErr w:type="spellStart"/>
       <w:r>
         <w:rPr>
           <w:rFonts w:asciiTheme="minorHAnsi" w:hAnsiTheme="minorHAnsi"/>
           <w:i/>
         </w:rPr>
-        <w:t>LibreOffice Magazine</w:t>
+        <w:t>LibreOffice</w:t>
+      </w:r>
+      <w:proofErr w:type="spellEnd"/>
+      <w:r>
+        <w:rPr>
+          <w:rFonts w:asciiTheme="minorHAnsi" w:hAnsiTheme="minorHAnsi"/>
+          <w:i/>
+        </w:rPr>
+        <w:t xml:space="preserve"> Magazine</w:t>
       </w:r>
       <w:r>
         <w:rPr>
@@ -7162,6 +8616,7 @@
         </w:rPr>
         <w:t>[</w:t>
       </w:r>
+      <w:proofErr w:type="spellStart"/>
       <w:r>
         <w:rPr>
           <w:rFonts w:asciiTheme="minorHAnsi" w:hAnsiTheme="minorHAnsi"/>
@@ -7170,6 +8625,7 @@
         </w:rPr>
         <w:t>Podcast</w:t>
       </w:r>
+      <w:proofErr w:type="spellEnd"/>
       <w:r>
         <w:rPr>
           <w:rFonts w:asciiTheme="minorHAnsi" w:hAnsiTheme="minorHAnsi"/>
@@ -7199,15 +8655,25 @@
           <w:b/>
           <w:caps/>
         </w:rPr>
-        <w:t>PMBOK® G</w:t>
-      </w:r>
+        <w:t xml:space="preserve">PMBOK® </w:t>
+      </w:r>
+      <w:proofErr w:type="spellStart"/>
       <w:r>
         <w:rPr>
           <w:rFonts w:asciiTheme="minorHAnsi" w:hAnsiTheme="minorHAnsi"/>
           <w:b/>
+          <w:caps/>
+        </w:rPr>
+        <w:t>G</w:t>
+      </w:r>
+      <w:r>
+        <w:rPr>
+          <w:rFonts w:asciiTheme="minorHAnsi" w:hAnsiTheme="minorHAnsi"/>
+          <w:b/>
         </w:rPr>
         <w:t>uide</w:t>
       </w:r>
+      <w:proofErr w:type="spellEnd"/>
       <w:r>
         <w:rPr>
           <w:rFonts w:asciiTheme="minorHAnsi" w:hAnsiTheme="minorHAnsi"/>
@@ -7416,7 +8882,15 @@
           <w:rFonts w:asciiTheme="minorHAnsi" w:hAnsiTheme="minorHAnsi" w:cs="Lucida Sans Unicode"/>
           <w:color w:val="000000" w:themeColor="text1"/>
         </w:rPr>
-        <w:t xml:space="preserve">, pois isso configura plágio. O aluno deve consultar a fonte, escrever o texto de forma a expor as ideias principais do autor e citar a fonte da maneira mais adequada. </w:t>
+        <w:t xml:space="preserve">, pois isso configura </w:t>
+      </w:r>
+      <w:r>
+        <w:rPr>
+          <w:rFonts w:asciiTheme="minorHAnsi" w:hAnsiTheme="minorHAnsi" w:cs="Lucida Sans Unicode"/>
+          <w:color w:val="000000" w:themeColor="text1"/>
+        </w:rPr>
+        <w:lastRenderedPageBreak/>
+        <w:t xml:space="preserve">plágio. O aluno deve consultar a fonte, escrever o texto de forma a expor as ideias principais do autor e citar a fonte da maneira mais adequada. </w:t>
       </w:r>
       <w:r>
         <w:rPr>
@@ -7607,8 +9081,17 @@
           <w:rFonts w:asciiTheme="minorHAnsi" w:hAnsiTheme="minorHAnsi"/>
           <w:i/>
         </w:rPr>
-        <w:t>Data Warehouse</w:t>
-      </w:r>
+        <w:t xml:space="preserve">Data </w:t>
+      </w:r>
+      <w:proofErr w:type="spellStart"/>
+      <w:r>
+        <w:rPr>
+          <w:rFonts w:asciiTheme="minorHAnsi" w:hAnsiTheme="minorHAnsi"/>
+          <w:i/>
+        </w:rPr>
+        <w:t>Warehouse</w:t>
+      </w:r>
+      <w:proofErr w:type="spellEnd"/>
       <w:r>
         <w:rPr>
           <w:rFonts w:asciiTheme="minorHAnsi" w:hAnsiTheme="minorHAnsi"/>
@@ -7822,8 +9305,17 @@
           <w:rFonts w:asciiTheme="minorHAnsi" w:hAnsiTheme="minorHAnsi"/>
           <w:i/>
         </w:rPr>
-        <w:t>Data Warehouse</w:t>
-      </w:r>
+        <w:t xml:space="preserve">Data </w:t>
+      </w:r>
+      <w:proofErr w:type="spellStart"/>
+      <w:r>
+        <w:rPr>
+          <w:rFonts w:asciiTheme="minorHAnsi" w:hAnsiTheme="minorHAnsi"/>
+          <w:i/>
+        </w:rPr>
+        <w:t>Warehouse</w:t>
+      </w:r>
+      <w:proofErr w:type="spellEnd"/>
       <w:r>
         <w:rPr>
           <w:rFonts w:asciiTheme="minorHAnsi" w:hAnsiTheme="minorHAnsi"/>
@@ -8123,15 +9615,7 @@
           <w:rFonts w:asciiTheme="minorHAnsi" w:eastAsiaTheme="minorHAnsi" w:hAnsiTheme="minorHAnsi" w:cs="Helvetica"/>
           <w:color w:val="000000" w:themeColor="text1"/>
         </w:rPr>
-        <w:t xml:space="preserve">ados obtidos ou deve ser capaz de enfatizar as vantagens do objeto de estudo para aqueles, pessoas e organizações, que o </w:t>
-      </w:r>
-      <w:r>
-        <w:rPr>
-          <w:rFonts w:asciiTheme="minorHAnsi" w:eastAsiaTheme="minorHAnsi" w:hAnsiTheme="minorHAnsi" w:cs="Helvetica"/>
-          <w:color w:val="000000" w:themeColor="text1"/>
-        </w:rPr>
-        <w:lastRenderedPageBreak/>
-        <w:t>adotam ou utilizam. Os</w:t>
+        <w:t>ados obtidos ou deve ser capaz de enfatizar as vantagens do objeto de estudo para aqueles, pessoas e organizações, que o adotam ou utilizam. Os</w:t>
       </w:r>
       <w:r>
         <w:rPr>
@@ -8526,7 +10010,35 @@
         <w:rPr>
           <w:rFonts w:asciiTheme="minorHAnsi" w:eastAsiaTheme="minorHAnsi" w:hAnsiTheme="minorHAnsi" w:cs="SwitzerlandInseratPSMT"/>
         </w:rPr>
-        <w:t xml:space="preserve">ANDRADE, Inês Barcellos de; ABREU, Annelise Maria de Oliveira Wilken de; LIMA, Maria Cristina Miranda (orgs.). </w:t>
+        <w:t xml:space="preserve">ANDRADE, Inês Barcellos de; ABREU, Annelise Maria de Oliveira </w:t>
+      </w:r>
+      <w:proofErr w:type="spellStart"/>
+      <w:r>
+        <w:rPr>
+          <w:rFonts w:asciiTheme="minorHAnsi" w:eastAsiaTheme="minorHAnsi" w:hAnsiTheme="minorHAnsi" w:cs="SwitzerlandInseratPSMT"/>
+        </w:rPr>
+        <w:t>Wilken</w:t>
+      </w:r>
+      <w:proofErr w:type="spellEnd"/>
+      <w:r>
+        <w:rPr>
+          <w:rFonts w:asciiTheme="minorHAnsi" w:eastAsiaTheme="minorHAnsi" w:hAnsiTheme="minorHAnsi" w:cs="SwitzerlandInseratPSMT"/>
+        </w:rPr>
+        <w:t xml:space="preserve"> de; LIMA, Maria Cristina Miranda (</w:t>
+      </w:r>
+      <w:proofErr w:type="spellStart"/>
+      <w:r>
+        <w:rPr>
+          <w:rFonts w:asciiTheme="minorHAnsi" w:eastAsiaTheme="minorHAnsi" w:hAnsiTheme="minorHAnsi" w:cs="SwitzerlandInseratPSMT"/>
+        </w:rPr>
+        <w:t>orgs</w:t>
+      </w:r>
+      <w:proofErr w:type="spellEnd"/>
+      <w:r>
+        <w:rPr>
+          <w:rFonts w:asciiTheme="minorHAnsi" w:eastAsiaTheme="minorHAnsi" w:hAnsiTheme="minorHAnsi" w:cs="SwitzerlandInseratPSMT"/>
+        </w:rPr>
+        <w:t xml:space="preserve">.). </w:t>
       </w:r>
       <w:r>
         <w:rPr>
@@ -8539,7 +10051,21 @@
         <w:rPr>
           <w:rFonts w:asciiTheme="minorHAnsi" w:eastAsiaTheme="minorHAnsi" w:hAnsiTheme="minorHAnsi" w:cs="SwitzerlandInseratPSMT"/>
         </w:rPr>
-        <w:t>Campos dos Goytacases/RJ: FMC, 2013</w:t>
+        <w:t xml:space="preserve">Campos dos </w:t>
+      </w:r>
+      <w:proofErr w:type="spellStart"/>
+      <w:r>
+        <w:rPr>
+          <w:rFonts w:asciiTheme="minorHAnsi" w:eastAsiaTheme="minorHAnsi" w:hAnsiTheme="minorHAnsi" w:cs="SwitzerlandInseratPSMT"/>
+        </w:rPr>
+        <w:t>Goytacases</w:t>
+      </w:r>
+      <w:proofErr w:type="spellEnd"/>
+      <w:r>
+        <w:rPr>
+          <w:rFonts w:asciiTheme="minorHAnsi" w:eastAsiaTheme="minorHAnsi" w:hAnsiTheme="minorHAnsi" w:cs="SwitzerlandInseratPSMT"/>
+        </w:rPr>
+        <w:t>/RJ: FMC, 2013</w:t>
       </w:r>
     </w:p>
     <w:p>
@@ -8557,7 +10083,21 @@
         <w:rPr>
           <w:rFonts w:asciiTheme="minorHAnsi" w:eastAsiaTheme="minorHAnsi" w:hAnsiTheme="minorHAnsi" w:cs="SwitzerlandInseratPSMT"/>
         </w:rPr>
-        <w:t xml:space="preserve">BRAZIELLAS, Maria de Lourdes Motta; ANÇÃ, Nelza Maria Moutinho. </w:t>
+        <w:t xml:space="preserve">BRAZIELLAS, Maria de Lourdes Motta; ANÇÃ, </w:t>
+      </w:r>
+      <w:proofErr w:type="spellStart"/>
+      <w:r>
+        <w:rPr>
+          <w:rFonts w:asciiTheme="minorHAnsi" w:eastAsiaTheme="minorHAnsi" w:hAnsiTheme="minorHAnsi" w:cs="SwitzerlandInseratPSMT"/>
+        </w:rPr>
+        <w:t>Nelza</w:t>
+      </w:r>
+      <w:proofErr w:type="spellEnd"/>
+      <w:r>
+        <w:rPr>
+          <w:rFonts w:asciiTheme="minorHAnsi" w:eastAsiaTheme="minorHAnsi" w:hAnsiTheme="minorHAnsi" w:cs="SwitzerlandInseratPSMT"/>
+        </w:rPr>
+        <w:t xml:space="preserve"> Maria Moutinho. </w:t>
       </w:r>
       <w:r>
         <w:rPr>
@@ -8671,7 +10211,39 @@
           <w:rFonts w:asciiTheme="minorHAnsi" w:eastAsiaTheme="minorHAnsi" w:hAnsiTheme="minorHAnsi" w:cs="TTE17D7BA8t00"/>
           <w:lang w:val="en-US"/>
         </w:rPr>
-        <w:t>Porto Alegre: Dáctilo Plus, 2012.</w:t>
+        <w:t xml:space="preserve">Porto </w:t>
+      </w:r>
+      <w:proofErr w:type="spellStart"/>
+      <w:r>
+        <w:rPr>
+          <w:rFonts w:asciiTheme="minorHAnsi" w:eastAsiaTheme="minorHAnsi" w:hAnsiTheme="minorHAnsi" w:cs="TTE17D7BA8t00"/>
+          <w:lang w:val="en-US"/>
+        </w:rPr>
+        <w:t>Alegre</w:t>
+      </w:r>
+      <w:proofErr w:type="spellEnd"/>
+      <w:r>
+        <w:rPr>
+          <w:rFonts w:asciiTheme="minorHAnsi" w:eastAsiaTheme="minorHAnsi" w:hAnsiTheme="minorHAnsi" w:cs="TTE17D7BA8t00"/>
+          <w:lang w:val="en-US"/>
+        </w:rPr>
+        <w:t xml:space="preserve">: </w:t>
+      </w:r>
+      <w:proofErr w:type="spellStart"/>
+      <w:r>
+        <w:rPr>
+          <w:rFonts w:asciiTheme="minorHAnsi" w:eastAsiaTheme="minorHAnsi" w:hAnsiTheme="minorHAnsi" w:cs="TTE17D7BA8t00"/>
+          <w:lang w:val="en-US"/>
+        </w:rPr>
+        <w:t>Dáctilo</w:t>
+      </w:r>
+      <w:proofErr w:type="spellEnd"/>
+      <w:r>
+        <w:rPr>
+          <w:rFonts w:asciiTheme="minorHAnsi" w:eastAsiaTheme="minorHAnsi" w:hAnsiTheme="minorHAnsi" w:cs="TTE17D7BA8t00"/>
+          <w:lang w:val="en-US"/>
+        </w:rPr>
+        <w:t xml:space="preserve"> Plus, 2012.</w:t>
       </w:r>
       <w:r>
         <w:rPr>
@@ -8697,7 +10269,23 @@
           <w:rFonts w:asciiTheme="minorHAnsi" w:eastAsiaTheme="minorHAnsi" w:hAnsiTheme="minorHAnsi" w:cs="SwitzerlandCondLightPSMT"/>
           <w:lang w:val="en-US"/>
         </w:rPr>
-        <w:t xml:space="preserve">GEORGIOS, Yiannakas. </w:t>
+        <w:t xml:space="preserve">GEORGIOS, </w:t>
+      </w:r>
+      <w:proofErr w:type="spellStart"/>
+      <w:r>
+        <w:rPr>
+          <w:rFonts w:asciiTheme="minorHAnsi" w:eastAsiaTheme="minorHAnsi" w:hAnsiTheme="minorHAnsi" w:cs="SwitzerlandCondLightPSMT"/>
+          <w:lang w:val="en-US"/>
+        </w:rPr>
+        <w:t>Yiannakas</w:t>
+      </w:r>
+      <w:proofErr w:type="spellEnd"/>
+      <w:r>
+        <w:rPr>
+          <w:rFonts w:asciiTheme="minorHAnsi" w:eastAsiaTheme="minorHAnsi" w:hAnsiTheme="minorHAnsi" w:cs="SwitzerlandCondLightPSMT"/>
+          <w:lang w:val="en-US"/>
+        </w:rPr>
+        <w:t xml:space="preserve">. </w:t>
       </w:r>
       <w:r>
         <w:rPr>
@@ -8706,7 +10294,27 @@
           <w:i/>
           <w:lang w:val="en-US"/>
         </w:rPr>
-        <w:t>Critical Comparison and Evaluation of the Major MVC Frameworks through the use of a Prototype Web Application</w:t>
+        <w:t xml:space="preserve">Critical Comparison and Evaluation of the Major MVC Frameworks </w:t>
+      </w:r>
+      <w:proofErr w:type="gramStart"/>
+      <w:r>
+        <w:rPr>
+          <w:rFonts w:asciiTheme="minorHAnsi" w:eastAsiaTheme="minorHAnsi" w:hAnsiTheme="minorHAnsi" w:cs="SwitzerlandCondLightPSMT"/>
+          <w:b/>
+          <w:i/>
+          <w:lang w:val="en-US"/>
+        </w:rPr>
+        <w:t>through the use of</w:t>
+      </w:r>
+      <w:proofErr w:type="gramEnd"/>
+      <w:r>
+        <w:rPr>
+          <w:rFonts w:asciiTheme="minorHAnsi" w:eastAsiaTheme="minorHAnsi" w:hAnsiTheme="minorHAnsi" w:cs="SwitzerlandCondLightPSMT"/>
+          <w:b/>
+          <w:i/>
+          <w:lang w:val="en-US"/>
+        </w:rPr>
+        <w:t xml:space="preserve"> a Prototype Web Application</w:t>
       </w:r>
       <w:r>
         <w:rPr>
@@ -8735,11 +10343,33 @@
         </w:rPr>
         <w:t xml:space="preserve">Edimburgo, </w:t>
       </w:r>
+      <w:proofErr w:type="spellStart"/>
       <w:r>
         <w:rPr>
           <w:rFonts w:asciiTheme="minorHAnsi" w:eastAsiaTheme="minorHAnsi" w:hAnsiTheme="minorHAnsi" w:cs="SwitzerlandCondLightPSMT"/>
         </w:rPr>
-        <w:t>Edinburg Napier University,</w:t>
+        <w:t>Edinburg</w:t>
+      </w:r>
+      <w:proofErr w:type="spellEnd"/>
+      <w:r>
+        <w:rPr>
+          <w:rFonts w:asciiTheme="minorHAnsi" w:eastAsiaTheme="minorHAnsi" w:hAnsiTheme="minorHAnsi" w:cs="SwitzerlandCondLightPSMT"/>
+        </w:rPr>
+        <w:t xml:space="preserve"> Napier </w:t>
+      </w:r>
+      <w:proofErr w:type="spellStart"/>
+      <w:r>
+        <w:rPr>
+          <w:rFonts w:asciiTheme="minorHAnsi" w:eastAsiaTheme="minorHAnsi" w:hAnsiTheme="minorHAnsi" w:cs="SwitzerlandCondLightPSMT"/>
+        </w:rPr>
+        <w:t>University</w:t>
+      </w:r>
+      <w:proofErr w:type="spellEnd"/>
+      <w:r>
+        <w:rPr>
+          <w:rFonts w:asciiTheme="minorHAnsi" w:eastAsiaTheme="minorHAnsi" w:hAnsiTheme="minorHAnsi" w:cs="SwitzerlandCondLightPSMT"/>
+        </w:rPr>
+        <w:t>,</w:t>
       </w:r>
       <w:r>
         <w:rPr>
@@ -8833,8 +10463,18 @@
           <w:b/>
           <w:i/>
         </w:rPr>
-        <w:t>Data Warehouse</w:t>
-      </w:r>
+        <w:t xml:space="preserve">Data </w:t>
+      </w:r>
+      <w:proofErr w:type="spellStart"/>
+      <w:r>
+        <w:rPr>
+          <w:rFonts w:asciiTheme="minorHAnsi" w:hAnsiTheme="minorHAnsi"/>
+          <w:b/>
+          <w:i/>
+        </w:rPr>
+        <w:t>Warehouse</w:t>
+      </w:r>
+      <w:proofErr w:type="spellEnd"/>
       <w:r>
         <w:rPr>
           <w:rFonts w:asciiTheme="minorHAnsi" w:hAnsiTheme="minorHAnsi"/>
@@ -8993,8 +10633,17 @@
           <w:rFonts w:asciiTheme="minorHAnsi" w:hAnsiTheme="minorHAnsi" w:cs="Arial"/>
           <w:i/>
         </w:rPr>
-        <w:t>Project Management Institute</w:t>
-      </w:r>
+        <w:t xml:space="preserve">Project Management </w:t>
+      </w:r>
+      <w:proofErr w:type="spellStart"/>
+      <w:r>
+        <w:rPr>
+          <w:rFonts w:asciiTheme="minorHAnsi" w:hAnsiTheme="minorHAnsi" w:cs="Arial"/>
+          <w:i/>
+        </w:rPr>
+        <w:t>Institute</w:t>
+      </w:r>
+      <w:proofErr w:type="spellEnd"/>
       <w:r>
         <w:rPr>
           <w:rFonts w:asciiTheme="minorHAnsi" w:hAnsiTheme="minorHAnsi" w:cs="Arial"/>
@@ -9160,7 +10809,7 @@
           <w:rPr>
             <w:noProof/>
           </w:rPr>
-          <w:t>10</w:t>
+          <w:t>9</w:t>
         </w:r>
         <w:r>
           <w:rPr>
@@ -9838,6 +11487,119 @@
     </w:lvl>
   </w:abstractNum>
   <w:abstractNum w:abstractNumId="6">
+    <w:nsid w:val="44AF2FEA"/>
+    <w:multiLevelType w:val="hybridMultilevel"/>
+    <w:tmpl w:val="E5DE0930"/>
+    <w:lvl w:ilvl="0" w:tplc="04160001">
+      <w:start w:val="1"/>
+      <w:numFmt w:val="bullet"/>
+      <w:lvlText w:val=""/>
+      <w:lvlJc w:val="left"/>
+      <w:pPr>
+        <w:ind w:left="1485" w:hanging="360"/>
+      </w:pPr>
+      <w:rPr>
+        <w:rFonts w:ascii="Symbol" w:hAnsi="Symbol" w:hint="default"/>
+      </w:rPr>
+    </w:lvl>
+    <w:lvl w:ilvl="1" w:tplc="04160003" w:tentative="1">
+      <w:start w:val="1"/>
+      <w:numFmt w:val="bullet"/>
+      <w:lvlText w:val="o"/>
+      <w:lvlJc w:val="left"/>
+      <w:pPr>
+        <w:ind w:left="2205" w:hanging="360"/>
+      </w:pPr>
+      <w:rPr>
+        <w:rFonts w:ascii="Courier New" w:hAnsi="Courier New" w:cs="Courier New" w:hint="default"/>
+      </w:rPr>
+    </w:lvl>
+    <w:lvl w:ilvl="2" w:tplc="04160005" w:tentative="1">
+      <w:start w:val="1"/>
+      <w:numFmt w:val="bullet"/>
+      <w:lvlText w:val=""/>
+      <w:lvlJc w:val="left"/>
+      <w:pPr>
+        <w:ind w:left="2925" w:hanging="360"/>
+      </w:pPr>
+      <w:rPr>
+        <w:rFonts w:ascii="Wingdings" w:hAnsi="Wingdings" w:hint="default"/>
+      </w:rPr>
+    </w:lvl>
+    <w:lvl w:ilvl="3" w:tplc="04160001" w:tentative="1">
+      <w:start w:val="1"/>
+      <w:numFmt w:val="bullet"/>
+      <w:lvlText w:val=""/>
+      <w:lvlJc w:val="left"/>
+      <w:pPr>
+        <w:ind w:left="3645" w:hanging="360"/>
+      </w:pPr>
+      <w:rPr>
+        <w:rFonts w:ascii="Symbol" w:hAnsi="Symbol" w:hint="default"/>
+      </w:rPr>
+    </w:lvl>
+    <w:lvl w:ilvl="4" w:tplc="04160003" w:tentative="1">
+      <w:start w:val="1"/>
+      <w:numFmt w:val="bullet"/>
+      <w:lvlText w:val="o"/>
+      <w:lvlJc w:val="left"/>
+      <w:pPr>
+        <w:ind w:left="4365" w:hanging="360"/>
+      </w:pPr>
+      <w:rPr>
+        <w:rFonts w:ascii="Courier New" w:hAnsi="Courier New" w:cs="Courier New" w:hint="default"/>
+      </w:rPr>
+    </w:lvl>
+    <w:lvl w:ilvl="5" w:tplc="04160005" w:tentative="1">
+      <w:start w:val="1"/>
+      <w:numFmt w:val="bullet"/>
+      <w:lvlText w:val=""/>
+      <w:lvlJc w:val="left"/>
+      <w:pPr>
+        <w:ind w:left="5085" w:hanging="360"/>
+      </w:pPr>
+      <w:rPr>
+        <w:rFonts w:ascii="Wingdings" w:hAnsi="Wingdings" w:hint="default"/>
+      </w:rPr>
+    </w:lvl>
+    <w:lvl w:ilvl="6" w:tplc="04160001" w:tentative="1">
+      <w:start w:val="1"/>
+      <w:numFmt w:val="bullet"/>
+      <w:lvlText w:val=""/>
+      <w:lvlJc w:val="left"/>
+      <w:pPr>
+        <w:ind w:left="5805" w:hanging="360"/>
+      </w:pPr>
+      <w:rPr>
+        <w:rFonts w:ascii="Symbol" w:hAnsi="Symbol" w:hint="default"/>
+      </w:rPr>
+    </w:lvl>
+    <w:lvl w:ilvl="7" w:tplc="04160003" w:tentative="1">
+      <w:start w:val="1"/>
+      <w:numFmt w:val="bullet"/>
+      <w:lvlText w:val="o"/>
+      <w:lvlJc w:val="left"/>
+      <w:pPr>
+        <w:ind w:left="6525" w:hanging="360"/>
+      </w:pPr>
+      <w:rPr>
+        <w:rFonts w:ascii="Courier New" w:hAnsi="Courier New" w:cs="Courier New" w:hint="default"/>
+      </w:rPr>
+    </w:lvl>
+    <w:lvl w:ilvl="8" w:tplc="04160005" w:tentative="1">
+      <w:start w:val="1"/>
+      <w:numFmt w:val="bullet"/>
+      <w:lvlText w:val=""/>
+      <w:lvlJc w:val="left"/>
+      <w:pPr>
+        <w:ind w:left="7245" w:hanging="360"/>
+      </w:pPr>
+      <w:rPr>
+        <w:rFonts w:ascii="Wingdings" w:hAnsi="Wingdings" w:hint="default"/>
+      </w:rPr>
+    </w:lvl>
+  </w:abstractNum>
+  <w:abstractNum w:abstractNumId="7">
     <w:nsid w:val="4D6E30C5"/>
     <w:multiLevelType w:val="multilevel"/>
     <w:tmpl w:val="46DAB04E"/>
@@ -9963,7 +11725,7 @@
     <w:abstractNumId w:val="4"/>
   </w:num>
   <w:num w:numId="2">
-    <w:abstractNumId w:val="6"/>
+    <w:abstractNumId w:val="7"/>
   </w:num>
   <w:num w:numId="3">
     <w:abstractNumId w:val="5"/>
@@ -9979,6 +11741,9 @@
   </w:num>
   <w:num w:numId="7">
     <w:abstractNumId w:val="2"/>
+  </w:num>
+  <w:num w:numId="8">
+    <w:abstractNumId w:val="6"/>
   </w:num>
   <w:numIdMacAtCleanup w:val="7"/>
 </w:numbering>
@@ -10647,6 +12412,7 @@
     <w:uiPriority w:val="59"/>
     <w:rsid w:val="004E3EBD"/>
     <w:tblPr>
+      <w:tblInd w:w="0" w:type="dxa"/>
       <w:tblBorders>
         <w:top w:val="single" w:sz="4" w:space="0" w:color="auto"/>
         <w:left w:val="single" w:sz="4" w:space="0" w:color="auto"/>
@@ -10655,6 +12421,12 @@
         <w:insideH w:val="single" w:sz="4" w:space="0" w:color="auto"/>
         <w:insideV w:val="single" w:sz="4" w:space="0" w:color="auto"/>
       </w:tblBorders>
+      <w:tblCellMar>
+        <w:top w:w="0" w:type="dxa"/>
+        <w:left w:w="108" w:type="dxa"/>
+        <w:bottom w:w="0" w:type="dxa"/>
+        <w:right w:w="108" w:type="dxa"/>
+      </w:tblCellMar>
     </w:tblPr>
   </w:style>
   <w:style w:type="character" w:styleId="HiperlinkVisitado">
@@ -11080,7 +12852,7 @@
 </file>
 
 <file path=customXml/itemProps1.xml><?xml version="1.0" encoding="utf-8"?>
-<ds:datastoreItem xmlns:ds="http://schemas.openxmlformats.org/officeDocument/2006/customXml" ds:itemID="{1BDBD548-FA90-415B-9EA3-F48F43833F60}">
+<ds:datastoreItem xmlns:ds="http://schemas.openxmlformats.org/officeDocument/2006/customXml" ds:itemID="{CB24CF20-3EAF-4934-BDF3-DDBC5DB4460F}">
   <ds:schemaRefs>
     <ds:schemaRef ds:uri="http://schemas.openxmlformats.org/officeDocument/2006/bibliography"/>
   </ds:schemaRefs>

</xml_diff>